<commit_message>
Add headings with stuff that's needed to be covered in the report
</commit_message>
<xml_diff>
--- a/docs/Report.docx
+++ b/docs/Report.docx
@@ -31,207 +31,379 @@
           <w:sz w:val="44"/>
           <w:lang w:val="pl-PL"/>
         </w:rPr>
-        <w:t>SY</w:t>
+        <w:t>SYSTEMY WBUDOWANE</w:t>
+      </w:r>
+    </w:p>
+    <w:p>
+      <w:pPr>
+        <w:pStyle w:val="Subtitle"/>
+        <w:jc w:val="center"/>
+        <w:rPr>
+          <w:lang w:val="pl-PL"/>
+        </w:rPr>
+      </w:pPr>
+      <w:r>
+        <w:rPr>
+          <w:lang w:val="pl-PL"/>
+        </w:rPr>
+        <w:t xml:space="preserve">Zadanie projektowe: </w:t>
+      </w:r>
+      <w:r>
+        <w:rPr>
+          <w:lang w:val="pl-PL"/>
+        </w:rPr>
+        <w:t>Gra wykorzystująca potencjometr</w:t>
+      </w:r>
+    </w:p>
+    <w:p>
+      <w:pPr>
+        <w:spacing w:before="5280"/>
+        <w:jc w:val="center"/>
+        <w:rPr>
+          <w:b/>
+          <w:lang w:val="pl-PL"/>
+        </w:rPr>
+      </w:pPr>
+      <w:r>
+        <w:rPr>
+          <w:b/>
+          <w:lang w:val="pl-PL"/>
+        </w:rPr>
+        <w:t>Autor</w:t>
+      </w:r>
+      <w:r>
+        <w:rPr>
+          <w:b/>
+          <w:lang w:val="pl-PL"/>
+        </w:rPr>
+        <w:t>zy</w:t>
+      </w:r>
+      <w:r>
+        <w:rPr>
+          <w:b/>
+          <w:lang w:val="pl-PL"/>
+        </w:rPr>
+        <w:t xml:space="preserve">: </w:t>
+      </w:r>
+    </w:p>
+    <w:p>
+      <w:pPr>
+        <w:spacing w:after="0"/>
+        <w:jc w:val="center"/>
+        <w:rPr>
+          <w:lang w:val="pl-PL"/>
+        </w:rPr>
+      </w:pPr>
+      <w:r>
+        <w:rPr>
+          <w:lang w:val="pl-PL"/>
+        </w:rPr>
+        <w:t xml:space="preserve">Wojciech </w:t>
+      </w:r>
+      <w:proofErr w:type="spellStart"/>
+      <w:r>
+        <w:rPr>
+          <w:lang w:val="pl-PL"/>
+        </w:rPr>
+        <w:t>Ormaniec</w:t>
+      </w:r>
+      <w:proofErr w:type="spellEnd"/>
+      <w:r>
+        <w:rPr>
+          <w:lang w:val="pl-PL"/>
+        </w:rPr>
+        <w:t>, 226181</w:t>
+      </w:r>
+    </w:p>
+    <w:p>
+      <w:pPr>
+        <w:jc w:val="center"/>
+        <w:rPr>
+          <w:lang w:val="pl-PL"/>
+        </w:rPr>
+      </w:pPr>
+      <w:r>
+        <w:rPr>
+          <w:lang w:val="pl-PL"/>
+        </w:rPr>
+        <w:t>Bartosz Rodziewicz, 226105</w:t>
+      </w:r>
+    </w:p>
+    <w:p>
+      <w:pPr>
+        <w:jc w:val="center"/>
+        <w:rPr>
+          <w:lang w:val="pl-PL"/>
+        </w:rPr>
+      </w:pPr>
+      <w:r>
+        <w:rPr>
+          <w:b/>
+          <w:lang w:val="pl-PL"/>
+        </w:rPr>
+        <w:t>Prowadzący:</w:t>
+      </w:r>
+      <w:r>
+        <w:rPr>
+          <w:lang w:val="pl-PL"/>
+        </w:rPr>
+        <w:t xml:space="preserve"> dr inż. </w:t>
+      </w:r>
+      <w:r>
+        <w:rPr>
+          <w:lang w:val="pl-PL"/>
+        </w:rPr>
+        <w:t>Jarosław Sugier</w:t>
+      </w:r>
+    </w:p>
+    <w:p>
+      <w:pPr>
+        <w:jc w:val="center"/>
+        <w:rPr>
+          <w:lang w:val="pl-PL"/>
+        </w:rPr>
+      </w:pPr>
+      <w:r>
+        <w:rPr>
+          <w:b/>
+          <w:lang w:val="pl-PL"/>
+        </w:rPr>
+        <w:t>Grupa:</w:t>
+      </w:r>
+      <w:r>
+        <w:rPr>
+          <w:lang w:val="pl-PL"/>
+        </w:rPr>
+        <w:t xml:space="preserve"> </w:t>
+      </w:r>
+      <w:r>
+        <w:rPr>
+          <w:lang w:val="pl-PL"/>
+        </w:rPr>
+        <w:t>Czwartek</w:t>
+      </w:r>
+      <w:r>
+        <w:rPr>
+          <w:lang w:val="pl-PL"/>
+        </w:rPr>
+        <w:t xml:space="preserve">, TN, </w:t>
+      </w:r>
+      <w:r>
+        <w:rPr>
+          <w:lang w:val="pl-PL"/>
+        </w:rPr>
+        <w:t>8:0</w:t>
+      </w:r>
+      <w:r>
+        <w:rPr>
+          <w:lang w:val="pl-PL"/>
+        </w:rPr>
+        <w:t>0</w:t>
+      </w:r>
+    </w:p>
+    <w:p>
+      <w:pPr>
+        <w:pStyle w:val="Heading1"/>
+      </w:pPr>
+      <w:r>
+        <w:br w:type="page"/>
+      </w:r>
+    </w:p>
+    <w:p>
+      <w:pPr>
+        <w:pStyle w:val="Heading1"/>
+      </w:pPr>
+      <w:r>
+        <w:lastRenderedPageBreak/>
+        <w:t>Wprowadzenie</w:t>
+      </w:r>
+    </w:p>
+    <w:p>
+      <w:pPr>
+        <w:pStyle w:val="Heading2"/>
+      </w:pPr>
+      <w:r>
+        <w:t>Temat</w:t>
+      </w:r>
+    </w:p>
+    <w:p>
+      <w:pPr>
+        <w:rPr>
+          <w:lang w:val="pl-PL"/>
+        </w:rPr>
+      </w:pPr>
+    </w:p>
+    <w:p>
+      <w:pPr>
+        <w:pStyle w:val="Heading2"/>
+      </w:pPr>
+      <w:r>
+        <w:t>Sprzęt</w:t>
+      </w:r>
+    </w:p>
+    <w:p>
+      <w:pPr>
+        <w:rPr>
+          <w:lang w:val="pl-PL"/>
+        </w:rPr>
+      </w:pPr>
+    </w:p>
+    <w:p>
+      <w:pPr>
+        <w:pStyle w:val="Heading2"/>
+      </w:pPr>
+      <w:r>
+        <w:t>Teoria</w:t>
+      </w:r>
+    </w:p>
+    <w:p>
+      <w:pPr>
+        <w:rPr>
+          <w:lang w:val="pl-PL"/>
+        </w:rPr>
+      </w:pPr>
+    </w:p>
+    <w:p>
+      <w:pPr>
+        <w:pStyle w:val="Heading1"/>
+      </w:pPr>
+      <w:r>
+        <w:t>Projekt</w:t>
+      </w:r>
+    </w:p>
+    <w:p>
+      <w:pPr>
+        <w:pStyle w:val="Heading2"/>
+      </w:pPr>
+      <w:r>
+        <w:t>Hierarchia źródeł</w:t>
+      </w:r>
+    </w:p>
+    <w:p>
+      <w:pPr>
+        <w:rPr>
+          <w:lang w:val="pl-PL"/>
+        </w:rPr>
+      </w:pPr>
+    </w:p>
+    <w:p>
+      <w:pPr>
+        <w:pStyle w:val="Heading2"/>
+      </w:pPr>
+      <w:r>
+        <w:t>Moduły</w:t>
       </w:r>
       <w:bookmarkStart w:id="0" w:name="_GoBack"/>
       <w:bookmarkEnd w:id="0"/>
-      <w:r>
-        <w:rPr>
-          <w:sz w:val="44"/>
-          <w:lang w:val="pl-PL"/>
-        </w:rPr>
-        <w:t>STEMY WBUDOWANE</w:t>
-      </w:r>
-    </w:p>
-    <w:p>
-      <w:pPr>
-        <w:pStyle w:val="Subtitle"/>
-        <w:jc w:val="center"/>
-        <w:rPr>
-          <w:lang w:val="pl-PL"/>
-        </w:rPr>
-      </w:pPr>
-      <w:r>
-        <w:rPr>
-          <w:lang w:val="pl-PL"/>
-        </w:rPr>
-        <w:t xml:space="preserve">Zadanie projektowe: </w:t>
-      </w:r>
-      <w:r>
-        <w:rPr>
-          <w:lang w:val="pl-PL"/>
-        </w:rPr>
-        <w:t>Gra wykorzystująca potencjometr</w:t>
-      </w:r>
-    </w:p>
-    <w:p>
-      <w:pPr>
-        <w:spacing w:before="5280"/>
-        <w:jc w:val="center"/>
-        <w:rPr>
-          <w:b/>
-          <w:lang w:val="pl-PL"/>
-        </w:rPr>
-      </w:pPr>
-      <w:r>
-        <w:rPr>
-          <w:b/>
-          <w:lang w:val="pl-PL"/>
-        </w:rPr>
-        <w:t>Autor</w:t>
-      </w:r>
-      <w:r>
-        <w:rPr>
-          <w:b/>
-          <w:lang w:val="pl-PL"/>
-        </w:rPr>
-        <w:t>zy</w:t>
-      </w:r>
-      <w:r>
-        <w:rPr>
-          <w:b/>
-          <w:lang w:val="pl-PL"/>
-        </w:rPr>
-        <w:t xml:space="preserve">: </w:t>
-      </w:r>
-    </w:p>
-    <w:p>
-      <w:pPr>
-        <w:spacing w:after="0"/>
-        <w:jc w:val="center"/>
-        <w:rPr>
-          <w:lang w:val="pl-PL"/>
-        </w:rPr>
-      </w:pPr>
-      <w:r>
-        <w:rPr>
-          <w:lang w:val="pl-PL"/>
-        </w:rPr>
-        <w:t xml:space="preserve">Wojciech </w:t>
-      </w:r>
-      <w:proofErr w:type="spellStart"/>
-      <w:r>
-        <w:rPr>
-          <w:lang w:val="pl-PL"/>
-        </w:rPr>
-        <w:t>Ormaniec</w:t>
-      </w:r>
-      <w:proofErr w:type="spellEnd"/>
-      <w:r>
-        <w:rPr>
-          <w:lang w:val="pl-PL"/>
-        </w:rPr>
-        <w:t>, 226181</w:t>
-      </w:r>
-    </w:p>
-    <w:p>
-      <w:pPr>
-        <w:jc w:val="center"/>
-        <w:rPr>
-          <w:lang w:val="pl-PL"/>
-        </w:rPr>
-      </w:pPr>
-      <w:r>
-        <w:rPr>
-          <w:lang w:val="pl-PL"/>
-        </w:rPr>
-        <w:t>Bartosz Rodziewicz, 226105</w:t>
-      </w:r>
-    </w:p>
-    <w:p>
-      <w:pPr>
-        <w:jc w:val="center"/>
-        <w:rPr>
-          <w:lang w:val="pl-PL"/>
-        </w:rPr>
-      </w:pPr>
-      <w:r>
-        <w:rPr>
-          <w:b/>
-          <w:lang w:val="pl-PL"/>
-        </w:rPr>
-        <w:t>Prowadzący:</w:t>
-      </w:r>
-      <w:r>
-        <w:rPr>
-          <w:lang w:val="pl-PL"/>
-        </w:rPr>
-        <w:t xml:space="preserve"> dr inż. </w:t>
-      </w:r>
-      <w:r>
-        <w:rPr>
-          <w:lang w:val="pl-PL"/>
-        </w:rPr>
-        <w:t>Jarosław Sugier</w:t>
-      </w:r>
-    </w:p>
-    <w:p>
-      <w:pPr>
-        <w:jc w:val="center"/>
-        <w:rPr>
-          <w:lang w:val="pl-PL"/>
-        </w:rPr>
-      </w:pPr>
-      <w:r>
-        <w:rPr>
-          <w:b/>
-          <w:lang w:val="pl-PL"/>
-        </w:rPr>
-        <w:t>Grupa:</w:t>
-      </w:r>
-      <w:r>
-        <w:rPr>
-          <w:lang w:val="pl-PL"/>
-        </w:rPr>
-        <w:t xml:space="preserve"> </w:t>
-      </w:r>
-      <w:r>
-        <w:rPr>
-          <w:lang w:val="pl-PL"/>
-        </w:rPr>
-        <w:t>Czwartek</w:t>
-      </w:r>
-      <w:r>
-        <w:rPr>
-          <w:lang w:val="pl-PL"/>
-        </w:rPr>
-        <w:t xml:space="preserve">, TN, </w:t>
-      </w:r>
-      <w:r>
-        <w:rPr>
-          <w:lang w:val="pl-PL"/>
-        </w:rPr>
-        <w:t>8:0</w:t>
-      </w:r>
-      <w:r>
-        <w:rPr>
-          <w:lang w:val="pl-PL"/>
-        </w:rPr>
-        <w:t>0</w:t>
-      </w:r>
+    </w:p>
+    <w:p>
+      <w:pPr>
+        <w:rPr>
+          <w:lang w:val="pl-PL"/>
+        </w:rPr>
+      </w:pPr>
     </w:p>
     <w:p>
       <w:pPr>
         <w:pStyle w:val="Heading1"/>
-        <w:rPr>
-          <w:lang w:val="pl-PL"/>
-        </w:rPr>
-      </w:pPr>
-      <w:r>
-        <w:rPr>
-          <w:lang w:val="pl-PL"/>
-        </w:rPr>
-        <w:br w:type="page"/>
-      </w:r>
-    </w:p>
-    <w:p>
-      <w:pPr>
-        <w:rPr>
-          <w:lang w:val="pl-PL"/>
-        </w:rPr>
-      </w:pPr>
+      </w:pPr>
+      <w:r>
+        <w:t>Implementacja</w:t>
+      </w:r>
+    </w:p>
+    <w:p>
+      <w:pPr>
+        <w:pStyle w:val="Heading2"/>
+      </w:pPr>
+      <w:r>
+        <w:t>Rozmiar</w:t>
+      </w:r>
+    </w:p>
+    <w:p>
+      <w:pPr>
+        <w:rPr>
+          <w:lang w:val="pl-PL"/>
+        </w:rPr>
+      </w:pPr>
+    </w:p>
+    <w:p>
+      <w:pPr>
+        <w:pStyle w:val="Heading2"/>
+      </w:pPr>
+      <w:r>
+        <w:t>Prędkość</w:t>
+      </w:r>
+    </w:p>
+    <w:p>
+      <w:pPr>
+        <w:rPr>
+          <w:lang w:val="pl-PL"/>
+        </w:rPr>
+      </w:pPr>
+    </w:p>
+    <w:p>
+      <w:pPr>
+        <w:pStyle w:val="Heading2"/>
+      </w:pPr>
+      <w:r>
+        <w:t>Podręcznik użytkownika</w:t>
+      </w:r>
+    </w:p>
+    <w:p>
+      <w:pPr>
+        <w:rPr>
+          <w:lang w:val="pl-PL"/>
+        </w:rPr>
+      </w:pPr>
+    </w:p>
+    <w:p>
+      <w:pPr>
+        <w:pStyle w:val="Heading1"/>
+      </w:pPr>
+      <w:r>
+        <w:t>Podsumowanie</w:t>
+      </w:r>
+    </w:p>
+    <w:p>
+      <w:pPr>
+        <w:pStyle w:val="Heading2"/>
+      </w:pPr>
+      <w:r>
+        <w:t>Uwagi krytyczne</w:t>
+      </w:r>
+    </w:p>
+    <w:p>
+      <w:pPr>
+        <w:rPr>
+          <w:lang w:val="pl-PL"/>
+        </w:rPr>
+      </w:pPr>
+    </w:p>
+    <w:p>
+      <w:pPr>
+        <w:pStyle w:val="Heading2"/>
+      </w:pPr>
+      <w:r>
+        <w:t>Możliwości dalszego rozwoju</w:t>
+      </w:r>
+    </w:p>
+    <w:p>
+      <w:pPr>
+        <w:rPr>
+          <w:lang w:val="pl-PL"/>
+        </w:rPr>
+      </w:pPr>
+    </w:p>
+    <w:p>
+      <w:pPr>
+        <w:pStyle w:val="Heading1"/>
+      </w:pPr>
+      <w:r>
+        <w:t>Spis literatury</w:t>
+      </w:r>
     </w:p>
     <w:sectPr>
+      <w:footerReference w:type="default" r:id="rId6"/>
       <w:pgSz w:w="12240" w:h="15840"/>
       <w:pgMar w:top="1440" w:right="1440" w:bottom="1440" w:left="1440" w:header="708" w:footer="708" w:gutter="0"/>
       <w:cols w:space="708"/>
@@ -239,6 +411,109 @@
     </w:sectPr>
   </w:body>
 </w:document>
+</file>
+
+<file path=word/endnotes.xml><?xml version="1.0" encoding="utf-8"?>
+<w:endnotes xmlns:wpc="http://schemas.microsoft.com/office/word/2010/wordprocessingCanvas" xmlns:cx="http://schemas.microsoft.com/office/drawing/2014/chartex" xmlns:cx1="http://schemas.microsoft.com/office/drawing/2015/9/8/chartex" xmlns:cx2="http://schemas.microsoft.com/office/drawing/2015/10/21/chartex" xmlns:cx3="http://schemas.microsoft.com/office/drawing/2016/5/9/chartex" xmlns:cx4="http://schemas.microsoft.com/office/drawing/2016/5/10/chartex" xmlns:cx5="http://schemas.microsoft.com/office/drawing/2016/5/11/chartex" xmlns:cx6="http://schemas.microsoft.com/office/drawing/2016/5/12/chartex" xmlns:cx7="http://schemas.microsoft.com/office/drawing/2016/5/13/chartex" xmlns:cx8="http://schemas.microsoft.com/office/drawing/2016/5/14/chartex" xmlns:mc="http://schemas.openxmlformats.org/markup-compatibility/2006" xmlns:aink="http://schemas.microsoft.com/office/drawing/2016/ink" xmlns:am3d="http://schemas.microsoft.com/office/drawing/2017/model3d" xmlns:o="urn:schemas-microsoft-com:office:office" xmlns:r="http://schemas.openxmlformats.org/officeDocument/2006/relationships" xmlns:m="http://schemas.openxmlformats.org/officeDocument/2006/math" xmlns:v="urn:schemas-microsoft-com:vml" xmlns:wp14="http://schemas.microsoft.com/office/word/2010/wordprocessingDrawing" xmlns:wp="http://schemas.openxmlformats.org/drawingml/2006/wordprocessingDrawing" xmlns:w10="urn:schemas-microsoft-com:office:word" xmlns:w="http://schemas.openxmlformats.org/wordprocessingml/2006/main" xmlns:w14="http://schemas.microsoft.com/office/word/2010/wordml" xmlns:w15="http://schemas.microsoft.com/office/word/2012/wordml" xmlns:w16cid="http://schemas.microsoft.com/office/word/2016/wordml/cid" xmlns:w16se="http://schemas.microsoft.com/office/word/2015/wordml/symex" xmlns:wpg="http://schemas.microsoft.com/office/word/2010/wordprocessingGroup" xmlns:wpi="http://schemas.microsoft.com/office/word/2010/wordprocessingInk" xmlns:wne="http://schemas.microsoft.com/office/word/2006/wordml" xmlns:wps="http://schemas.microsoft.com/office/word/2010/wordprocessingShape" mc:Ignorable="w14 w15 w16se w16cid wp14">
+  <w:endnote w:type="separator" w:id="-1">
+    <w:p>
+      <w:pPr>
+        <w:spacing w:after="0" w:line="240" w:lineRule="auto"/>
+      </w:pPr>
+      <w:r>
+        <w:separator/>
+      </w:r>
+    </w:p>
+  </w:endnote>
+  <w:endnote w:type="continuationSeparator" w:id="0">
+    <w:p>
+      <w:pPr>
+        <w:spacing w:after="0" w:line="240" w:lineRule="auto"/>
+      </w:pPr>
+      <w:r>
+        <w:continuationSeparator/>
+      </w:r>
+    </w:p>
+  </w:endnote>
+</w:endnotes>
+</file>
+
+<file path=word/footer1.xml><?xml version="1.0" encoding="utf-8"?>
+<w:ftr xmlns:wpc="http://schemas.microsoft.com/office/word/2010/wordprocessingCanvas" xmlns:cx="http://schemas.microsoft.com/office/drawing/2014/chartex" xmlns:cx1="http://schemas.microsoft.com/office/drawing/2015/9/8/chartex" xmlns:cx2="http://schemas.microsoft.com/office/drawing/2015/10/21/chartex" xmlns:cx3="http://schemas.microsoft.com/office/drawing/2016/5/9/chartex" xmlns:cx4="http://schemas.microsoft.com/office/drawing/2016/5/10/chartex" xmlns:cx5="http://schemas.microsoft.com/office/drawing/2016/5/11/chartex" xmlns:cx6="http://schemas.microsoft.com/office/drawing/2016/5/12/chartex" xmlns:cx7="http://schemas.microsoft.com/office/drawing/2016/5/13/chartex" xmlns:cx8="http://schemas.microsoft.com/office/drawing/2016/5/14/chartex" xmlns:mc="http://schemas.openxmlformats.org/markup-compatibility/2006" xmlns:aink="http://schemas.microsoft.com/office/drawing/2016/ink" xmlns:am3d="http://schemas.microsoft.com/office/drawing/2017/model3d" xmlns:o="urn:schemas-microsoft-com:office:office" xmlns:r="http://schemas.openxmlformats.org/officeDocument/2006/relationships" xmlns:m="http://schemas.openxmlformats.org/officeDocument/2006/math" xmlns:v="urn:schemas-microsoft-com:vml" xmlns:wp14="http://schemas.microsoft.com/office/word/2010/wordprocessingDrawing" xmlns:wp="http://schemas.openxmlformats.org/drawingml/2006/wordprocessingDrawing" xmlns:w10="urn:schemas-microsoft-com:office:word" xmlns:w="http://schemas.openxmlformats.org/wordprocessingml/2006/main" xmlns:w14="http://schemas.microsoft.com/office/word/2010/wordml" xmlns:w15="http://schemas.microsoft.com/office/word/2012/wordml" xmlns:w16cid="http://schemas.microsoft.com/office/word/2016/wordml/cid" xmlns:w16se="http://schemas.microsoft.com/office/word/2015/wordml/symex" xmlns:wpg="http://schemas.microsoft.com/office/word/2010/wordprocessingGroup" xmlns:wpi="http://schemas.microsoft.com/office/word/2010/wordprocessingInk" xmlns:wne="http://schemas.microsoft.com/office/word/2006/wordml" xmlns:wps="http://schemas.microsoft.com/office/word/2010/wordprocessingShape" mc:Ignorable="w14 w15 w16se w16cid wp14">
+  <w:sdt>
+    <w:sdtPr>
+      <w:id w:val="-190998306"/>
+      <w:docPartObj>
+        <w:docPartGallery w:val="Page Numbers (Bottom of Page)"/>
+        <w:docPartUnique/>
+      </w:docPartObj>
+    </w:sdtPr>
+    <w:sdtEndPr>
+      <w:rPr>
+        <w:noProof/>
+      </w:rPr>
+    </w:sdtEndPr>
+    <w:sdtContent>
+      <w:p>
+        <w:pPr>
+          <w:pStyle w:val="Footer"/>
+          <w:jc w:val="right"/>
+        </w:pPr>
+        <w:r>
+          <w:fldChar w:fldCharType="begin"/>
+        </w:r>
+        <w:r>
+          <w:instrText xml:space="preserve"> PAGE   \* MERGEFORMAT </w:instrText>
+        </w:r>
+        <w:r>
+          <w:fldChar w:fldCharType="separate"/>
+        </w:r>
+        <w:r>
+          <w:rPr>
+            <w:noProof/>
+          </w:rPr>
+          <w:t>2</w:t>
+        </w:r>
+        <w:r>
+          <w:rPr>
+            <w:noProof/>
+          </w:rPr>
+          <w:fldChar w:fldCharType="end"/>
+        </w:r>
+      </w:p>
+    </w:sdtContent>
+  </w:sdt>
+  <w:p>
+    <w:pPr>
+      <w:pStyle w:val="Footer"/>
+    </w:pPr>
+  </w:p>
+</w:ftr>
+</file>
+
+<file path=word/footnotes.xml><?xml version="1.0" encoding="utf-8"?>
+<w:footnotes xmlns:wpc="http://schemas.microsoft.com/office/word/2010/wordprocessingCanvas" xmlns:cx="http://schemas.microsoft.com/office/drawing/2014/chartex" xmlns:cx1="http://schemas.microsoft.com/office/drawing/2015/9/8/chartex" xmlns:cx2="http://schemas.microsoft.com/office/drawing/2015/10/21/chartex" xmlns:cx3="http://schemas.microsoft.com/office/drawing/2016/5/9/chartex" xmlns:cx4="http://schemas.microsoft.com/office/drawing/2016/5/10/chartex" xmlns:cx5="http://schemas.microsoft.com/office/drawing/2016/5/11/chartex" xmlns:cx6="http://schemas.microsoft.com/office/drawing/2016/5/12/chartex" xmlns:cx7="http://schemas.microsoft.com/office/drawing/2016/5/13/chartex" xmlns:cx8="http://schemas.microsoft.com/office/drawing/2016/5/14/chartex" xmlns:mc="http://schemas.openxmlformats.org/markup-compatibility/2006" xmlns:aink="http://schemas.microsoft.com/office/drawing/2016/ink" xmlns:am3d="http://schemas.microsoft.com/office/drawing/2017/model3d" xmlns:o="urn:schemas-microsoft-com:office:office" xmlns:r="http://schemas.openxmlformats.org/officeDocument/2006/relationships" xmlns:m="http://schemas.openxmlformats.org/officeDocument/2006/math" xmlns:v="urn:schemas-microsoft-com:vml" xmlns:wp14="http://schemas.microsoft.com/office/word/2010/wordprocessingDrawing" xmlns:wp="http://schemas.openxmlformats.org/drawingml/2006/wordprocessingDrawing" xmlns:w10="urn:schemas-microsoft-com:office:word" xmlns:w="http://schemas.openxmlformats.org/wordprocessingml/2006/main" xmlns:w14="http://schemas.microsoft.com/office/word/2010/wordml" xmlns:w15="http://schemas.microsoft.com/office/word/2012/wordml" xmlns:w16cid="http://schemas.microsoft.com/office/word/2016/wordml/cid" xmlns:w16se="http://schemas.microsoft.com/office/word/2015/wordml/symex" xmlns:wpg="http://schemas.microsoft.com/office/word/2010/wordprocessingGroup" xmlns:wpi="http://schemas.microsoft.com/office/word/2010/wordprocessingInk" xmlns:wne="http://schemas.microsoft.com/office/word/2006/wordml" xmlns:wps="http://schemas.microsoft.com/office/word/2010/wordprocessingShape" mc:Ignorable="w14 w15 w16se w16cid wp14">
+  <w:footnote w:type="separator" w:id="-1">
+    <w:p>
+      <w:pPr>
+        <w:spacing w:after="0" w:line="240" w:lineRule="auto"/>
+      </w:pPr>
+      <w:r>
+        <w:separator/>
+      </w:r>
+    </w:p>
+  </w:footnote>
+  <w:footnote w:type="continuationSeparator" w:id="0">
+    <w:p>
+      <w:pPr>
+        <w:spacing w:after="0" w:line="240" w:lineRule="auto"/>
+      </w:pPr>
+      <w:r>
+        <w:continuationSeparator/>
+      </w:r>
+    </w:p>
+  </w:footnote>
+</w:footnotes>
 </file>
 
 <file path=word/styles.xml><?xml version="1.0" encoding="utf-8"?>
@@ -647,7 +922,7 @@
     <w:link w:val="Heading1Char"/>
     <w:uiPriority w:val="9"/>
     <w:qFormat/>
-    <w:rsid w:val="00D553FE"/>
+    <w:rsid w:val="0019683C"/>
     <w:pPr>
       <w:keepNext/>
       <w:keepLines/>
@@ -657,8 +932,32 @@
     <w:rPr>
       <w:rFonts w:asciiTheme="majorHAnsi" w:eastAsiaTheme="majorEastAsia" w:hAnsiTheme="majorHAnsi" w:cstheme="majorBidi"/>
       <w:color w:val="2F5496" w:themeColor="accent1" w:themeShade="BF"/>
+      <w:sz w:val="40"/>
+      <w:szCs w:val="32"/>
+      <w:lang w:val="pl-PL"/>
+    </w:rPr>
+  </w:style>
+  <w:style w:type="paragraph" w:styleId="Heading2">
+    <w:name w:val="heading 2"/>
+    <w:basedOn w:val="Normal"/>
+    <w:next w:val="Normal"/>
+    <w:link w:val="Heading2Char"/>
+    <w:uiPriority w:val="9"/>
+    <w:unhideWhenUsed/>
+    <w:qFormat/>
+    <w:rsid w:val="0019683C"/>
+    <w:pPr>
+      <w:keepNext/>
+      <w:keepLines/>
+      <w:spacing w:before="40" w:after="0"/>
+      <w:outlineLvl w:val="1"/>
+    </w:pPr>
+    <w:rPr>
+      <w:rFonts w:asciiTheme="majorHAnsi" w:eastAsiaTheme="majorEastAsia" w:hAnsiTheme="majorHAnsi" w:cstheme="majorBidi"/>
+      <w:color w:val="2F5496" w:themeColor="accent1" w:themeShade="BF"/>
       <w:sz w:val="32"/>
-      <w:szCs w:val="32"/>
+      <w:szCs w:val="26"/>
+      <w:lang w:val="pl-PL"/>
     </w:rPr>
   </w:style>
   <w:style w:type="character" w:default="1" w:styleId="DefaultParagraphFont">
@@ -693,12 +992,13 @@
     <w:basedOn w:val="DefaultParagraphFont"/>
     <w:link w:val="Heading1"/>
     <w:uiPriority w:val="9"/>
-    <w:rsid w:val="00D553FE"/>
+    <w:rsid w:val="0019683C"/>
     <w:rPr>
       <w:rFonts w:asciiTheme="majorHAnsi" w:eastAsiaTheme="majorEastAsia" w:hAnsiTheme="majorHAnsi" w:cstheme="majorBidi"/>
       <w:color w:val="2F5496" w:themeColor="accent1" w:themeShade="BF"/>
-      <w:sz w:val="32"/>
+      <w:sz w:val="40"/>
       <w:szCs w:val="32"/>
+      <w:lang w:val="pl-PL"/>
     </w:rPr>
   </w:style>
   <w:style w:type="paragraph" w:styleId="Title">
@@ -764,6 +1064,64 @@
       <w:rFonts w:eastAsiaTheme="minorEastAsia"/>
       <w:color w:val="5A5A5A" w:themeColor="text1" w:themeTint="A5"/>
       <w:spacing w:val="15"/>
+    </w:rPr>
+  </w:style>
+  <w:style w:type="paragraph" w:styleId="Header">
+    <w:name w:val="header"/>
+    <w:basedOn w:val="Normal"/>
+    <w:link w:val="HeaderChar"/>
+    <w:uiPriority w:val="99"/>
+    <w:unhideWhenUsed/>
+    <w:rsid w:val="005674A1"/>
+    <w:pPr>
+      <w:tabs>
+        <w:tab w:val="center" w:pos="4680"/>
+        <w:tab w:val="right" w:pos="9360"/>
+      </w:tabs>
+      <w:spacing w:after="0" w:line="240" w:lineRule="auto"/>
+    </w:pPr>
+  </w:style>
+  <w:style w:type="character" w:customStyle="1" w:styleId="HeaderChar">
+    <w:name w:val="Header Char"/>
+    <w:basedOn w:val="DefaultParagraphFont"/>
+    <w:link w:val="Header"/>
+    <w:uiPriority w:val="99"/>
+    <w:rsid w:val="005674A1"/>
+  </w:style>
+  <w:style w:type="paragraph" w:styleId="Footer">
+    <w:name w:val="footer"/>
+    <w:basedOn w:val="Normal"/>
+    <w:link w:val="FooterChar"/>
+    <w:uiPriority w:val="99"/>
+    <w:unhideWhenUsed/>
+    <w:rsid w:val="005674A1"/>
+    <w:pPr>
+      <w:tabs>
+        <w:tab w:val="center" w:pos="4680"/>
+        <w:tab w:val="right" w:pos="9360"/>
+      </w:tabs>
+      <w:spacing w:after="0" w:line="240" w:lineRule="auto"/>
+    </w:pPr>
+  </w:style>
+  <w:style w:type="character" w:customStyle="1" w:styleId="FooterChar">
+    <w:name w:val="Footer Char"/>
+    <w:basedOn w:val="DefaultParagraphFont"/>
+    <w:link w:val="Footer"/>
+    <w:uiPriority w:val="99"/>
+    <w:rsid w:val="005674A1"/>
+  </w:style>
+  <w:style w:type="character" w:customStyle="1" w:styleId="Heading2Char">
+    <w:name w:val="Heading 2 Char"/>
+    <w:basedOn w:val="DefaultParagraphFont"/>
+    <w:link w:val="Heading2"/>
+    <w:uiPriority w:val="9"/>
+    <w:rsid w:val="0019683C"/>
+    <w:rPr>
+      <w:rFonts w:asciiTheme="majorHAnsi" w:eastAsiaTheme="majorEastAsia" w:hAnsiTheme="majorHAnsi" w:cstheme="majorBidi"/>
+      <w:color w:val="2F5496" w:themeColor="accent1" w:themeShade="BF"/>
+      <w:sz w:val="32"/>
+      <w:szCs w:val="26"/>
+      <w:lang w:val="pl-PL"/>
     </w:rPr>
   </w:style>
 </w:styles>

</xml_diff>

<commit_message>
Add basic info and ADC description
</commit_message>
<xml_diff>
--- a/docs/Report.docx
+++ b/docs/Report.docx
@@ -232,6 +232,39 @@
           <w:lang w:val="pl-PL"/>
         </w:rPr>
       </w:pPr>
+      <w:r>
+        <w:rPr>
+          <w:lang w:val="pl-PL"/>
+        </w:rPr>
+        <w:t xml:space="preserve">Tematem naszego projektu było zrealizowanie gry wykorzystującej potencjometr jako </w:t>
+      </w:r>
+      <w:proofErr w:type="spellStart"/>
+      <w:r>
+        <w:rPr>
+          <w:lang w:val="pl-PL"/>
+        </w:rPr>
+        <w:t>input</w:t>
+      </w:r>
+      <w:proofErr w:type="spellEnd"/>
+      <w:r>
+        <w:rPr>
+          <w:lang w:val="pl-PL"/>
+        </w:rPr>
+        <w:t xml:space="preserve"> od gracza. </w:t>
+      </w:r>
+    </w:p>
+    <w:p>
+      <w:pPr>
+        <w:rPr>
+          <w:lang w:val="pl-PL"/>
+        </w:rPr>
+      </w:pPr>
+      <w:r>
+        <w:rPr>
+          <w:lang w:val="pl-PL"/>
+        </w:rPr>
+        <w:t xml:space="preserve">Zrealizowaliśmy go w formie prostej gry zręcznościowej polegającej na ruszaniu platformy gracza w lewo i w prawo, celem uniknięcia spadających obiektów. Zderzenie ze spadającym obiektem kończy grę. </w:t>
+      </w:r>
     </w:p>
     <w:p>
       <w:pPr>
@@ -247,6 +280,117 @@
           <w:lang w:val="pl-PL"/>
         </w:rPr>
       </w:pPr>
+      <w:r>
+        <w:rPr>
+          <w:lang w:val="pl-PL"/>
+        </w:rPr>
+        <w:t xml:space="preserve">Gra została </w:t>
+      </w:r>
+      <w:r>
+        <w:rPr>
+          <w:lang w:val="pl-PL"/>
+        </w:rPr>
+        <w:t xml:space="preserve">napisana w języku VHDL na układ logiczny typu FPGA z rodziny </w:t>
+      </w:r>
+      <w:proofErr w:type="spellStart"/>
+      <w:r>
+        <w:rPr>
+          <w:lang w:val="pl-PL"/>
+        </w:rPr>
+        <w:t>Xilinx</w:t>
+      </w:r>
+      <w:proofErr w:type="spellEnd"/>
+      <w:r>
+        <w:rPr>
+          <w:lang w:val="pl-PL"/>
+        </w:rPr>
+        <w:t xml:space="preserve"> Spartan 3E, model XC3S500E. </w:t>
+      </w:r>
+    </w:p>
+    <w:p>
+      <w:pPr>
+        <w:rPr>
+          <w:lang w:val="pl-PL"/>
+        </w:rPr>
+      </w:pPr>
+      <w:r>
+        <w:rPr>
+          <w:lang w:val="pl-PL"/>
+        </w:rPr>
+        <w:t xml:space="preserve">Do gry wykorzystujemy </w:t>
+      </w:r>
+      <w:proofErr w:type="spellStart"/>
+      <w:r>
+        <w:rPr>
+          <w:lang w:val="pl-PL"/>
+        </w:rPr>
+        <w:t>input</w:t>
+      </w:r>
+      <w:proofErr w:type="spellEnd"/>
+      <w:r>
+        <w:rPr>
+          <w:lang w:val="pl-PL"/>
+        </w:rPr>
+        <w:t xml:space="preserve"> od gracza za pomocą potencjometru podłączonego do portu ADC płytki. Do obsługi ADC wykorzystujemy moduł </w:t>
+      </w:r>
+      <w:proofErr w:type="spellStart"/>
+      <w:r>
+        <w:rPr>
+          <w:i/>
+          <w:lang w:val="pl-PL"/>
+        </w:rPr>
+        <w:t>ADC_Ctrl</w:t>
+      </w:r>
+      <w:proofErr w:type="spellEnd"/>
+      <w:r>
+        <w:rPr>
+          <w:lang w:val="pl-PL"/>
+        </w:rPr>
+        <w:t xml:space="preserve"> </w:t>
+      </w:r>
+      <w:r>
+        <w:rPr>
+          <w:lang w:val="pl-PL"/>
+        </w:rPr>
+        <w:t xml:space="preserve">przygotowany przez </w:t>
+      </w:r>
+      <w:r>
+        <w:rPr>
+          <w:lang w:val="pl-PL"/>
+        </w:rPr>
+        <w:t>dr inż. Jarosław</w:t>
+      </w:r>
+      <w:r>
+        <w:rPr>
+          <w:lang w:val="pl-PL"/>
+        </w:rPr>
+        <w:t>a</w:t>
+      </w:r>
+      <w:r>
+        <w:rPr>
+          <w:lang w:val="pl-PL"/>
+        </w:rPr>
+        <w:t xml:space="preserve"> Sugier</w:t>
+      </w:r>
+      <w:r>
+        <w:rPr>
+          <w:lang w:val="pl-PL"/>
+        </w:rPr>
+        <w:t>a.</w:t>
+      </w:r>
+    </w:p>
+    <w:p>
+      <w:pPr>
+        <w:rPr>
+          <w:lang w:val="pl-PL"/>
+        </w:rPr>
+      </w:pPr>
+      <w:r>
+        <w:rPr>
+          <w:lang w:val="pl-PL"/>
+        </w:rPr>
+        <w:t>Wyjście z gry wykorzystuje oczywiście obraz puszczany przez port VGA na monitor. Obsługę VGA napisaliśmy od zera. Obraz wyjściowy jest w rozdzielczości 800x600px, 72Hz.</w:t>
+      </w:r>
     </w:p>
     <w:p>
       <w:pPr>
@@ -258,43 +402,565 @@
     </w:p>
     <w:p>
       <w:pPr>
-        <w:rPr>
-          <w:lang w:val="pl-PL"/>
-        </w:rPr>
-      </w:pPr>
-    </w:p>
-    <w:p>
-      <w:pPr>
-        <w:pStyle w:val="Heading1"/>
-      </w:pPr>
-      <w:r>
-        <w:t>Projekt</w:t>
-      </w:r>
-    </w:p>
-    <w:p>
-      <w:pPr>
-        <w:pStyle w:val="Heading2"/>
-      </w:pPr>
-      <w:r>
-        <w:t>Hierarchia źródeł</w:t>
-      </w:r>
-    </w:p>
-    <w:p>
-      <w:pPr>
-        <w:rPr>
-          <w:lang w:val="pl-PL"/>
-        </w:rPr>
-      </w:pPr>
-    </w:p>
-    <w:p>
-      <w:pPr>
-        <w:pStyle w:val="Heading2"/>
-      </w:pPr>
-      <w:r>
-        <w:t>Moduły</w:t>
-      </w:r>
+        <w:pStyle w:val="Heading3"/>
+      </w:pPr>
+      <w:r>
+        <w:t>Potencjometr</w:t>
+      </w:r>
+      <w:r>
+        <w:t xml:space="preserve"> – </w:t>
+      </w:r>
+      <w:r>
+        <w:t>ADC</w:t>
+      </w:r>
+    </w:p>
+    <w:p>
+      <w:pPr>
+        <w:rPr>
+          <w:lang w:val="pl-PL"/>
+        </w:rPr>
+      </w:pPr>
+      <w:r>
+        <w:rPr>
+          <w:lang w:val="pl-PL"/>
+        </w:rPr>
+        <w:t>Dokładny opis działania</w:t>
+      </w:r>
+      <w:r>
+        <w:rPr>
+          <w:lang w:val="pl-PL"/>
+        </w:rPr>
+        <w:t xml:space="preserve"> portu ADC</w:t>
+      </w:r>
+      <w:r>
+        <w:rPr>
+          <w:lang w:val="pl-PL"/>
+        </w:rPr>
+        <w:t xml:space="preserve"> znajduje się w instrukcji „</w:t>
+      </w:r>
+      <w:r>
+        <w:rPr>
+          <w:lang w:val="pl-PL"/>
+        </w:rPr>
+        <w:t>Spartan-3E FPGA</w:t>
+      </w:r>
+      <w:r>
+        <w:rPr>
+          <w:lang w:val="pl-PL"/>
+        </w:rPr>
+        <w:t xml:space="preserve"> </w:t>
+      </w:r>
+      <w:r>
+        <w:rPr>
+          <w:lang w:val="pl-PL"/>
+        </w:rPr>
+        <w:t>Starter Kit Board</w:t>
+      </w:r>
+      <w:r>
+        <w:rPr>
+          <w:lang w:val="pl-PL"/>
+        </w:rPr>
+        <w:t xml:space="preserve"> </w:t>
+      </w:r>
+      <w:r>
+        <w:rPr>
+          <w:lang w:val="pl-PL"/>
+        </w:rPr>
+        <w:t>User Guide</w:t>
+      </w:r>
+      <w:r>
+        <w:rPr>
+          <w:lang w:val="pl-PL"/>
+        </w:rPr>
+        <w:t>”, czyli „</w:t>
+      </w:r>
+      <w:r>
+        <w:rPr>
+          <w:lang w:val="pl-PL"/>
+        </w:rPr>
+        <w:t>ug230.pdf</w:t>
+      </w:r>
+      <w:r>
+        <w:rPr>
+          <w:lang w:val="pl-PL"/>
+        </w:rPr>
+        <w:t xml:space="preserve">”, </w:t>
+      </w:r>
+      <w:r>
+        <w:rPr>
+          <w:lang w:val="pl-PL"/>
+        </w:rPr>
+        <w:t xml:space="preserve">wypisanym w spisie literatury. </w:t>
+      </w:r>
+    </w:p>
+    <w:p>
+      <w:pPr>
+        <w:rPr>
+          <w:lang w:val="pl-PL"/>
+        </w:rPr>
+      </w:pPr>
+      <w:r>
+        <w:rPr>
+          <w:lang w:val="pl-PL"/>
+        </w:rPr>
+        <w:t xml:space="preserve">Port ADC na płytce, na której pracowaliśmy działa pod zegarem 50MHz. </w:t>
+      </w:r>
+      <w:r>
+        <w:rPr>
+          <w:lang w:val="pl-PL"/>
+        </w:rPr>
+        <w:t>Posiada dwa kanały umożliwiając pracę potencjometru (jeden kanał) lub joysticka (dwa kanały). Nasz projekt wykorzystuje potencjometr, czyli jeden kanał – kanał A.</w:t>
+      </w:r>
+    </w:p>
+    <w:p>
+      <w:pPr>
+        <w:rPr>
+          <w:lang w:val="pl-PL"/>
+        </w:rPr>
+      </w:pPr>
+      <w:r>
+        <w:rPr>
+          <w:lang w:val="pl-PL"/>
+        </w:rPr>
+        <w:t>Są dwa moduły odpowiedzialne za jego pracę – „</w:t>
+      </w:r>
+      <w:r>
+        <w:rPr>
+          <w:lang w:val="pl-PL"/>
+        </w:rPr>
+        <w:t>LTC 6912-1 AMP</w:t>
+      </w:r>
+      <w:r>
+        <w:rPr>
+          <w:lang w:val="pl-PL"/>
+        </w:rPr>
+        <w:t>” i „</w:t>
+      </w:r>
+      <w:r>
+        <w:rPr>
+          <w:lang w:val="pl-PL"/>
+        </w:rPr>
+        <w:t>LTC 1407A-1 ADC</w:t>
+      </w:r>
+      <w:r>
+        <w:rPr>
+          <w:lang w:val="pl-PL"/>
+        </w:rPr>
+        <w:t>”</w:t>
+      </w:r>
+      <w:r>
+        <w:rPr>
+          <w:lang w:val="pl-PL"/>
+        </w:rPr>
+        <w:t>.</w:t>
+      </w:r>
+    </w:p>
+    <w:p>
+      <w:pPr>
+        <w:rPr>
+          <w:lang w:val="pl-PL"/>
+        </w:rPr>
+      </w:pPr>
+      <w:r>
+        <w:rPr>
+          <w:lang w:val="pl-PL"/>
+        </w:rPr>
+        <w:t xml:space="preserve">Cała obsługa tego portu w naszym projekcie odbywa się za pomocą modułu czarnej skrzynki </w:t>
+      </w:r>
+      <w:proofErr w:type="spellStart"/>
+      <w:r>
+        <w:rPr>
+          <w:i/>
+          <w:lang w:val="pl-PL"/>
+        </w:rPr>
+        <w:t>ADC_Ctrl</w:t>
+      </w:r>
+      <w:proofErr w:type="spellEnd"/>
+      <w:r>
+        <w:rPr>
+          <w:lang w:val="pl-PL"/>
+        </w:rPr>
+        <w:t>.</w:t>
+      </w:r>
+    </w:p>
+    <w:p>
+      <w:pPr>
+        <w:rPr>
+          <w:lang w:val="pl-PL"/>
+        </w:rPr>
+      </w:pPr>
+      <w:r>
+        <w:rPr>
+          <w:lang w:val="pl-PL"/>
+        </w:rPr>
+        <w:t xml:space="preserve">Aby wystartować port ADC należy </w:t>
+      </w:r>
+      <w:r>
+        <w:rPr>
+          <w:lang w:val="pl-PL"/>
+        </w:rPr>
+        <w:t xml:space="preserve">skrzynce </w:t>
+      </w:r>
+      <w:proofErr w:type="spellStart"/>
+      <w:r>
+        <w:rPr>
+          <w:i/>
+          <w:lang w:val="pl-PL"/>
+        </w:rPr>
+        <w:t>ADC_Ctrl</w:t>
+      </w:r>
+      <w:proofErr w:type="spellEnd"/>
+      <w:r>
+        <w:rPr>
+          <w:lang w:val="pl-PL"/>
+        </w:rPr>
+        <w:t xml:space="preserve"> podać sygnał </w:t>
+      </w:r>
+      <w:proofErr w:type="spellStart"/>
+      <w:r>
+        <w:rPr>
+          <w:i/>
+          <w:lang w:val="pl-PL"/>
+        </w:rPr>
+        <w:t>ADC_Start</w:t>
+      </w:r>
+      <w:proofErr w:type="spellEnd"/>
+      <w:r>
+        <w:rPr>
+          <w:lang w:val="pl-PL"/>
+        </w:rPr>
+        <w:t xml:space="preserve"> i 8 bitowy sygnał </w:t>
+      </w:r>
+      <w:r>
+        <w:rPr>
+          <w:i/>
+          <w:lang w:val="pl-PL"/>
+        </w:rPr>
+        <w:t>AMP_DI</w:t>
+      </w:r>
+      <w:r>
+        <w:rPr>
+          <w:lang w:val="pl-PL"/>
+        </w:rPr>
+        <w:t xml:space="preserve"> odpowiedzialny za czułość portu ADC na kanale A i B</w:t>
+      </w:r>
+      <w:r>
+        <w:rPr>
+          <w:lang w:val="pl-PL"/>
+        </w:rPr>
+        <w:t xml:space="preserve"> (jest on wykorzystywany przez moduł </w:t>
+      </w:r>
+      <w:r>
+        <w:rPr>
+          <w:lang w:val="pl-PL"/>
+        </w:rPr>
+        <w:t>„</w:t>
+      </w:r>
+      <w:r>
+        <w:rPr>
+          <w:lang w:val="pl-PL"/>
+        </w:rPr>
+        <w:t>LTC 6912-1 AMP</w:t>
+      </w:r>
+      <w:r>
+        <w:rPr>
+          <w:lang w:val="pl-PL"/>
+        </w:rPr>
+        <w:t>”</w:t>
+      </w:r>
+      <w:r>
+        <w:rPr>
+          <w:lang w:val="pl-PL"/>
+        </w:rPr>
+        <w:t>)</w:t>
+      </w:r>
+      <w:r>
+        <w:rPr>
+          <w:lang w:val="pl-PL"/>
+        </w:rPr>
+        <w:t xml:space="preserve">. </w:t>
+      </w:r>
+    </w:p>
+    <w:p>
+      <w:pPr>
+        <w:rPr>
+          <w:lang w:val="pl-PL"/>
+        </w:rPr>
+      </w:pPr>
+      <w:r>
+        <w:rPr>
+          <w:lang w:val="pl-PL"/>
+        </w:rPr>
+        <w:t xml:space="preserve">Mimo wykorzystania tylko jednego kanału nasz sygnał </w:t>
+      </w:r>
+      <w:r>
+        <w:rPr>
+          <w:i/>
+          <w:lang w:val="pl-PL"/>
+        </w:rPr>
+        <w:t>AMP_DI</w:t>
+      </w:r>
+      <w:r>
+        <w:rPr>
+          <w:lang w:val="pl-PL"/>
+        </w:rPr>
+        <w:t xml:space="preserve"> to 00010001, czyli maksymalna czułość dla obu kanałów (dokładny opis innych wartości w User Guidzie). </w:t>
+      </w:r>
+    </w:p>
+    <w:p>
+      <w:pPr>
+        <w:rPr>
+          <w:lang w:val="pl-PL"/>
+        </w:rPr>
+      </w:pPr>
+      <w:r>
+        <w:rPr>
+          <w:lang w:val="pl-PL"/>
+        </w:rPr>
+        <w:t xml:space="preserve">Teoretycznie sygnał </w:t>
+      </w:r>
+      <w:proofErr w:type="spellStart"/>
+      <w:r>
+        <w:rPr>
+          <w:i/>
+          <w:lang w:val="pl-PL"/>
+        </w:rPr>
+        <w:t>ADC_Start</w:t>
+      </w:r>
+      <w:proofErr w:type="spellEnd"/>
+      <w:r>
+        <w:rPr>
+          <w:lang w:val="pl-PL"/>
+        </w:rPr>
+        <w:t xml:space="preserve"> można podać tylko raz na działanie programu jednak korzystając z rady dr Sugiera podajemy ten sygnał co klatkę obrazu</w:t>
+      </w:r>
+      <w:r>
+        <w:rPr>
+          <w:lang w:val="pl-PL"/>
+        </w:rPr>
+        <w:t>, gdy przetwarzany jest piksel (0,0), ponieważ zapewnia to stabilniejszą pracę.</w:t>
+      </w:r>
+    </w:p>
+    <w:p>
+      <w:pPr>
+        <w:rPr>
+          <w:lang w:val="pl-PL"/>
+        </w:rPr>
+      </w:pPr>
+      <w:r>
+        <w:rPr>
+          <w:lang w:val="pl-PL"/>
+        </w:rPr>
+        <w:t xml:space="preserve">Aby odczytać aktualną wartość kanałów ADC należy skrzynce </w:t>
+      </w:r>
+      <w:proofErr w:type="spellStart"/>
+      <w:r>
+        <w:rPr>
+          <w:i/>
+          <w:lang w:val="pl-PL"/>
+        </w:rPr>
+        <w:t>ADC_Ctrl</w:t>
+      </w:r>
+      <w:proofErr w:type="spellEnd"/>
+      <w:r>
+        <w:rPr>
+          <w:lang w:val="pl-PL"/>
+        </w:rPr>
+        <w:t xml:space="preserve"> podać sygnał </w:t>
+      </w:r>
+      <w:r>
+        <w:rPr>
+          <w:i/>
+          <w:lang w:val="pl-PL"/>
+        </w:rPr>
+        <w:t>AMP_WE</w:t>
+      </w:r>
+      <w:r>
+        <w:rPr>
+          <w:lang w:val="pl-PL"/>
+        </w:rPr>
+        <w:t xml:space="preserve">. Jest on wykorzystywany przez moduł </w:t>
+      </w:r>
+      <w:r>
+        <w:rPr>
+          <w:lang w:val="pl-PL"/>
+        </w:rPr>
+        <w:t>„</w:t>
+      </w:r>
+      <w:r>
+        <w:rPr>
+          <w:lang w:val="pl-PL"/>
+        </w:rPr>
+        <w:t>LTC 1407A-1 ADC”</w:t>
+      </w:r>
+      <w:r>
+        <w:rPr>
+          <w:lang w:val="pl-PL"/>
+        </w:rPr>
+        <w:t xml:space="preserve"> i powoduje on odczyt wartości i zwrócenie jej na sygnały </w:t>
+      </w:r>
+      <w:r>
+        <w:rPr>
+          <w:i/>
+          <w:lang w:val="pl-PL"/>
+        </w:rPr>
+        <w:t>ADC_DOA</w:t>
+      </w:r>
+      <w:r>
+        <w:rPr>
+          <w:lang w:val="pl-PL"/>
+        </w:rPr>
+        <w:t xml:space="preserve"> i </w:t>
+      </w:r>
+      <w:r>
+        <w:rPr>
+          <w:i/>
+          <w:lang w:val="pl-PL"/>
+        </w:rPr>
+        <w:t>ADC_DOB</w:t>
+      </w:r>
+      <w:r>
+        <w:rPr>
+          <w:lang w:val="pl-PL"/>
+        </w:rPr>
+        <w:t xml:space="preserve"> skrzynki </w:t>
+      </w:r>
+      <w:proofErr w:type="spellStart"/>
+      <w:r>
+        <w:rPr>
+          <w:i/>
+          <w:lang w:val="pl-PL"/>
+        </w:rPr>
+        <w:t>ADC_Ctrl</w:t>
+      </w:r>
+      <w:proofErr w:type="spellEnd"/>
+      <w:r>
+        <w:rPr>
+          <w:lang w:val="pl-PL"/>
+        </w:rPr>
+        <w:t xml:space="preserve">. </w:t>
+      </w:r>
+    </w:p>
+    <w:p>
+      <w:pPr>
+        <w:rPr>
+          <w:lang w:val="pl-PL"/>
+        </w:rPr>
+      </w:pPr>
+      <w:r>
+        <w:rPr>
+          <w:lang w:val="pl-PL"/>
+        </w:rPr>
+        <w:t xml:space="preserve">Sygnał podawany na wyjściach </w:t>
+      </w:r>
+      <w:r>
+        <w:rPr>
+          <w:i/>
+          <w:lang w:val="pl-PL"/>
+        </w:rPr>
+        <w:t>ADC_DOA</w:t>
+      </w:r>
+      <w:r>
+        <w:rPr>
+          <w:lang w:val="pl-PL"/>
+        </w:rPr>
+        <w:t xml:space="preserve"> i </w:t>
+      </w:r>
+      <w:r>
+        <w:rPr>
+          <w:i/>
+          <w:lang w:val="pl-PL"/>
+        </w:rPr>
+        <w:t>ADC_DO</w:t>
+      </w:r>
+      <w:r>
+        <w:rPr>
+          <w:i/>
+          <w:lang w:val="pl-PL"/>
+        </w:rPr>
+        <w:t>B</w:t>
+      </w:r>
+      <w:r>
+        <w:rPr>
+          <w:lang w:val="pl-PL"/>
+        </w:rPr>
+        <w:t xml:space="preserve"> jest podawany w formie 14 bitowej wartości typu </w:t>
+      </w:r>
+      <w:proofErr w:type="spellStart"/>
+      <w:r>
+        <w:rPr>
+          <w:lang w:val="pl-PL"/>
+        </w:rPr>
+        <w:t>signed</w:t>
+      </w:r>
+      <w:proofErr w:type="spellEnd"/>
+      <w:r>
+        <w:rPr>
+          <w:lang w:val="pl-PL"/>
+        </w:rPr>
+        <w:t xml:space="preserve"> w przedziale</w:t>
+      </w:r>
+      <w:r>
+        <w:rPr>
+          <w:lang w:val="pl-PL"/>
+        </w:rPr>
+        <w:t xml:space="preserve"> [0x2000, 0x1FFF], czyli w dziesiętnym</w:t>
+      </w:r>
+      <w:r>
+        <w:rPr>
+          <w:lang w:val="pl-PL"/>
+        </w:rPr>
+        <w:t xml:space="preserve"> [-8192, 8191].</w:t>
+      </w:r>
+    </w:p>
+    <w:p>
+      <w:pPr>
+        <w:pStyle w:val="Heading3"/>
+      </w:pPr>
+      <w:r>
+        <w:lastRenderedPageBreak/>
+        <w:t>VGA</w:t>
+      </w:r>
+    </w:p>
+    <w:p>
+      <w:pPr>
+        <w:rPr>
+          <w:lang w:val="pl-PL"/>
+        </w:rPr>
+      </w:pPr>
       <w:bookmarkStart w:id="0" w:name="_GoBack"/>
       <w:bookmarkEnd w:id="0"/>
+    </w:p>
+    <w:p>
+      <w:pPr>
+        <w:pStyle w:val="Heading1"/>
+      </w:pPr>
+      <w:r>
+        <w:t>Projekt</w:t>
+      </w:r>
+    </w:p>
+    <w:p>
+      <w:pPr>
+        <w:pStyle w:val="Heading2"/>
+      </w:pPr>
+      <w:r>
+        <w:t>Hierarchia źródeł</w:t>
+      </w:r>
+    </w:p>
+    <w:p>
+      <w:pPr>
+        <w:rPr>
+          <w:lang w:val="pl-PL"/>
+        </w:rPr>
+      </w:pPr>
+    </w:p>
+    <w:p>
+      <w:pPr>
+        <w:pStyle w:val="Heading2"/>
+      </w:pPr>
+      <w:r>
+        <w:t>Moduły</w:t>
+      </w:r>
     </w:p>
     <w:p>
       <w:pPr>
@@ -960,6 +1626,29 @@
       <w:lang w:val="pl-PL"/>
     </w:rPr>
   </w:style>
+  <w:style w:type="paragraph" w:styleId="Heading3">
+    <w:name w:val="heading 3"/>
+    <w:basedOn w:val="Normal"/>
+    <w:next w:val="Normal"/>
+    <w:link w:val="Heading3Char"/>
+    <w:uiPriority w:val="9"/>
+    <w:unhideWhenUsed/>
+    <w:qFormat/>
+    <w:rsid w:val="00F748C1"/>
+    <w:pPr>
+      <w:keepNext/>
+      <w:keepLines/>
+      <w:spacing w:before="40" w:after="0"/>
+      <w:outlineLvl w:val="2"/>
+    </w:pPr>
+    <w:rPr>
+      <w:rFonts w:asciiTheme="majorHAnsi" w:eastAsiaTheme="majorEastAsia" w:hAnsiTheme="majorHAnsi" w:cstheme="majorBidi"/>
+      <w:color w:val="1F3763" w:themeColor="accent1" w:themeShade="7F"/>
+      <w:sz w:val="28"/>
+      <w:szCs w:val="24"/>
+      <w:lang w:val="pl-PL"/>
+    </w:rPr>
+  </w:style>
   <w:style w:type="character" w:default="1" w:styleId="DefaultParagraphFont">
     <w:name w:val="Default Paragraph Font"/>
     <w:uiPriority w:val="1"/>
@@ -1121,6 +1810,20 @@
       <w:color w:val="2F5496" w:themeColor="accent1" w:themeShade="BF"/>
       <w:sz w:val="32"/>
       <w:szCs w:val="26"/>
+      <w:lang w:val="pl-PL"/>
+    </w:rPr>
+  </w:style>
+  <w:style w:type="character" w:customStyle="1" w:styleId="Heading3Char">
+    <w:name w:val="Heading 3 Char"/>
+    <w:basedOn w:val="DefaultParagraphFont"/>
+    <w:link w:val="Heading3"/>
+    <w:uiPriority w:val="9"/>
+    <w:rsid w:val="00F748C1"/>
+    <w:rPr>
+      <w:rFonts w:asciiTheme="majorHAnsi" w:eastAsiaTheme="majorEastAsia" w:hAnsiTheme="majorHAnsi" w:cstheme="majorBidi"/>
+      <w:color w:val="1F3763" w:themeColor="accent1" w:themeShade="7F"/>
+      <w:sz w:val="28"/>
+      <w:szCs w:val="24"/>
       <w:lang w:val="pl-PL"/>
     </w:rPr>
   </w:style>

</xml_diff>

<commit_message>
Add few words about timings and resource usage
</commit_message>
<xml_diff>
--- a/docs/Report.docx
+++ b/docs/Report.docx
@@ -17658,6 +17658,2472 @@
         </w:rPr>
         <w:t>.</w:t>
       </w:r>
+    </w:p>
+    <w:p>
+      <w:pPr>
+        <w:pStyle w:val="Heading1"/>
+      </w:pPr>
+      <w:r>
+        <w:t>Implementacja</w:t>
+      </w:r>
+    </w:p>
+    <w:p>
+      <w:pPr>
+        <w:pStyle w:val="Heading2"/>
+      </w:pPr>
+      <w:r>
+        <w:t>Rozmiar</w:t>
+      </w:r>
+    </w:p>
+    <w:p>
+      <w:pPr>
+        <w:rPr>
+          <w:lang w:val="pl-PL"/>
+        </w:rPr>
+      </w:pPr>
+      <w:r>
+        <w:rPr>
+          <w:lang w:val="pl-PL"/>
+        </w:rPr>
+        <w:t>Użycie konkretnych zasobów układu reprezentuje tabelka poniżej.</w:t>
+      </w:r>
+    </w:p>
+    <w:tbl>
+      <w:tblPr>
+        <w:tblW w:w="5000" w:type="pct"/>
+        <w:tblCellSpacing w:w="0" w:type="dxa"/>
+        <w:tblBorders>
+          <w:top w:val="outset" w:sz="6" w:space="0" w:color="auto"/>
+          <w:left w:val="outset" w:sz="6" w:space="0" w:color="auto"/>
+          <w:bottom w:val="outset" w:sz="6" w:space="0" w:color="auto"/>
+          <w:right w:val="outset" w:sz="6" w:space="0" w:color="auto"/>
+        </w:tblBorders>
+        <w:tblCellMar>
+          <w:top w:w="45" w:type="dxa"/>
+          <w:left w:w="45" w:type="dxa"/>
+          <w:bottom w:w="45" w:type="dxa"/>
+          <w:right w:w="45" w:type="dxa"/>
+        </w:tblCellMar>
+        <w:tblLook w:val="04A0" w:firstRow="1" w:lastRow="0" w:firstColumn="1" w:lastColumn="0" w:noHBand="0" w:noVBand="1"/>
+      </w:tblPr>
+      <w:tblGrid>
+        <w:gridCol w:w="6229"/>
+        <w:gridCol w:w="710"/>
+        <w:gridCol w:w="1132"/>
+        <w:gridCol w:w="1273"/>
+      </w:tblGrid>
+      <w:tr>
+        <w:trPr>
+          <w:tblCellSpacing w:w="0" w:type="dxa"/>
+        </w:trPr>
+        <w:tc>
+          <w:tcPr>
+            <w:tcW w:w="5000" w:type="pct"/>
+            <w:gridSpan w:val="4"/>
+            <w:tcBorders>
+              <w:top w:val="outset" w:sz="6" w:space="0" w:color="auto"/>
+              <w:left w:val="outset" w:sz="6" w:space="0" w:color="auto"/>
+              <w:bottom w:val="outset" w:sz="6" w:space="0" w:color="auto"/>
+              <w:right w:val="outset" w:sz="6" w:space="0" w:color="auto"/>
+            </w:tcBorders>
+            <w:shd w:val="clear" w:color="auto" w:fill="auto"/>
+            <w:vAlign w:val="center"/>
+            <w:hideMark/>
+          </w:tcPr>
+          <w:p>
+            <w:pPr>
+              <w:spacing w:after="0" w:line="240" w:lineRule="auto"/>
+              <w:jc w:val="center"/>
+              <w:rPr>
+                <w:rFonts w:ascii="Times New Roman" w:eastAsia="Times New Roman" w:hAnsi="Times New Roman" w:cs="Times New Roman"/>
+                <w:color w:val="000000"/>
+                <w:sz w:val="24"/>
+                <w:szCs w:val="24"/>
+              </w:rPr>
+            </w:pPr>
+            <w:r>
+              <w:rPr>
+                <w:rFonts w:ascii="Times New Roman" w:eastAsia="Times New Roman" w:hAnsi="Times New Roman" w:cs="Times New Roman"/>
+                <w:b/>
+                <w:bCs/>
+                <w:color w:val="000000"/>
+                <w:sz w:val="24"/>
+                <w:szCs w:val="24"/>
+              </w:rPr>
+              <w:t>Device Utilization Summary</w:t>
+            </w:r>
+          </w:p>
+        </w:tc>
+      </w:tr>
+      <w:tr>
+        <w:trPr>
+          <w:tblCellSpacing w:w="0" w:type="dxa"/>
+        </w:trPr>
+        <w:tc>
+          <w:tcPr>
+            <w:tcW w:w="3333" w:type="pct"/>
+            <w:tcBorders>
+              <w:top w:val="outset" w:sz="6" w:space="0" w:color="auto"/>
+              <w:left w:val="outset" w:sz="6" w:space="0" w:color="auto"/>
+              <w:bottom w:val="outset" w:sz="6" w:space="0" w:color="auto"/>
+              <w:right w:val="outset" w:sz="6" w:space="0" w:color="auto"/>
+            </w:tcBorders>
+            <w:shd w:val="clear" w:color="auto" w:fill="auto"/>
+            <w:vAlign w:val="center"/>
+            <w:hideMark/>
+          </w:tcPr>
+          <w:p>
+            <w:pPr>
+              <w:spacing w:after="0" w:line="240" w:lineRule="auto"/>
+              <w:rPr>
+                <w:rFonts w:ascii="Times New Roman" w:eastAsia="Times New Roman" w:hAnsi="Times New Roman" w:cs="Times New Roman"/>
+                <w:color w:val="000000"/>
+                <w:sz w:val="24"/>
+                <w:szCs w:val="24"/>
+              </w:rPr>
+            </w:pPr>
+            <w:r>
+              <w:rPr>
+                <w:rFonts w:ascii="Times New Roman" w:eastAsia="Times New Roman" w:hAnsi="Times New Roman" w:cs="Times New Roman"/>
+                <w:b/>
+                <w:bCs/>
+                <w:color w:val="000000"/>
+                <w:sz w:val="24"/>
+                <w:szCs w:val="24"/>
+              </w:rPr>
+              <w:t>Logic Utilization</w:t>
+            </w:r>
+          </w:p>
+        </w:tc>
+        <w:tc>
+          <w:tcPr>
+            <w:tcW w:w="380" w:type="pct"/>
+            <w:tcBorders>
+              <w:top w:val="outset" w:sz="6" w:space="0" w:color="auto"/>
+              <w:left w:val="outset" w:sz="6" w:space="0" w:color="auto"/>
+              <w:bottom w:val="outset" w:sz="6" w:space="0" w:color="auto"/>
+              <w:right w:val="outset" w:sz="6" w:space="0" w:color="auto"/>
+            </w:tcBorders>
+            <w:shd w:val="clear" w:color="auto" w:fill="auto"/>
+            <w:vAlign w:val="center"/>
+            <w:hideMark/>
+          </w:tcPr>
+          <w:p>
+            <w:pPr>
+              <w:spacing w:after="0" w:line="240" w:lineRule="auto"/>
+              <w:jc w:val="center"/>
+              <w:rPr>
+                <w:rFonts w:ascii="Times New Roman" w:eastAsia="Times New Roman" w:hAnsi="Times New Roman" w:cs="Times New Roman"/>
+                <w:color w:val="000000"/>
+                <w:sz w:val="24"/>
+                <w:szCs w:val="24"/>
+              </w:rPr>
+            </w:pPr>
+            <w:r>
+              <w:rPr>
+                <w:rFonts w:ascii="Times New Roman" w:eastAsia="Times New Roman" w:hAnsi="Times New Roman" w:cs="Times New Roman"/>
+                <w:b/>
+                <w:bCs/>
+                <w:color w:val="000000"/>
+                <w:sz w:val="24"/>
+                <w:szCs w:val="24"/>
+              </w:rPr>
+              <w:t>Used</w:t>
+            </w:r>
+          </w:p>
+        </w:tc>
+        <w:tc>
+          <w:tcPr>
+            <w:tcW w:w="606" w:type="pct"/>
+            <w:tcBorders>
+              <w:top w:val="outset" w:sz="6" w:space="0" w:color="auto"/>
+              <w:left w:val="outset" w:sz="6" w:space="0" w:color="auto"/>
+              <w:bottom w:val="outset" w:sz="6" w:space="0" w:color="auto"/>
+              <w:right w:val="outset" w:sz="6" w:space="0" w:color="auto"/>
+            </w:tcBorders>
+            <w:shd w:val="clear" w:color="auto" w:fill="auto"/>
+            <w:vAlign w:val="center"/>
+            <w:hideMark/>
+          </w:tcPr>
+          <w:p>
+            <w:pPr>
+              <w:spacing w:after="0" w:line="240" w:lineRule="auto"/>
+              <w:jc w:val="center"/>
+              <w:rPr>
+                <w:rFonts w:ascii="Times New Roman" w:eastAsia="Times New Roman" w:hAnsi="Times New Roman" w:cs="Times New Roman"/>
+                <w:color w:val="000000"/>
+                <w:sz w:val="24"/>
+                <w:szCs w:val="24"/>
+              </w:rPr>
+            </w:pPr>
+            <w:r>
+              <w:rPr>
+                <w:rFonts w:ascii="Times New Roman" w:eastAsia="Times New Roman" w:hAnsi="Times New Roman" w:cs="Times New Roman"/>
+                <w:b/>
+                <w:bCs/>
+                <w:color w:val="000000"/>
+                <w:sz w:val="24"/>
+                <w:szCs w:val="24"/>
+              </w:rPr>
+              <w:t>Available</w:t>
+            </w:r>
+          </w:p>
+        </w:tc>
+        <w:tc>
+          <w:tcPr>
+            <w:tcW w:w="681" w:type="pct"/>
+            <w:tcBorders>
+              <w:top w:val="outset" w:sz="6" w:space="0" w:color="auto"/>
+              <w:left w:val="outset" w:sz="6" w:space="0" w:color="auto"/>
+              <w:bottom w:val="outset" w:sz="6" w:space="0" w:color="auto"/>
+              <w:right w:val="outset" w:sz="6" w:space="0" w:color="auto"/>
+            </w:tcBorders>
+            <w:shd w:val="clear" w:color="auto" w:fill="auto"/>
+            <w:vAlign w:val="center"/>
+            <w:hideMark/>
+          </w:tcPr>
+          <w:p>
+            <w:pPr>
+              <w:spacing w:after="0" w:line="240" w:lineRule="auto"/>
+              <w:jc w:val="center"/>
+              <w:rPr>
+                <w:rFonts w:ascii="Times New Roman" w:eastAsia="Times New Roman" w:hAnsi="Times New Roman" w:cs="Times New Roman"/>
+                <w:color w:val="000000"/>
+                <w:sz w:val="24"/>
+                <w:szCs w:val="24"/>
+              </w:rPr>
+            </w:pPr>
+            <w:r>
+              <w:rPr>
+                <w:rFonts w:ascii="Times New Roman" w:eastAsia="Times New Roman" w:hAnsi="Times New Roman" w:cs="Times New Roman"/>
+                <w:b/>
+                <w:bCs/>
+                <w:color w:val="000000"/>
+                <w:sz w:val="24"/>
+                <w:szCs w:val="24"/>
+              </w:rPr>
+              <w:t>Utilization</w:t>
+            </w:r>
+          </w:p>
+        </w:tc>
+      </w:tr>
+      <w:tr>
+        <w:trPr>
+          <w:tblCellSpacing w:w="0" w:type="dxa"/>
+        </w:trPr>
+        <w:tc>
+          <w:tcPr>
+            <w:tcW w:w="3333" w:type="pct"/>
+            <w:tcBorders>
+              <w:top w:val="outset" w:sz="6" w:space="0" w:color="auto"/>
+              <w:left w:val="outset" w:sz="6" w:space="0" w:color="auto"/>
+              <w:bottom w:val="outset" w:sz="6" w:space="0" w:color="auto"/>
+              <w:right w:val="outset" w:sz="6" w:space="0" w:color="auto"/>
+            </w:tcBorders>
+            <w:vAlign w:val="center"/>
+            <w:hideMark/>
+          </w:tcPr>
+          <w:p>
+            <w:pPr>
+              <w:spacing w:after="0" w:line="240" w:lineRule="auto"/>
+              <w:rPr>
+                <w:rFonts w:ascii="Times New Roman" w:eastAsia="Times New Roman" w:hAnsi="Times New Roman" w:cs="Times New Roman"/>
+                <w:color w:val="000000"/>
+                <w:sz w:val="24"/>
+                <w:szCs w:val="24"/>
+              </w:rPr>
+            </w:pPr>
+            <w:r>
+              <w:rPr>
+                <w:rFonts w:ascii="Times New Roman" w:eastAsia="Times New Roman" w:hAnsi="Times New Roman" w:cs="Times New Roman"/>
+                <w:color w:val="000000"/>
+                <w:sz w:val="24"/>
+                <w:szCs w:val="24"/>
+              </w:rPr>
+              <w:t>Number of Slice Flip Flops</w:t>
+            </w:r>
+          </w:p>
+        </w:tc>
+        <w:tc>
+          <w:tcPr>
+            <w:tcW w:w="380" w:type="pct"/>
+            <w:tcBorders>
+              <w:top w:val="outset" w:sz="6" w:space="0" w:color="auto"/>
+              <w:left w:val="outset" w:sz="6" w:space="0" w:color="auto"/>
+              <w:bottom w:val="outset" w:sz="6" w:space="0" w:color="auto"/>
+              <w:right w:val="outset" w:sz="6" w:space="0" w:color="auto"/>
+            </w:tcBorders>
+            <w:vAlign w:val="center"/>
+            <w:hideMark/>
+          </w:tcPr>
+          <w:p>
+            <w:pPr>
+              <w:spacing w:after="0" w:line="240" w:lineRule="auto"/>
+              <w:jc w:val="right"/>
+              <w:rPr>
+                <w:rFonts w:ascii="Times New Roman" w:eastAsia="Times New Roman" w:hAnsi="Times New Roman" w:cs="Times New Roman"/>
+                <w:color w:val="000000"/>
+                <w:sz w:val="24"/>
+                <w:szCs w:val="24"/>
+              </w:rPr>
+            </w:pPr>
+            <w:r>
+              <w:rPr>
+                <w:rFonts w:ascii="Times New Roman" w:eastAsia="Times New Roman" w:hAnsi="Times New Roman" w:cs="Times New Roman"/>
+                <w:color w:val="000000"/>
+                <w:sz w:val="24"/>
+                <w:szCs w:val="24"/>
+              </w:rPr>
+              <w:t>464</w:t>
+            </w:r>
+          </w:p>
+        </w:tc>
+        <w:tc>
+          <w:tcPr>
+            <w:tcW w:w="606" w:type="pct"/>
+            <w:tcBorders>
+              <w:top w:val="outset" w:sz="6" w:space="0" w:color="auto"/>
+              <w:left w:val="outset" w:sz="6" w:space="0" w:color="auto"/>
+              <w:bottom w:val="outset" w:sz="6" w:space="0" w:color="auto"/>
+              <w:right w:val="outset" w:sz="6" w:space="0" w:color="auto"/>
+            </w:tcBorders>
+            <w:vAlign w:val="center"/>
+            <w:hideMark/>
+          </w:tcPr>
+          <w:p>
+            <w:pPr>
+              <w:spacing w:after="0" w:line="240" w:lineRule="auto"/>
+              <w:jc w:val="right"/>
+              <w:rPr>
+                <w:rFonts w:ascii="Times New Roman" w:eastAsia="Times New Roman" w:hAnsi="Times New Roman" w:cs="Times New Roman"/>
+                <w:color w:val="000000"/>
+                <w:sz w:val="24"/>
+                <w:szCs w:val="24"/>
+              </w:rPr>
+            </w:pPr>
+            <w:r>
+              <w:rPr>
+                <w:rFonts w:ascii="Times New Roman" w:eastAsia="Times New Roman" w:hAnsi="Times New Roman" w:cs="Times New Roman"/>
+                <w:color w:val="000000"/>
+                <w:sz w:val="24"/>
+                <w:szCs w:val="24"/>
+              </w:rPr>
+              <w:t>9,312</w:t>
+            </w:r>
+          </w:p>
+        </w:tc>
+        <w:tc>
+          <w:tcPr>
+            <w:tcW w:w="681" w:type="pct"/>
+            <w:tcBorders>
+              <w:top w:val="outset" w:sz="6" w:space="0" w:color="auto"/>
+              <w:left w:val="outset" w:sz="6" w:space="0" w:color="auto"/>
+              <w:bottom w:val="outset" w:sz="6" w:space="0" w:color="auto"/>
+              <w:right w:val="outset" w:sz="6" w:space="0" w:color="auto"/>
+            </w:tcBorders>
+            <w:vAlign w:val="center"/>
+            <w:hideMark/>
+          </w:tcPr>
+          <w:p>
+            <w:pPr>
+              <w:spacing w:after="0" w:line="240" w:lineRule="auto"/>
+              <w:jc w:val="right"/>
+              <w:rPr>
+                <w:rFonts w:ascii="Times New Roman" w:eastAsia="Times New Roman" w:hAnsi="Times New Roman" w:cs="Times New Roman"/>
+                <w:color w:val="000000"/>
+                <w:sz w:val="24"/>
+                <w:szCs w:val="24"/>
+              </w:rPr>
+            </w:pPr>
+            <w:r>
+              <w:rPr>
+                <w:rFonts w:ascii="Times New Roman" w:eastAsia="Times New Roman" w:hAnsi="Times New Roman" w:cs="Times New Roman"/>
+                <w:color w:val="000000"/>
+                <w:sz w:val="24"/>
+                <w:szCs w:val="24"/>
+              </w:rPr>
+              <w:t>4%</w:t>
+            </w:r>
+          </w:p>
+        </w:tc>
+      </w:tr>
+      <w:tr>
+        <w:trPr>
+          <w:tblCellSpacing w:w="0" w:type="dxa"/>
+        </w:trPr>
+        <w:tc>
+          <w:tcPr>
+            <w:tcW w:w="3333" w:type="pct"/>
+            <w:tcBorders>
+              <w:top w:val="outset" w:sz="6" w:space="0" w:color="auto"/>
+              <w:left w:val="outset" w:sz="6" w:space="0" w:color="auto"/>
+              <w:bottom w:val="outset" w:sz="6" w:space="0" w:color="auto"/>
+              <w:right w:val="outset" w:sz="6" w:space="0" w:color="auto"/>
+            </w:tcBorders>
+            <w:vAlign w:val="center"/>
+            <w:hideMark/>
+          </w:tcPr>
+          <w:p>
+            <w:pPr>
+              <w:spacing w:after="0" w:line="240" w:lineRule="auto"/>
+              <w:rPr>
+                <w:rFonts w:ascii="Times New Roman" w:eastAsia="Times New Roman" w:hAnsi="Times New Roman" w:cs="Times New Roman"/>
+                <w:color w:val="000000"/>
+                <w:sz w:val="24"/>
+                <w:szCs w:val="24"/>
+              </w:rPr>
+            </w:pPr>
+            <w:r>
+              <w:rPr>
+                <w:rFonts w:ascii="Times New Roman" w:eastAsia="Times New Roman" w:hAnsi="Times New Roman" w:cs="Times New Roman"/>
+                <w:color w:val="000000"/>
+                <w:sz w:val="24"/>
+                <w:szCs w:val="24"/>
+              </w:rPr>
+              <w:t>Number of 4 input LUTs</w:t>
+            </w:r>
+          </w:p>
+        </w:tc>
+        <w:tc>
+          <w:tcPr>
+            <w:tcW w:w="380" w:type="pct"/>
+            <w:tcBorders>
+              <w:top w:val="outset" w:sz="6" w:space="0" w:color="auto"/>
+              <w:left w:val="outset" w:sz="6" w:space="0" w:color="auto"/>
+              <w:bottom w:val="outset" w:sz="6" w:space="0" w:color="auto"/>
+              <w:right w:val="outset" w:sz="6" w:space="0" w:color="auto"/>
+            </w:tcBorders>
+            <w:vAlign w:val="center"/>
+            <w:hideMark/>
+          </w:tcPr>
+          <w:p>
+            <w:pPr>
+              <w:spacing w:after="0" w:line="240" w:lineRule="auto"/>
+              <w:jc w:val="right"/>
+              <w:rPr>
+                <w:rFonts w:ascii="Times New Roman" w:eastAsia="Times New Roman" w:hAnsi="Times New Roman" w:cs="Times New Roman"/>
+                <w:color w:val="000000"/>
+                <w:sz w:val="24"/>
+                <w:szCs w:val="24"/>
+              </w:rPr>
+            </w:pPr>
+            <w:r>
+              <w:rPr>
+                <w:rFonts w:ascii="Times New Roman" w:eastAsia="Times New Roman" w:hAnsi="Times New Roman" w:cs="Times New Roman"/>
+                <w:color w:val="000000"/>
+                <w:sz w:val="24"/>
+                <w:szCs w:val="24"/>
+              </w:rPr>
+              <w:t>2,326</w:t>
+            </w:r>
+          </w:p>
+        </w:tc>
+        <w:tc>
+          <w:tcPr>
+            <w:tcW w:w="606" w:type="pct"/>
+            <w:tcBorders>
+              <w:top w:val="outset" w:sz="6" w:space="0" w:color="auto"/>
+              <w:left w:val="outset" w:sz="6" w:space="0" w:color="auto"/>
+              <w:bottom w:val="outset" w:sz="6" w:space="0" w:color="auto"/>
+              <w:right w:val="outset" w:sz="6" w:space="0" w:color="auto"/>
+            </w:tcBorders>
+            <w:vAlign w:val="center"/>
+            <w:hideMark/>
+          </w:tcPr>
+          <w:p>
+            <w:pPr>
+              <w:spacing w:after="0" w:line="240" w:lineRule="auto"/>
+              <w:jc w:val="right"/>
+              <w:rPr>
+                <w:rFonts w:ascii="Times New Roman" w:eastAsia="Times New Roman" w:hAnsi="Times New Roman" w:cs="Times New Roman"/>
+                <w:color w:val="000000"/>
+                <w:sz w:val="24"/>
+                <w:szCs w:val="24"/>
+              </w:rPr>
+            </w:pPr>
+            <w:r>
+              <w:rPr>
+                <w:rFonts w:ascii="Times New Roman" w:eastAsia="Times New Roman" w:hAnsi="Times New Roman" w:cs="Times New Roman"/>
+                <w:color w:val="000000"/>
+                <w:sz w:val="24"/>
+                <w:szCs w:val="24"/>
+              </w:rPr>
+              <w:t>9,312</w:t>
+            </w:r>
+          </w:p>
+        </w:tc>
+        <w:tc>
+          <w:tcPr>
+            <w:tcW w:w="681" w:type="pct"/>
+            <w:tcBorders>
+              <w:top w:val="outset" w:sz="6" w:space="0" w:color="auto"/>
+              <w:left w:val="outset" w:sz="6" w:space="0" w:color="auto"/>
+              <w:bottom w:val="outset" w:sz="6" w:space="0" w:color="auto"/>
+              <w:right w:val="outset" w:sz="6" w:space="0" w:color="auto"/>
+            </w:tcBorders>
+            <w:vAlign w:val="center"/>
+            <w:hideMark/>
+          </w:tcPr>
+          <w:p>
+            <w:pPr>
+              <w:spacing w:after="0" w:line="240" w:lineRule="auto"/>
+              <w:jc w:val="right"/>
+              <w:rPr>
+                <w:rFonts w:ascii="Times New Roman" w:eastAsia="Times New Roman" w:hAnsi="Times New Roman" w:cs="Times New Roman"/>
+                <w:color w:val="000000"/>
+                <w:sz w:val="24"/>
+                <w:szCs w:val="24"/>
+              </w:rPr>
+            </w:pPr>
+            <w:r>
+              <w:rPr>
+                <w:rFonts w:ascii="Times New Roman" w:eastAsia="Times New Roman" w:hAnsi="Times New Roman" w:cs="Times New Roman"/>
+                <w:color w:val="000000"/>
+                <w:sz w:val="24"/>
+                <w:szCs w:val="24"/>
+              </w:rPr>
+              <w:t>24%</w:t>
+            </w:r>
+          </w:p>
+        </w:tc>
+      </w:tr>
+      <w:tr>
+        <w:trPr>
+          <w:tblCellSpacing w:w="0" w:type="dxa"/>
+        </w:trPr>
+        <w:tc>
+          <w:tcPr>
+            <w:tcW w:w="3333" w:type="pct"/>
+            <w:tcBorders>
+              <w:top w:val="outset" w:sz="6" w:space="0" w:color="auto"/>
+              <w:left w:val="outset" w:sz="6" w:space="0" w:color="auto"/>
+              <w:bottom w:val="outset" w:sz="6" w:space="0" w:color="auto"/>
+              <w:right w:val="outset" w:sz="6" w:space="0" w:color="auto"/>
+            </w:tcBorders>
+            <w:vAlign w:val="center"/>
+            <w:hideMark/>
+          </w:tcPr>
+          <w:p>
+            <w:pPr>
+              <w:spacing w:after="0" w:line="240" w:lineRule="auto"/>
+              <w:rPr>
+                <w:rFonts w:ascii="Times New Roman" w:eastAsia="Times New Roman" w:hAnsi="Times New Roman" w:cs="Times New Roman"/>
+                <w:color w:val="000000"/>
+                <w:sz w:val="24"/>
+                <w:szCs w:val="24"/>
+              </w:rPr>
+            </w:pPr>
+            <w:r>
+              <w:rPr>
+                <w:rFonts w:ascii="Times New Roman" w:eastAsia="Times New Roman" w:hAnsi="Times New Roman" w:cs="Times New Roman"/>
+                <w:color w:val="000000"/>
+                <w:sz w:val="24"/>
+                <w:szCs w:val="24"/>
+              </w:rPr>
+              <w:t>Number of occupied Slices</w:t>
+            </w:r>
+          </w:p>
+        </w:tc>
+        <w:tc>
+          <w:tcPr>
+            <w:tcW w:w="380" w:type="pct"/>
+            <w:tcBorders>
+              <w:top w:val="outset" w:sz="6" w:space="0" w:color="auto"/>
+              <w:left w:val="outset" w:sz="6" w:space="0" w:color="auto"/>
+              <w:bottom w:val="outset" w:sz="6" w:space="0" w:color="auto"/>
+              <w:right w:val="outset" w:sz="6" w:space="0" w:color="auto"/>
+            </w:tcBorders>
+            <w:vAlign w:val="center"/>
+            <w:hideMark/>
+          </w:tcPr>
+          <w:p>
+            <w:pPr>
+              <w:spacing w:after="0" w:line="240" w:lineRule="auto"/>
+              <w:jc w:val="right"/>
+              <w:rPr>
+                <w:rFonts w:ascii="Times New Roman" w:eastAsia="Times New Roman" w:hAnsi="Times New Roman" w:cs="Times New Roman"/>
+                <w:color w:val="000000"/>
+                <w:sz w:val="24"/>
+                <w:szCs w:val="24"/>
+              </w:rPr>
+            </w:pPr>
+            <w:r>
+              <w:rPr>
+                <w:rFonts w:ascii="Times New Roman" w:eastAsia="Times New Roman" w:hAnsi="Times New Roman" w:cs="Times New Roman"/>
+                <w:color w:val="000000"/>
+                <w:sz w:val="24"/>
+                <w:szCs w:val="24"/>
+              </w:rPr>
+              <w:t>1,545</w:t>
+            </w:r>
+          </w:p>
+        </w:tc>
+        <w:tc>
+          <w:tcPr>
+            <w:tcW w:w="606" w:type="pct"/>
+            <w:tcBorders>
+              <w:top w:val="outset" w:sz="6" w:space="0" w:color="auto"/>
+              <w:left w:val="outset" w:sz="6" w:space="0" w:color="auto"/>
+              <w:bottom w:val="outset" w:sz="6" w:space="0" w:color="auto"/>
+              <w:right w:val="outset" w:sz="6" w:space="0" w:color="auto"/>
+            </w:tcBorders>
+            <w:vAlign w:val="center"/>
+            <w:hideMark/>
+          </w:tcPr>
+          <w:p>
+            <w:pPr>
+              <w:spacing w:after="0" w:line="240" w:lineRule="auto"/>
+              <w:jc w:val="right"/>
+              <w:rPr>
+                <w:rFonts w:ascii="Times New Roman" w:eastAsia="Times New Roman" w:hAnsi="Times New Roman" w:cs="Times New Roman"/>
+                <w:color w:val="000000"/>
+                <w:sz w:val="24"/>
+                <w:szCs w:val="24"/>
+              </w:rPr>
+            </w:pPr>
+            <w:r>
+              <w:rPr>
+                <w:rFonts w:ascii="Times New Roman" w:eastAsia="Times New Roman" w:hAnsi="Times New Roman" w:cs="Times New Roman"/>
+                <w:color w:val="000000"/>
+                <w:sz w:val="24"/>
+                <w:szCs w:val="24"/>
+              </w:rPr>
+              <w:t>4,656</w:t>
+            </w:r>
+          </w:p>
+        </w:tc>
+        <w:tc>
+          <w:tcPr>
+            <w:tcW w:w="681" w:type="pct"/>
+            <w:tcBorders>
+              <w:top w:val="outset" w:sz="6" w:space="0" w:color="auto"/>
+              <w:left w:val="outset" w:sz="6" w:space="0" w:color="auto"/>
+              <w:bottom w:val="outset" w:sz="6" w:space="0" w:color="auto"/>
+              <w:right w:val="outset" w:sz="6" w:space="0" w:color="auto"/>
+            </w:tcBorders>
+            <w:vAlign w:val="center"/>
+            <w:hideMark/>
+          </w:tcPr>
+          <w:p>
+            <w:pPr>
+              <w:spacing w:after="0" w:line="240" w:lineRule="auto"/>
+              <w:jc w:val="right"/>
+              <w:rPr>
+                <w:rFonts w:ascii="Times New Roman" w:eastAsia="Times New Roman" w:hAnsi="Times New Roman" w:cs="Times New Roman"/>
+                <w:color w:val="000000"/>
+                <w:sz w:val="24"/>
+                <w:szCs w:val="24"/>
+              </w:rPr>
+            </w:pPr>
+            <w:r>
+              <w:rPr>
+                <w:rFonts w:ascii="Times New Roman" w:eastAsia="Times New Roman" w:hAnsi="Times New Roman" w:cs="Times New Roman"/>
+                <w:color w:val="000000"/>
+                <w:sz w:val="24"/>
+                <w:szCs w:val="24"/>
+              </w:rPr>
+              <w:t>33%</w:t>
+            </w:r>
+          </w:p>
+        </w:tc>
+      </w:tr>
+      <w:tr>
+        <w:trPr>
+          <w:tblCellSpacing w:w="0" w:type="dxa"/>
+        </w:trPr>
+        <w:tc>
+          <w:tcPr>
+            <w:tcW w:w="3333" w:type="pct"/>
+            <w:tcBorders>
+              <w:top w:val="outset" w:sz="6" w:space="0" w:color="auto"/>
+              <w:left w:val="outset" w:sz="6" w:space="0" w:color="auto"/>
+              <w:bottom w:val="outset" w:sz="6" w:space="0" w:color="auto"/>
+              <w:right w:val="outset" w:sz="6" w:space="0" w:color="auto"/>
+            </w:tcBorders>
+            <w:vAlign w:val="center"/>
+            <w:hideMark/>
+          </w:tcPr>
+          <w:p>
+            <w:pPr>
+              <w:spacing w:after="0" w:line="240" w:lineRule="auto"/>
+              <w:rPr>
+                <w:rFonts w:ascii="Times New Roman" w:eastAsia="Times New Roman" w:hAnsi="Times New Roman" w:cs="Times New Roman"/>
+                <w:color w:val="000000"/>
+                <w:sz w:val="24"/>
+                <w:szCs w:val="24"/>
+              </w:rPr>
+            </w:pPr>
+            <w:r>
+              <w:rPr>
+                <w:rFonts w:ascii="Times New Roman" w:eastAsia="Times New Roman" w:hAnsi="Times New Roman" w:cs="Times New Roman"/>
+                <w:color w:val="000000"/>
+                <w:sz w:val="24"/>
+                <w:szCs w:val="24"/>
+              </w:rPr>
+              <w:t>    Number of Slices containing only related logic</w:t>
+            </w:r>
+          </w:p>
+        </w:tc>
+        <w:tc>
+          <w:tcPr>
+            <w:tcW w:w="380" w:type="pct"/>
+            <w:tcBorders>
+              <w:top w:val="outset" w:sz="6" w:space="0" w:color="auto"/>
+              <w:left w:val="outset" w:sz="6" w:space="0" w:color="auto"/>
+              <w:bottom w:val="outset" w:sz="6" w:space="0" w:color="auto"/>
+              <w:right w:val="outset" w:sz="6" w:space="0" w:color="auto"/>
+            </w:tcBorders>
+            <w:vAlign w:val="center"/>
+            <w:hideMark/>
+          </w:tcPr>
+          <w:p>
+            <w:pPr>
+              <w:spacing w:after="0" w:line="240" w:lineRule="auto"/>
+              <w:jc w:val="right"/>
+              <w:rPr>
+                <w:rFonts w:ascii="Times New Roman" w:eastAsia="Times New Roman" w:hAnsi="Times New Roman" w:cs="Times New Roman"/>
+                <w:color w:val="000000"/>
+                <w:sz w:val="24"/>
+                <w:szCs w:val="24"/>
+              </w:rPr>
+            </w:pPr>
+            <w:r>
+              <w:rPr>
+                <w:rFonts w:ascii="Times New Roman" w:eastAsia="Times New Roman" w:hAnsi="Times New Roman" w:cs="Times New Roman"/>
+                <w:color w:val="000000"/>
+                <w:sz w:val="24"/>
+                <w:szCs w:val="24"/>
+              </w:rPr>
+              <w:t>1,545</w:t>
+            </w:r>
+          </w:p>
+        </w:tc>
+        <w:tc>
+          <w:tcPr>
+            <w:tcW w:w="606" w:type="pct"/>
+            <w:tcBorders>
+              <w:top w:val="outset" w:sz="6" w:space="0" w:color="auto"/>
+              <w:left w:val="outset" w:sz="6" w:space="0" w:color="auto"/>
+              <w:bottom w:val="outset" w:sz="6" w:space="0" w:color="auto"/>
+              <w:right w:val="outset" w:sz="6" w:space="0" w:color="auto"/>
+            </w:tcBorders>
+            <w:vAlign w:val="center"/>
+            <w:hideMark/>
+          </w:tcPr>
+          <w:p>
+            <w:pPr>
+              <w:spacing w:after="0" w:line="240" w:lineRule="auto"/>
+              <w:jc w:val="right"/>
+              <w:rPr>
+                <w:rFonts w:ascii="Times New Roman" w:eastAsia="Times New Roman" w:hAnsi="Times New Roman" w:cs="Times New Roman"/>
+                <w:color w:val="000000"/>
+                <w:sz w:val="24"/>
+                <w:szCs w:val="24"/>
+              </w:rPr>
+            </w:pPr>
+            <w:r>
+              <w:rPr>
+                <w:rFonts w:ascii="Times New Roman" w:eastAsia="Times New Roman" w:hAnsi="Times New Roman" w:cs="Times New Roman"/>
+                <w:color w:val="000000"/>
+                <w:sz w:val="24"/>
+                <w:szCs w:val="24"/>
+              </w:rPr>
+              <w:t>1,545</w:t>
+            </w:r>
+          </w:p>
+        </w:tc>
+        <w:tc>
+          <w:tcPr>
+            <w:tcW w:w="681" w:type="pct"/>
+            <w:tcBorders>
+              <w:top w:val="outset" w:sz="6" w:space="0" w:color="auto"/>
+              <w:left w:val="outset" w:sz="6" w:space="0" w:color="auto"/>
+              <w:bottom w:val="outset" w:sz="6" w:space="0" w:color="auto"/>
+              <w:right w:val="outset" w:sz="6" w:space="0" w:color="auto"/>
+            </w:tcBorders>
+            <w:vAlign w:val="center"/>
+            <w:hideMark/>
+          </w:tcPr>
+          <w:p>
+            <w:pPr>
+              <w:spacing w:after="0" w:line="240" w:lineRule="auto"/>
+              <w:jc w:val="right"/>
+              <w:rPr>
+                <w:rFonts w:ascii="Times New Roman" w:eastAsia="Times New Roman" w:hAnsi="Times New Roman" w:cs="Times New Roman"/>
+                <w:color w:val="000000"/>
+                <w:sz w:val="24"/>
+                <w:szCs w:val="24"/>
+              </w:rPr>
+            </w:pPr>
+            <w:r>
+              <w:rPr>
+                <w:rFonts w:ascii="Times New Roman" w:eastAsia="Times New Roman" w:hAnsi="Times New Roman" w:cs="Times New Roman"/>
+                <w:color w:val="000000"/>
+                <w:sz w:val="24"/>
+                <w:szCs w:val="24"/>
+              </w:rPr>
+              <w:t>100%</w:t>
+            </w:r>
+          </w:p>
+        </w:tc>
+      </w:tr>
+      <w:tr>
+        <w:trPr>
+          <w:tblCellSpacing w:w="0" w:type="dxa"/>
+        </w:trPr>
+        <w:tc>
+          <w:tcPr>
+            <w:tcW w:w="3333" w:type="pct"/>
+            <w:tcBorders>
+              <w:top w:val="outset" w:sz="6" w:space="0" w:color="auto"/>
+              <w:left w:val="outset" w:sz="6" w:space="0" w:color="auto"/>
+              <w:bottom w:val="outset" w:sz="6" w:space="0" w:color="auto"/>
+              <w:right w:val="outset" w:sz="6" w:space="0" w:color="auto"/>
+            </w:tcBorders>
+            <w:vAlign w:val="center"/>
+            <w:hideMark/>
+          </w:tcPr>
+          <w:p>
+            <w:pPr>
+              <w:spacing w:after="0" w:line="240" w:lineRule="auto"/>
+              <w:rPr>
+                <w:rFonts w:ascii="Times New Roman" w:eastAsia="Times New Roman" w:hAnsi="Times New Roman" w:cs="Times New Roman"/>
+                <w:color w:val="000000"/>
+                <w:sz w:val="24"/>
+                <w:szCs w:val="24"/>
+              </w:rPr>
+            </w:pPr>
+            <w:r>
+              <w:rPr>
+                <w:rFonts w:ascii="Times New Roman" w:eastAsia="Times New Roman" w:hAnsi="Times New Roman" w:cs="Times New Roman"/>
+                <w:color w:val="000000"/>
+                <w:sz w:val="24"/>
+                <w:szCs w:val="24"/>
+              </w:rPr>
+              <w:t>    Number of Slices containing unrelated logic</w:t>
+            </w:r>
+          </w:p>
+        </w:tc>
+        <w:tc>
+          <w:tcPr>
+            <w:tcW w:w="380" w:type="pct"/>
+            <w:tcBorders>
+              <w:top w:val="outset" w:sz="6" w:space="0" w:color="auto"/>
+              <w:left w:val="outset" w:sz="6" w:space="0" w:color="auto"/>
+              <w:bottom w:val="outset" w:sz="6" w:space="0" w:color="auto"/>
+              <w:right w:val="outset" w:sz="6" w:space="0" w:color="auto"/>
+            </w:tcBorders>
+            <w:vAlign w:val="center"/>
+            <w:hideMark/>
+          </w:tcPr>
+          <w:p>
+            <w:pPr>
+              <w:spacing w:after="0" w:line="240" w:lineRule="auto"/>
+              <w:jc w:val="right"/>
+              <w:rPr>
+                <w:rFonts w:ascii="Times New Roman" w:eastAsia="Times New Roman" w:hAnsi="Times New Roman" w:cs="Times New Roman"/>
+                <w:color w:val="000000"/>
+                <w:sz w:val="24"/>
+                <w:szCs w:val="24"/>
+              </w:rPr>
+            </w:pPr>
+            <w:r>
+              <w:rPr>
+                <w:rFonts w:ascii="Times New Roman" w:eastAsia="Times New Roman" w:hAnsi="Times New Roman" w:cs="Times New Roman"/>
+                <w:color w:val="000000"/>
+                <w:sz w:val="24"/>
+                <w:szCs w:val="24"/>
+              </w:rPr>
+              <w:t>0</w:t>
+            </w:r>
+          </w:p>
+        </w:tc>
+        <w:tc>
+          <w:tcPr>
+            <w:tcW w:w="606" w:type="pct"/>
+            <w:tcBorders>
+              <w:top w:val="outset" w:sz="6" w:space="0" w:color="auto"/>
+              <w:left w:val="outset" w:sz="6" w:space="0" w:color="auto"/>
+              <w:bottom w:val="outset" w:sz="6" w:space="0" w:color="auto"/>
+              <w:right w:val="outset" w:sz="6" w:space="0" w:color="auto"/>
+            </w:tcBorders>
+            <w:vAlign w:val="center"/>
+            <w:hideMark/>
+          </w:tcPr>
+          <w:p>
+            <w:pPr>
+              <w:spacing w:after="0" w:line="240" w:lineRule="auto"/>
+              <w:jc w:val="right"/>
+              <w:rPr>
+                <w:rFonts w:ascii="Times New Roman" w:eastAsia="Times New Roman" w:hAnsi="Times New Roman" w:cs="Times New Roman"/>
+                <w:color w:val="000000"/>
+                <w:sz w:val="24"/>
+                <w:szCs w:val="24"/>
+              </w:rPr>
+            </w:pPr>
+            <w:r>
+              <w:rPr>
+                <w:rFonts w:ascii="Times New Roman" w:eastAsia="Times New Roman" w:hAnsi="Times New Roman" w:cs="Times New Roman"/>
+                <w:color w:val="000000"/>
+                <w:sz w:val="24"/>
+                <w:szCs w:val="24"/>
+              </w:rPr>
+              <w:t>1,545</w:t>
+            </w:r>
+          </w:p>
+        </w:tc>
+        <w:tc>
+          <w:tcPr>
+            <w:tcW w:w="681" w:type="pct"/>
+            <w:tcBorders>
+              <w:top w:val="outset" w:sz="6" w:space="0" w:color="auto"/>
+              <w:left w:val="outset" w:sz="6" w:space="0" w:color="auto"/>
+              <w:bottom w:val="outset" w:sz="6" w:space="0" w:color="auto"/>
+              <w:right w:val="outset" w:sz="6" w:space="0" w:color="auto"/>
+            </w:tcBorders>
+            <w:vAlign w:val="center"/>
+            <w:hideMark/>
+          </w:tcPr>
+          <w:p>
+            <w:pPr>
+              <w:spacing w:after="0" w:line="240" w:lineRule="auto"/>
+              <w:jc w:val="right"/>
+              <w:rPr>
+                <w:rFonts w:ascii="Times New Roman" w:eastAsia="Times New Roman" w:hAnsi="Times New Roman" w:cs="Times New Roman"/>
+                <w:color w:val="000000"/>
+                <w:sz w:val="24"/>
+                <w:szCs w:val="24"/>
+              </w:rPr>
+            </w:pPr>
+            <w:r>
+              <w:rPr>
+                <w:rFonts w:ascii="Times New Roman" w:eastAsia="Times New Roman" w:hAnsi="Times New Roman" w:cs="Times New Roman"/>
+                <w:color w:val="000000"/>
+                <w:sz w:val="24"/>
+                <w:szCs w:val="24"/>
+              </w:rPr>
+              <w:t>0%</w:t>
+            </w:r>
+          </w:p>
+        </w:tc>
+      </w:tr>
+      <w:tr>
+        <w:trPr>
+          <w:tblCellSpacing w:w="0" w:type="dxa"/>
+        </w:trPr>
+        <w:tc>
+          <w:tcPr>
+            <w:tcW w:w="3333" w:type="pct"/>
+            <w:tcBorders>
+              <w:top w:val="outset" w:sz="6" w:space="0" w:color="auto"/>
+              <w:left w:val="outset" w:sz="6" w:space="0" w:color="auto"/>
+              <w:bottom w:val="outset" w:sz="6" w:space="0" w:color="auto"/>
+              <w:right w:val="outset" w:sz="6" w:space="0" w:color="auto"/>
+            </w:tcBorders>
+            <w:vAlign w:val="center"/>
+            <w:hideMark/>
+          </w:tcPr>
+          <w:p>
+            <w:pPr>
+              <w:spacing w:after="0" w:line="240" w:lineRule="auto"/>
+              <w:rPr>
+                <w:rFonts w:ascii="Times New Roman" w:eastAsia="Times New Roman" w:hAnsi="Times New Roman" w:cs="Times New Roman"/>
+                <w:color w:val="000000"/>
+                <w:sz w:val="24"/>
+                <w:szCs w:val="24"/>
+              </w:rPr>
+            </w:pPr>
+            <w:r>
+              <w:rPr>
+                <w:rFonts w:ascii="Times New Roman" w:eastAsia="Times New Roman" w:hAnsi="Times New Roman" w:cs="Times New Roman"/>
+                <w:color w:val="000000"/>
+                <w:sz w:val="24"/>
+                <w:szCs w:val="24"/>
+              </w:rPr>
+              <w:t>Total Number of 4 input LUTs</w:t>
+            </w:r>
+          </w:p>
+        </w:tc>
+        <w:tc>
+          <w:tcPr>
+            <w:tcW w:w="380" w:type="pct"/>
+            <w:tcBorders>
+              <w:top w:val="outset" w:sz="6" w:space="0" w:color="auto"/>
+              <w:left w:val="outset" w:sz="6" w:space="0" w:color="auto"/>
+              <w:bottom w:val="outset" w:sz="6" w:space="0" w:color="auto"/>
+              <w:right w:val="outset" w:sz="6" w:space="0" w:color="auto"/>
+            </w:tcBorders>
+            <w:vAlign w:val="center"/>
+            <w:hideMark/>
+          </w:tcPr>
+          <w:p>
+            <w:pPr>
+              <w:spacing w:after="0" w:line="240" w:lineRule="auto"/>
+              <w:jc w:val="right"/>
+              <w:rPr>
+                <w:rFonts w:ascii="Times New Roman" w:eastAsia="Times New Roman" w:hAnsi="Times New Roman" w:cs="Times New Roman"/>
+                <w:color w:val="000000"/>
+                <w:sz w:val="24"/>
+                <w:szCs w:val="24"/>
+              </w:rPr>
+            </w:pPr>
+            <w:r>
+              <w:rPr>
+                <w:rFonts w:ascii="Times New Roman" w:eastAsia="Times New Roman" w:hAnsi="Times New Roman" w:cs="Times New Roman"/>
+                <w:color w:val="000000"/>
+                <w:sz w:val="24"/>
+                <w:szCs w:val="24"/>
+              </w:rPr>
+              <w:t>2,876</w:t>
+            </w:r>
+          </w:p>
+        </w:tc>
+        <w:tc>
+          <w:tcPr>
+            <w:tcW w:w="606" w:type="pct"/>
+            <w:tcBorders>
+              <w:top w:val="outset" w:sz="6" w:space="0" w:color="auto"/>
+              <w:left w:val="outset" w:sz="6" w:space="0" w:color="auto"/>
+              <w:bottom w:val="outset" w:sz="6" w:space="0" w:color="auto"/>
+              <w:right w:val="outset" w:sz="6" w:space="0" w:color="auto"/>
+            </w:tcBorders>
+            <w:vAlign w:val="center"/>
+            <w:hideMark/>
+          </w:tcPr>
+          <w:p>
+            <w:pPr>
+              <w:spacing w:after="0" w:line="240" w:lineRule="auto"/>
+              <w:jc w:val="right"/>
+              <w:rPr>
+                <w:rFonts w:ascii="Times New Roman" w:eastAsia="Times New Roman" w:hAnsi="Times New Roman" w:cs="Times New Roman"/>
+                <w:color w:val="000000"/>
+                <w:sz w:val="24"/>
+                <w:szCs w:val="24"/>
+              </w:rPr>
+            </w:pPr>
+            <w:r>
+              <w:rPr>
+                <w:rFonts w:ascii="Times New Roman" w:eastAsia="Times New Roman" w:hAnsi="Times New Roman" w:cs="Times New Roman"/>
+                <w:color w:val="000000"/>
+                <w:sz w:val="24"/>
+                <w:szCs w:val="24"/>
+              </w:rPr>
+              <w:t>9,312</w:t>
+            </w:r>
+          </w:p>
+        </w:tc>
+        <w:tc>
+          <w:tcPr>
+            <w:tcW w:w="681" w:type="pct"/>
+            <w:tcBorders>
+              <w:top w:val="outset" w:sz="6" w:space="0" w:color="auto"/>
+              <w:left w:val="outset" w:sz="6" w:space="0" w:color="auto"/>
+              <w:bottom w:val="outset" w:sz="6" w:space="0" w:color="auto"/>
+              <w:right w:val="outset" w:sz="6" w:space="0" w:color="auto"/>
+            </w:tcBorders>
+            <w:vAlign w:val="center"/>
+            <w:hideMark/>
+          </w:tcPr>
+          <w:p>
+            <w:pPr>
+              <w:spacing w:after="0" w:line="240" w:lineRule="auto"/>
+              <w:jc w:val="right"/>
+              <w:rPr>
+                <w:rFonts w:ascii="Times New Roman" w:eastAsia="Times New Roman" w:hAnsi="Times New Roman" w:cs="Times New Roman"/>
+                <w:color w:val="000000"/>
+                <w:sz w:val="24"/>
+                <w:szCs w:val="24"/>
+              </w:rPr>
+            </w:pPr>
+            <w:r>
+              <w:rPr>
+                <w:rFonts w:ascii="Times New Roman" w:eastAsia="Times New Roman" w:hAnsi="Times New Roman" w:cs="Times New Roman"/>
+                <w:color w:val="000000"/>
+                <w:sz w:val="24"/>
+                <w:szCs w:val="24"/>
+              </w:rPr>
+              <w:t>30%</w:t>
+            </w:r>
+          </w:p>
+        </w:tc>
+      </w:tr>
+      <w:tr>
+        <w:trPr>
+          <w:tblCellSpacing w:w="0" w:type="dxa"/>
+        </w:trPr>
+        <w:tc>
+          <w:tcPr>
+            <w:tcW w:w="3333" w:type="pct"/>
+            <w:tcBorders>
+              <w:top w:val="outset" w:sz="6" w:space="0" w:color="auto"/>
+              <w:left w:val="outset" w:sz="6" w:space="0" w:color="auto"/>
+              <w:bottom w:val="outset" w:sz="6" w:space="0" w:color="auto"/>
+              <w:right w:val="outset" w:sz="6" w:space="0" w:color="auto"/>
+            </w:tcBorders>
+            <w:vAlign w:val="center"/>
+            <w:hideMark/>
+          </w:tcPr>
+          <w:p>
+            <w:pPr>
+              <w:spacing w:after="0" w:line="240" w:lineRule="auto"/>
+              <w:rPr>
+                <w:rFonts w:ascii="Times New Roman" w:eastAsia="Times New Roman" w:hAnsi="Times New Roman" w:cs="Times New Roman"/>
+                <w:color w:val="000000"/>
+                <w:sz w:val="24"/>
+                <w:szCs w:val="24"/>
+              </w:rPr>
+            </w:pPr>
+            <w:r>
+              <w:rPr>
+                <w:rFonts w:ascii="Times New Roman" w:eastAsia="Times New Roman" w:hAnsi="Times New Roman" w:cs="Times New Roman"/>
+                <w:color w:val="000000"/>
+                <w:sz w:val="24"/>
+                <w:szCs w:val="24"/>
+              </w:rPr>
+              <w:t>    Number used as logic</w:t>
+            </w:r>
+          </w:p>
+        </w:tc>
+        <w:tc>
+          <w:tcPr>
+            <w:tcW w:w="380" w:type="pct"/>
+            <w:tcBorders>
+              <w:top w:val="outset" w:sz="6" w:space="0" w:color="auto"/>
+              <w:left w:val="outset" w:sz="6" w:space="0" w:color="auto"/>
+              <w:bottom w:val="outset" w:sz="6" w:space="0" w:color="auto"/>
+              <w:right w:val="outset" w:sz="6" w:space="0" w:color="auto"/>
+            </w:tcBorders>
+            <w:vAlign w:val="center"/>
+            <w:hideMark/>
+          </w:tcPr>
+          <w:p>
+            <w:pPr>
+              <w:spacing w:after="0" w:line="240" w:lineRule="auto"/>
+              <w:jc w:val="right"/>
+              <w:rPr>
+                <w:rFonts w:ascii="Times New Roman" w:eastAsia="Times New Roman" w:hAnsi="Times New Roman" w:cs="Times New Roman"/>
+                <w:color w:val="000000"/>
+                <w:sz w:val="24"/>
+                <w:szCs w:val="24"/>
+              </w:rPr>
+            </w:pPr>
+            <w:r>
+              <w:rPr>
+                <w:rFonts w:ascii="Times New Roman" w:eastAsia="Times New Roman" w:hAnsi="Times New Roman" w:cs="Times New Roman"/>
+                <w:color w:val="000000"/>
+                <w:sz w:val="24"/>
+                <w:szCs w:val="24"/>
+              </w:rPr>
+              <w:t>2,325</w:t>
+            </w:r>
+          </w:p>
+        </w:tc>
+        <w:tc>
+          <w:tcPr>
+            <w:tcW w:w="606" w:type="pct"/>
+            <w:tcBorders>
+              <w:top w:val="outset" w:sz="6" w:space="0" w:color="auto"/>
+              <w:left w:val="outset" w:sz="6" w:space="0" w:color="auto"/>
+              <w:bottom w:val="outset" w:sz="6" w:space="0" w:color="auto"/>
+              <w:right w:val="outset" w:sz="6" w:space="0" w:color="auto"/>
+            </w:tcBorders>
+            <w:vAlign w:val="center"/>
+            <w:hideMark/>
+          </w:tcPr>
+          <w:p>
+            <w:pPr>
+              <w:spacing w:after="0" w:line="240" w:lineRule="auto"/>
+              <w:jc w:val="right"/>
+              <w:rPr>
+                <w:rFonts w:ascii="Times New Roman" w:eastAsia="Times New Roman" w:hAnsi="Times New Roman" w:cs="Times New Roman"/>
+                <w:color w:val="000000"/>
+                <w:sz w:val="24"/>
+                <w:szCs w:val="24"/>
+              </w:rPr>
+            </w:pPr>
+            <w:r>
+              <w:rPr>
+                <w:rFonts w:ascii="Times New Roman" w:eastAsia="Times New Roman" w:hAnsi="Times New Roman" w:cs="Times New Roman"/>
+                <w:color w:val="000000"/>
+                <w:sz w:val="24"/>
+                <w:szCs w:val="24"/>
+              </w:rPr>
+              <w:t> </w:t>
+            </w:r>
+          </w:p>
+        </w:tc>
+        <w:tc>
+          <w:tcPr>
+            <w:tcW w:w="681" w:type="pct"/>
+            <w:tcBorders>
+              <w:top w:val="outset" w:sz="6" w:space="0" w:color="auto"/>
+              <w:left w:val="outset" w:sz="6" w:space="0" w:color="auto"/>
+              <w:bottom w:val="outset" w:sz="6" w:space="0" w:color="auto"/>
+              <w:right w:val="outset" w:sz="6" w:space="0" w:color="auto"/>
+            </w:tcBorders>
+            <w:vAlign w:val="center"/>
+            <w:hideMark/>
+          </w:tcPr>
+          <w:p>
+            <w:pPr>
+              <w:spacing w:after="0" w:line="240" w:lineRule="auto"/>
+              <w:jc w:val="right"/>
+              <w:rPr>
+                <w:rFonts w:ascii="Times New Roman" w:eastAsia="Times New Roman" w:hAnsi="Times New Roman" w:cs="Times New Roman"/>
+                <w:color w:val="000000"/>
+                <w:sz w:val="24"/>
+                <w:szCs w:val="24"/>
+              </w:rPr>
+            </w:pPr>
+            <w:r>
+              <w:rPr>
+                <w:rFonts w:ascii="Times New Roman" w:eastAsia="Times New Roman" w:hAnsi="Times New Roman" w:cs="Times New Roman"/>
+                <w:color w:val="000000"/>
+                <w:sz w:val="24"/>
+                <w:szCs w:val="24"/>
+              </w:rPr>
+              <w:t> </w:t>
+            </w:r>
+          </w:p>
+        </w:tc>
+      </w:tr>
+      <w:tr>
+        <w:trPr>
+          <w:tblCellSpacing w:w="0" w:type="dxa"/>
+        </w:trPr>
+        <w:tc>
+          <w:tcPr>
+            <w:tcW w:w="3333" w:type="pct"/>
+            <w:tcBorders>
+              <w:top w:val="outset" w:sz="6" w:space="0" w:color="auto"/>
+              <w:left w:val="outset" w:sz="6" w:space="0" w:color="auto"/>
+              <w:bottom w:val="outset" w:sz="6" w:space="0" w:color="auto"/>
+              <w:right w:val="outset" w:sz="6" w:space="0" w:color="auto"/>
+            </w:tcBorders>
+            <w:vAlign w:val="center"/>
+            <w:hideMark/>
+          </w:tcPr>
+          <w:p>
+            <w:pPr>
+              <w:spacing w:after="0" w:line="240" w:lineRule="auto"/>
+              <w:rPr>
+                <w:rFonts w:ascii="Times New Roman" w:eastAsia="Times New Roman" w:hAnsi="Times New Roman" w:cs="Times New Roman"/>
+                <w:color w:val="000000"/>
+                <w:sz w:val="24"/>
+                <w:szCs w:val="24"/>
+              </w:rPr>
+            </w:pPr>
+            <w:r>
+              <w:rPr>
+                <w:rFonts w:ascii="Times New Roman" w:eastAsia="Times New Roman" w:hAnsi="Times New Roman" w:cs="Times New Roman"/>
+                <w:color w:val="000000"/>
+                <w:sz w:val="24"/>
+                <w:szCs w:val="24"/>
+              </w:rPr>
+              <w:t>    Number used as a route-thru</w:t>
+            </w:r>
+          </w:p>
+        </w:tc>
+        <w:tc>
+          <w:tcPr>
+            <w:tcW w:w="380" w:type="pct"/>
+            <w:tcBorders>
+              <w:top w:val="outset" w:sz="6" w:space="0" w:color="auto"/>
+              <w:left w:val="outset" w:sz="6" w:space="0" w:color="auto"/>
+              <w:bottom w:val="outset" w:sz="6" w:space="0" w:color="auto"/>
+              <w:right w:val="outset" w:sz="6" w:space="0" w:color="auto"/>
+            </w:tcBorders>
+            <w:vAlign w:val="center"/>
+            <w:hideMark/>
+          </w:tcPr>
+          <w:p>
+            <w:pPr>
+              <w:spacing w:after="0" w:line="240" w:lineRule="auto"/>
+              <w:jc w:val="right"/>
+              <w:rPr>
+                <w:rFonts w:ascii="Times New Roman" w:eastAsia="Times New Roman" w:hAnsi="Times New Roman" w:cs="Times New Roman"/>
+                <w:color w:val="000000"/>
+                <w:sz w:val="24"/>
+                <w:szCs w:val="24"/>
+              </w:rPr>
+            </w:pPr>
+            <w:r>
+              <w:rPr>
+                <w:rFonts w:ascii="Times New Roman" w:eastAsia="Times New Roman" w:hAnsi="Times New Roman" w:cs="Times New Roman"/>
+                <w:color w:val="000000"/>
+                <w:sz w:val="24"/>
+                <w:szCs w:val="24"/>
+              </w:rPr>
+              <w:t>550</w:t>
+            </w:r>
+          </w:p>
+        </w:tc>
+        <w:tc>
+          <w:tcPr>
+            <w:tcW w:w="606" w:type="pct"/>
+            <w:tcBorders>
+              <w:top w:val="outset" w:sz="6" w:space="0" w:color="auto"/>
+              <w:left w:val="outset" w:sz="6" w:space="0" w:color="auto"/>
+              <w:bottom w:val="outset" w:sz="6" w:space="0" w:color="auto"/>
+              <w:right w:val="outset" w:sz="6" w:space="0" w:color="auto"/>
+            </w:tcBorders>
+            <w:vAlign w:val="center"/>
+            <w:hideMark/>
+          </w:tcPr>
+          <w:p>
+            <w:pPr>
+              <w:spacing w:after="0" w:line="240" w:lineRule="auto"/>
+              <w:jc w:val="right"/>
+              <w:rPr>
+                <w:rFonts w:ascii="Times New Roman" w:eastAsia="Times New Roman" w:hAnsi="Times New Roman" w:cs="Times New Roman"/>
+                <w:color w:val="000000"/>
+                <w:sz w:val="24"/>
+                <w:szCs w:val="24"/>
+              </w:rPr>
+            </w:pPr>
+            <w:r>
+              <w:rPr>
+                <w:rFonts w:ascii="Times New Roman" w:eastAsia="Times New Roman" w:hAnsi="Times New Roman" w:cs="Times New Roman"/>
+                <w:color w:val="000000"/>
+                <w:sz w:val="24"/>
+                <w:szCs w:val="24"/>
+              </w:rPr>
+              <w:t> </w:t>
+            </w:r>
+          </w:p>
+        </w:tc>
+        <w:tc>
+          <w:tcPr>
+            <w:tcW w:w="681" w:type="pct"/>
+            <w:tcBorders>
+              <w:top w:val="outset" w:sz="6" w:space="0" w:color="auto"/>
+              <w:left w:val="outset" w:sz="6" w:space="0" w:color="auto"/>
+              <w:bottom w:val="outset" w:sz="6" w:space="0" w:color="auto"/>
+              <w:right w:val="outset" w:sz="6" w:space="0" w:color="auto"/>
+            </w:tcBorders>
+            <w:vAlign w:val="center"/>
+            <w:hideMark/>
+          </w:tcPr>
+          <w:p>
+            <w:pPr>
+              <w:spacing w:after="0" w:line="240" w:lineRule="auto"/>
+              <w:jc w:val="right"/>
+              <w:rPr>
+                <w:rFonts w:ascii="Times New Roman" w:eastAsia="Times New Roman" w:hAnsi="Times New Roman" w:cs="Times New Roman"/>
+                <w:color w:val="000000"/>
+                <w:sz w:val="24"/>
+                <w:szCs w:val="24"/>
+              </w:rPr>
+            </w:pPr>
+            <w:r>
+              <w:rPr>
+                <w:rFonts w:ascii="Times New Roman" w:eastAsia="Times New Roman" w:hAnsi="Times New Roman" w:cs="Times New Roman"/>
+                <w:color w:val="000000"/>
+                <w:sz w:val="24"/>
+                <w:szCs w:val="24"/>
+              </w:rPr>
+              <w:t> </w:t>
+            </w:r>
+          </w:p>
+        </w:tc>
+      </w:tr>
+      <w:tr>
+        <w:trPr>
+          <w:tblCellSpacing w:w="0" w:type="dxa"/>
+        </w:trPr>
+        <w:tc>
+          <w:tcPr>
+            <w:tcW w:w="3333" w:type="pct"/>
+            <w:tcBorders>
+              <w:top w:val="outset" w:sz="6" w:space="0" w:color="auto"/>
+              <w:left w:val="outset" w:sz="6" w:space="0" w:color="auto"/>
+              <w:bottom w:val="outset" w:sz="6" w:space="0" w:color="auto"/>
+              <w:right w:val="outset" w:sz="6" w:space="0" w:color="auto"/>
+            </w:tcBorders>
+            <w:vAlign w:val="center"/>
+            <w:hideMark/>
+          </w:tcPr>
+          <w:p>
+            <w:pPr>
+              <w:spacing w:after="0" w:line="240" w:lineRule="auto"/>
+              <w:rPr>
+                <w:rFonts w:ascii="Times New Roman" w:eastAsia="Times New Roman" w:hAnsi="Times New Roman" w:cs="Times New Roman"/>
+                <w:color w:val="000000"/>
+                <w:sz w:val="24"/>
+                <w:szCs w:val="24"/>
+              </w:rPr>
+            </w:pPr>
+            <w:r>
+              <w:rPr>
+                <w:rFonts w:ascii="Times New Roman" w:eastAsia="Times New Roman" w:hAnsi="Times New Roman" w:cs="Times New Roman"/>
+                <w:color w:val="000000"/>
+                <w:sz w:val="24"/>
+                <w:szCs w:val="24"/>
+              </w:rPr>
+              <w:t>    Number used as Shift registers</w:t>
+            </w:r>
+          </w:p>
+        </w:tc>
+        <w:tc>
+          <w:tcPr>
+            <w:tcW w:w="380" w:type="pct"/>
+            <w:tcBorders>
+              <w:top w:val="outset" w:sz="6" w:space="0" w:color="auto"/>
+              <w:left w:val="outset" w:sz="6" w:space="0" w:color="auto"/>
+              <w:bottom w:val="outset" w:sz="6" w:space="0" w:color="auto"/>
+              <w:right w:val="outset" w:sz="6" w:space="0" w:color="auto"/>
+            </w:tcBorders>
+            <w:vAlign w:val="center"/>
+            <w:hideMark/>
+          </w:tcPr>
+          <w:p>
+            <w:pPr>
+              <w:spacing w:after="0" w:line="240" w:lineRule="auto"/>
+              <w:jc w:val="right"/>
+              <w:rPr>
+                <w:rFonts w:ascii="Times New Roman" w:eastAsia="Times New Roman" w:hAnsi="Times New Roman" w:cs="Times New Roman"/>
+                <w:color w:val="000000"/>
+                <w:sz w:val="24"/>
+                <w:szCs w:val="24"/>
+              </w:rPr>
+            </w:pPr>
+            <w:r>
+              <w:rPr>
+                <w:rFonts w:ascii="Times New Roman" w:eastAsia="Times New Roman" w:hAnsi="Times New Roman" w:cs="Times New Roman"/>
+                <w:color w:val="000000"/>
+                <w:sz w:val="24"/>
+                <w:szCs w:val="24"/>
+              </w:rPr>
+              <w:t>1</w:t>
+            </w:r>
+          </w:p>
+        </w:tc>
+        <w:tc>
+          <w:tcPr>
+            <w:tcW w:w="606" w:type="pct"/>
+            <w:tcBorders>
+              <w:top w:val="outset" w:sz="6" w:space="0" w:color="auto"/>
+              <w:left w:val="outset" w:sz="6" w:space="0" w:color="auto"/>
+              <w:bottom w:val="outset" w:sz="6" w:space="0" w:color="auto"/>
+              <w:right w:val="outset" w:sz="6" w:space="0" w:color="auto"/>
+            </w:tcBorders>
+            <w:vAlign w:val="center"/>
+            <w:hideMark/>
+          </w:tcPr>
+          <w:p>
+            <w:pPr>
+              <w:spacing w:after="0" w:line="240" w:lineRule="auto"/>
+              <w:jc w:val="right"/>
+              <w:rPr>
+                <w:rFonts w:ascii="Times New Roman" w:eastAsia="Times New Roman" w:hAnsi="Times New Roman" w:cs="Times New Roman"/>
+                <w:color w:val="000000"/>
+                <w:sz w:val="24"/>
+                <w:szCs w:val="24"/>
+              </w:rPr>
+            </w:pPr>
+            <w:r>
+              <w:rPr>
+                <w:rFonts w:ascii="Times New Roman" w:eastAsia="Times New Roman" w:hAnsi="Times New Roman" w:cs="Times New Roman"/>
+                <w:color w:val="000000"/>
+                <w:sz w:val="24"/>
+                <w:szCs w:val="24"/>
+              </w:rPr>
+              <w:t> </w:t>
+            </w:r>
+          </w:p>
+        </w:tc>
+        <w:tc>
+          <w:tcPr>
+            <w:tcW w:w="681" w:type="pct"/>
+            <w:tcBorders>
+              <w:top w:val="outset" w:sz="6" w:space="0" w:color="auto"/>
+              <w:left w:val="outset" w:sz="6" w:space="0" w:color="auto"/>
+              <w:bottom w:val="outset" w:sz="6" w:space="0" w:color="auto"/>
+              <w:right w:val="outset" w:sz="6" w:space="0" w:color="auto"/>
+            </w:tcBorders>
+            <w:vAlign w:val="center"/>
+            <w:hideMark/>
+          </w:tcPr>
+          <w:p>
+            <w:pPr>
+              <w:spacing w:after="0" w:line="240" w:lineRule="auto"/>
+              <w:jc w:val="right"/>
+              <w:rPr>
+                <w:rFonts w:ascii="Times New Roman" w:eastAsia="Times New Roman" w:hAnsi="Times New Roman" w:cs="Times New Roman"/>
+                <w:color w:val="000000"/>
+                <w:sz w:val="24"/>
+                <w:szCs w:val="24"/>
+              </w:rPr>
+            </w:pPr>
+            <w:r>
+              <w:rPr>
+                <w:rFonts w:ascii="Times New Roman" w:eastAsia="Times New Roman" w:hAnsi="Times New Roman" w:cs="Times New Roman"/>
+                <w:color w:val="000000"/>
+                <w:sz w:val="24"/>
+                <w:szCs w:val="24"/>
+              </w:rPr>
+              <w:t> </w:t>
+            </w:r>
+          </w:p>
+        </w:tc>
+      </w:tr>
+      <w:tr>
+        <w:trPr>
+          <w:tblCellSpacing w:w="0" w:type="dxa"/>
+        </w:trPr>
+        <w:tc>
+          <w:tcPr>
+            <w:tcW w:w="3333" w:type="pct"/>
+            <w:tcBorders>
+              <w:top w:val="outset" w:sz="6" w:space="0" w:color="auto"/>
+              <w:left w:val="outset" w:sz="6" w:space="0" w:color="auto"/>
+              <w:bottom w:val="outset" w:sz="6" w:space="0" w:color="auto"/>
+              <w:right w:val="outset" w:sz="6" w:space="0" w:color="auto"/>
+            </w:tcBorders>
+            <w:vAlign w:val="center"/>
+            <w:hideMark/>
+          </w:tcPr>
+          <w:p>
+            <w:pPr>
+              <w:spacing w:after="0" w:line="240" w:lineRule="auto"/>
+              <w:rPr>
+                <w:rFonts w:ascii="Times New Roman" w:eastAsia="Times New Roman" w:hAnsi="Times New Roman" w:cs="Times New Roman"/>
+                <w:color w:val="000000"/>
+                <w:sz w:val="24"/>
+                <w:szCs w:val="24"/>
+              </w:rPr>
+            </w:pPr>
+            <w:r>
+              <w:rPr>
+                <w:rFonts w:ascii="Times New Roman" w:eastAsia="Times New Roman" w:hAnsi="Times New Roman" w:cs="Times New Roman"/>
+                <w:color w:val="000000"/>
+                <w:sz w:val="24"/>
+                <w:szCs w:val="24"/>
+              </w:rPr>
+              <w:lastRenderedPageBreak/>
+              <w:t>Number of bonded IOBs</w:t>
+            </w:r>
+          </w:p>
+        </w:tc>
+        <w:tc>
+          <w:tcPr>
+            <w:tcW w:w="380" w:type="pct"/>
+            <w:tcBorders>
+              <w:top w:val="outset" w:sz="6" w:space="0" w:color="auto"/>
+              <w:left w:val="outset" w:sz="6" w:space="0" w:color="auto"/>
+              <w:bottom w:val="outset" w:sz="6" w:space="0" w:color="auto"/>
+              <w:right w:val="outset" w:sz="6" w:space="0" w:color="auto"/>
+            </w:tcBorders>
+            <w:vAlign w:val="center"/>
+            <w:hideMark/>
+          </w:tcPr>
+          <w:p>
+            <w:pPr>
+              <w:spacing w:after="0" w:line="240" w:lineRule="auto"/>
+              <w:jc w:val="right"/>
+              <w:rPr>
+                <w:rFonts w:ascii="Times New Roman" w:eastAsia="Times New Roman" w:hAnsi="Times New Roman" w:cs="Times New Roman"/>
+                <w:color w:val="000000"/>
+                <w:sz w:val="24"/>
+                <w:szCs w:val="24"/>
+              </w:rPr>
+            </w:pPr>
+            <w:r>
+              <w:rPr>
+                <w:rFonts w:ascii="Times New Roman" w:eastAsia="Times New Roman" w:hAnsi="Times New Roman" w:cs="Times New Roman"/>
+                <w:color w:val="000000"/>
+                <w:sz w:val="24"/>
+                <w:szCs w:val="24"/>
+              </w:rPr>
+              <w:t>26</w:t>
+            </w:r>
+          </w:p>
+        </w:tc>
+        <w:tc>
+          <w:tcPr>
+            <w:tcW w:w="606" w:type="pct"/>
+            <w:tcBorders>
+              <w:top w:val="outset" w:sz="6" w:space="0" w:color="auto"/>
+              <w:left w:val="outset" w:sz="6" w:space="0" w:color="auto"/>
+              <w:bottom w:val="outset" w:sz="6" w:space="0" w:color="auto"/>
+              <w:right w:val="outset" w:sz="6" w:space="0" w:color="auto"/>
+            </w:tcBorders>
+            <w:vAlign w:val="center"/>
+            <w:hideMark/>
+          </w:tcPr>
+          <w:p>
+            <w:pPr>
+              <w:spacing w:after="0" w:line="240" w:lineRule="auto"/>
+              <w:jc w:val="right"/>
+              <w:rPr>
+                <w:rFonts w:ascii="Times New Roman" w:eastAsia="Times New Roman" w:hAnsi="Times New Roman" w:cs="Times New Roman"/>
+                <w:color w:val="000000"/>
+                <w:sz w:val="24"/>
+                <w:szCs w:val="24"/>
+              </w:rPr>
+            </w:pPr>
+            <w:r>
+              <w:rPr>
+                <w:rFonts w:ascii="Times New Roman" w:eastAsia="Times New Roman" w:hAnsi="Times New Roman" w:cs="Times New Roman"/>
+                <w:color w:val="000000"/>
+                <w:sz w:val="24"/>
+                <w:szCs w:val="24"/>
+              </w:rPr>
+              <w:t>232</w:t>
+            </w:r>
+          </w:p>
+        </w:tc>
+        <w:tc>
+          <w:tcPr>
+            <w:tcW w:w="681" w:type="pct"/>
+            <w:tcBorders>
+              <w:top w:val="outset" w:sz="6" w:space="0" w:color="auto"/>
+              <w:left w:val="outset" w:sz="6" w:space="0" w:color="auto"/>
+              <w:bottom w:val="outset" w:sz="6" w:space="0" w:color="auto"/>
+              <w:right w:val="outset" w:sz="6" w:space="0" w:color="auto"/>
+            </w:tcBorders>
+            <w:vAlign w:val="center"/>
+            <w:hideMark/>
+          </w:tcPr>
+          <w:p>
+            <w:pPr>
+              <w:spacing w:after="0" w:line="240" w:lineRule="auto"/>
+              <w:jc w:val="right"/>
+              <w:rPr>
+                <w:rFonts w:ascii="Times New Roman" w:eastAsia="Times New Roman" w:hAnsi="Times New Roman" w:cs="Times New Roman"/>
+                <w:color w:val="000000"/>
+                <w:sz w:val="24"/>
+                <w:szCs w:val="24"/>
+              </w:rPr>
+            </w:pPr>
+            <w:r>
+              <w:rPr>
+                <w:rFonts w:ascii="Times New Roman" w:eastAsia="Times New Roman" w:hAnsi="Times New Roman" w:cs="Times New Roman"/>
+                <w:color w:val="000000"/>
+                <w:sz w:val="24"/>
+                <w:szCs w:val="24"/>
+              </w:rPr>
+              <w:t>11%</w:t>
+            </w:r>
+          </w:p>
+        </w:tc>
+      </w:tr>
+      <w:tr>
+        <w:trPr>
+          <w:tblCellSpacing w:w="0" w:type="dxa"/>
+        </w:trPr>
+        <w:tc>
+          <w:tcPr>
+            <w:tcW w:w="3333" w:type="pct"/>
+            <w:tcBorders>
+              <w:top w:val="outset" w:sz="6" w:space="0" w:color="auto"/>
+              <w:left w:val="outset" w:sz="6" w:space="0" w:color="auto"/>
+              <w:bottom w:val="outset" w:sz="6" w:space="0" w:color="auto"/>
+              <w:right w:val="outset" w:sz="6" w:space="0" w:color="auto"/>
+            </w:tcBorders>
+            <w:vAlign w:val="center"/>
+            <w:hideMark/>
+          </w:tcPr>
+          <w:p>
+            <w:pPr>
+              <w:spacing w:after="0" w:line="240" w:lineRule="auto"/>
+              <w:rPr>
+                <w:rFonts w:ascii="Times New Roman" w:eastAsia="Times New Roman" w:hAnsi="Times New Roman" w:cs="Times New Roman"/>
+                <w:color w:val="000000"/>
+                <w:sz w:val="24"/>
+                <w:szCs w:val="24"/>
+              </w:rPr>
+            </w:pPr>
+            <w:r>
+              <w:rPr>
+                <w:rFonts w:ascii="Times New Roman" w:eastAsia="Times New Roman" w:hAnsi="Times New Roman" w:cs="Times New Roman"/>
+                <w:color w:val="000000"/>
+                <w:sz w:val="24"/>
+                <w:szCs w:val="24"/>
+              </w:rPr>
+              <w:t>Number of IDDR2s used</w:t>
+            </w:r>
+          </w:p>
+        </w:tc>
+        <w:tc>
+          <w:tcPr>
+            <w:tcW w:w="380" w:type="pct"/>
+            <w:tcBorders>
+              <w:top w:val="outset" w:sz="6" w:space="0" w:color="auto"/>
+              <w:left w:val="outset" w:sz="6" w:space="0" w:color="auto"/>
+              <w:bottom w:val="outset" w:sz="6" w:space="0" w:color="auto"/>
+              <w:right w:val="outset" w:sz="6" w:space="0" w:color="auto"/>
+            </w:tcBorders>
+            <w:vAlign w:val="center"/>
+            <w:hideMark/>
+          </w:tcPr>
+          <w:p>
+            <w:pPr>
+              <w:spacing w:after="0" w:line="240" w:lineRule="auto"/>
+              <w:jc w:val="right"/>
+              <w:rPr>
+                <w:rFonts w:ascii="Times New Roman" w:eastAsia="Times New Roman" w:hAnsi="Times New Roman" w:cs="Times New Roman"/>
+                <w:color w:val="000000"/>
+                <w:sz w:val="24"/>
+                <w:szCs w:val="24"/>
+              </w:rPr>
+            </w:pPr>
+            <w:r>
+              <w:rPr>
+                <w:rFonts w:ascii="Times New Roman" w:eastAsia="Times New Roman" w:hAnsi="Times New Roman" w:cs="Times New Roman"/>
+                <w:color w:val="000000"/>
+                <w:sz w:val="24"/>
+                <w:szCs w:val="24"/>
+              </w:rPr>
+              <w:t>1</w:t>
+            </w:r>
+          </w:p>
+        </w:tc>
+        <w:tc>
+          <w:tcPr>
+            <w:tcW w:w="606" w:type="pct"/>
+            <w:tcBorders>
+              <w:top w:val="outset" w:sz="6" w:space="0" w:color="auto"/>
+              <w:left w:val="outset" w:sz="6" w:space="0" w:color="auto"/>
+              <w:bottom w:val="outset" w:sz="6" w:space="0" w:color="auto"/>
+              <w:right w:val="outset" w:sz="6" w:space="0" w:color="auto"/>
+            </w:tcBorders>
+            <w:vAlign w:val="center"/>
+            <w:hideMark/>
+          </w:tcPr>
+          <w:p>
+            <w:pPr>
+              <w:spacing w:after="0" w:line="240" w:lineRule="auto"/>
+              <w:jc w:val="right"/>
+              <w:rPr>
+                <w:rFonts w:ascii="Times New Roman" w:eastAsia="Times New Roman" w:hAnsi="Times New Roman" w:cs="Times New Roman"/>
+                <w:color w:val="000000"/>
+                <w:sz w:val="24"/>
+                <w:szCs w:val="24"/>
+              </w:rPr>
+            </w:pPr>
+            <w:r>
+              <w:rPr>
+                <w:rFonts w:ascii="Times New Roman" w:eastAsia="Times New Roman" w:hAnsi="Times New Roman" w:cs="Times New Roman"/>
+                <w:color w:val="000000"/>
+                <w:sz w:val="24"/>
+                <w:szCs w:val="24"/>
+              </w:rPr>
+              <w:t> </w:t>
+            </w:r>
+          </w:p>
+        </w:tc>
+        <w:tc>
+          <w:tcPr>
+            <w:tcW w:w="681" w:type="pct"/>
+            <w:tcBorders>
+              <w:top w:val="outset" w:sz="6" w:space="0" w:color="auto"/>
+              <w:left w:val="outset" w:sz="6" w:space="0" w:color="auto"/>
+              <w:bottom w:val="outset" w:sz="6" w:space="0" w:color="auto"/>
+              <w:right w:val="outset" w:sz="6" w:space="0" w:color="auto"/>
+            </w:tcBorders>
+            <w:vAlign w:val="center"/>
+            <w:hideMark/>
+          </w:tcPr>
+          <w:p>
+            <w:pPr>
+              <w:spacing w:after="0" w:line="240" w:lineRule="auto"/>
+              <w:jc w:val="right"/>
+              <w:rPr>
+                <w:rFonts w:ascii="Times New Roman" w:eastAsia="Times New Roman" w:hAnsi="Times New Roman" w:cs="Times New Roman"/>
+                <w:color w:val="000000"/>
+                <w:sz w:val="24"/>
+                <w:szCs w:val="24"/>
+              </w:rPr>
+            </w:pPr>
+            <w:r>
+              <w:rPr>
+                <w:rFonts w:ascii="Times New Roman" w:eastAsia="Times New Roman" w:hAnsi="Times New Roman" w:cs="Times New Roman"/>
+                <w:color w:val="000000"/>
+                <w:sz w:val="24"/>
+                <w:szCs w:val="24"/>
+              </w:rPr>
+              <w:t> </w:t>
+            </w:r>
+          </w:p>
+        </w:tc>
+      </w:tr>
+      <w:tr>
+        <w:trPr>
+          <w:tblCellSpacing w:w="0" w:type="dxa"/>
+        </w:trPr>
+        <w:tc>
+          <w:tcPr>
+            <w:tcW w:w="3333" w:type="pct"/>
+            <w:tcBorders>
+              <w:top w:val="outset" w:sz="6" w:space="0" w:color="auto"/>
+              <w:left w:val="outset" w:sz="6" w:space="0" w:color="auto"/>
+              <w:bottom w:val="outset" w:sz="6" w:space="0" w:color="auto"/>
+              <w:right w:val="outset" w:sz="6" w:space="0" w:color="auto"/>
+            </w:tcBorders>
+            <w:vAlign w:val="center"/>
+            <w:hideMark/>
+          </w:tcPr>
+          <w:p>
+            <w:pPr>
+              <w:spacing w:after="0" w:line="240" w:lineRule="auto"/>
+              <w:rPr>
+                <w:rFonts w:ascii="Times New Roman" w:eastAsia="Times New Roman" w:hAnsi="Times New Roman" w:cs="Times New Roman"/>
+                <w:color w:val="000000"/>
+                <w:sz w:val="24"/>
+                <w:szCs w:val="24"/>
+              </w:rPr>
+            </w:pPr>
+            <w:r>
+              <w:rPr>
+                <w:rFonts w:ascii="Times New Roman" w:eastAsia="Times New Roman" w:hAnsi="Times New Roman" w:cs="Times New Roman"/>
+                <w:color w:val="000000"/>
+                <w:sz w:val="24"/>
+                <w:szCs w:val="24"/>
+              </w:rPr>
+              <w:t>Number of ODDR2s used</w:t>
+            </w:r>
+          </w:p>
+        </w:tc>
+        <w:tc>
+          <w:tcPr>
+            <w:tcW w:w="380" w:type="pct"/>
+            <w:tcBorders>
+              <w:top w:val="outset" w:sz="6" w:space="0" w:color="auto"/>
+              <w:left w:val="outset" w:sz="6" w:space="0" w:color="auto"/>
+              <w:bottom w:val="outset" w:sz="6" w:space="0" w:color="auto"/>
+              <w:right w:val="outset" w:sz="6" w:space="0" w:color="auto"/>
+            </w:tcBorders>
+            <w:vAlign w:val="center"/>
+            <w:hideMark/>
+          </w:tcPr>
+          <w:p>
+            <w:pPr>
+              <w:spacing w:after="0" w:line="240" w:lineRule="auto"/>
+              <w:jc w:val="right"/>
+              <w:rPr>
+                <w:rFonts w:ascii="Times New Roman" w:eastAsia="Times New Roman" w:hAnsi="Times New Roman" w:cs="Times New Roman"/>
+                <w:color w:val="000000"/>
+                <w:sz w:val="24"/>
+                <w:szCs w:val="24"/>
+              </w:rPr>
+            </w:pPr>
+            <w:r>
+              <w:rPr>
+                <w:rFonts w:ascii="Times New Roman" w:eastAsia="Times New Roman" w:hAnsi="Times New Roman" w:cs="Times New Roman"/>
+                <w:color w:val="000000"/>
+                <w:sz w:val="24"/>
+                <w:szCs w:val="24"/>
+              </w:rPr>
+              <w:t>2</w:t>
+            </w:r>
+          </w:p>
+        </w:tc>
+        <w:tc>
+          <w:tcPr>
+            <w:tcW w:w="606" w:type="pct"/>
+            <w:tcBorders>
+              <w:top w:val="outset" w:sz="6" w:space="0" w:color="auto"/>
+              <w:left w:val="outset" w:sz="6" w:space="0" w:color="auto"/>
+              <w:bottom w:val="outset" w:sz="6" w:space="0" w:color="auto"/>
+              <w:right w:val="outset" w:sz="6" w:space="0" w:color="auto"/>
+            </w:tcBorders>
+            <w:vAlign w:val="center"/>
+            <w:hideMark/>
+          </w:tcPr>
+          <w:p>
+            <w:pPr>
+              <w:spacing w:after="0" w:line="240" w:lineRule="auto"/>
+              <w:jc w:val="right"/>
+              <w:rPr>
+                <w:rFonts w:ascii="Times New Roman" w:eastAsia="Times New Roman" w:hAnsi="Times New Roman" w:cs="Times New Roman"/>
+                <w:color w:val="000000"/>
+                <w:sz w:val="24"/>
+                <w:szCs w:val="24"/>
+              </w:rPr>
+            </w:pPr>
+            <w:r>
+              <w:rPr>
+                <w:rFonts w:ascii="Times New Roman" w:eastAsia="Times New Roman" w:hAnsi="Times New Roman" w:cs="Times New Roman"/>
+                <w:color w:val="000000"/>
+                <w:sz w:val="24"/>
+                <w:szCs w:val="24"/>
+              </w:rPr>
+              <w:t> </w:t>
+            </w:r>
+          </w:p>
+        </w:tc>
+        <w:tc>
+          <w:tcPr>
+            <w:tcW w:w="681" w:type="pct"/>
+            <w:tcBorders>
+              <w:top w:val="outset" w:sz="6" w:space="0" w:color="auto"/>
+              <w:left w:val="outset" w:sz="6" w:space="0" w:color="auto"/>
+              <w:bottom w:val="outset" w:sz="6" w:space="0" w:color="auto"/>
+              <w:right w:val="outset" w:sz="6" w:space="0" w:color="auto"/>
+            </w:tcBorders>
+            <w:vAlign w:val="center"/>
+            <w:hideMark/>
+          </w:tcPr>
+          <w:p>
+            <w:pPr>
+              <w:spacing w:after="0" w:line="240" w:lineRule="auto"/>
+              <w:jc w:val="right"/>
+              <w:rPr>
+                <w:rFonts w:ascii="Times New Roman" w:eastAsia="Times New Roman" w:hAnsi="Times New Roman" w:cs="Times New Roman"/>
+                <w:color w:val="000000"/>
+                <w:sz w:val="24"/>
+                <w:szCs w:val="24"/>
+              </w:rPr>
+            </w:pPr>
+            <w:r>
+              <w:rPr>
+                <w:rFonts w:ascii="Times New Roman" w:eastAsia="Times New Roman" w:hAnsi="Times New Roman" w:cs="Times New Roman"/>
+                <w:color w:val="000000"/>
+                <w:sz w:val="24"/>
+                <w:szCs w:val="24"/>
+              </w:rPr>
+              <w:t> </w:t>
+            </w:r>
+          </w:p>
+        </w:tc>
+      </w:tr>
+      <w:tr>
+        <w:trPr>
+          <w:tblCellSpacing w:w="0" w:type="dxa"/>
+        </w:trPr>
+        <w:tc>
+          <w:tcPr>
+            <w:tcW w:w="3333" w:type="pct"/>
+            <w:tcBorders>
+              <w:top w:val="outset" w:sz="6" w:space="0" w:color="auto"/>
+              <w:left w:val="outset" w:sz="6" w:space="0" w:color="auto"/>
+              <w:bottom w:val="outset" w:sz="6" w:space="0" w:color="auto"/>
+              <w:right w:val="outset" w:sz="6" w:space="0" w:color="auto"/>
+            </w:tcBorders>
+            <w:vAlign w:val="center"/>
+            <w:hideMark/>
+          </w:tcPr>
+          <w:p>
+            <w:pPr>
+              <w:spacing w:after="0" w:line="240" w:lineRule="auto"/>
+              <w:rPr>
+                <w:rFonts w:ascii="Times New Roman" w:eastAsia="Times New Roman" w:hAnsi="Times New Roman" w:cs="Times New Roman"/>
+                <w:color w:val="000000"/>
+                <w:sz w:val="24"/>
+                <w:szCs w:val="24"/>
+              </w:rPr>
+            </w:pPr>
+            <w:r>
+              <w:rPr>
+                <w:rFonts w:ascii="Times New Roman" w:eastAsia="Times New Roman" w:hAnsi="Times New Roman" w:cs="Times New Roman"/>
+                <w:color w:val="000000"/>
+                <w:sz w:val="24"/>
+                <w:szCs w:val="24"/>
+              </w:rPr>
+              <w:t>Number of BUFGMUXs</w:t>
+            </w:r>
+          </w:p>
+        </w:tc>
+        <w:tc>
+          <w:tcPr>
+            <w:tcW w:w="380" w:type="pct"/>
+            <w:tcBorders>
+              <w:top w:val="outset" w:sz="6" w:space="0" w:color="auto"/>
+              <w:left w:val="outset" w:sz="6" w:space="0" w:color="auto"/>
+              <w:bottom w:val="outset" w:sz="6" w:space="0" w:color="auto"/>
+              <w:right w:val="outset" w:sz="6" w:space="0" w:color="auto"/>
+            </w:tcBorders>
+            <w:vAlign w:val="center"/>
+            <w:hideMark/>
+          </w:tcPr>
+          <w:p>
+            <w:pPr>
+              <w:spacing w:after="0" w:line="240" w:lineRule="auto"/>
+              <w:jc w:val="right"/>
+              <w:rPr>
+                <w:rFonts w:ascii="Times New Roman" w:eastAsia="Times New Roman" w:hAnsi="Times New Roman" w:cs="Times New Roman"/>
+                <w:color w:val="000000"/>
+                <w:sz w:val="24"/>
+                <w:szCs w:val="24"/>
+              </w:rPr>
+            </w:pPr>
+            <w:r>
+              <w:rPr>
+                <w:rFonts w:ascii="Times New Roman" w:eastAsia="Times New Roman" w:hAnsi="Times New Roman" w:cs="Times New Roman"/>
+                <w:color w:val="000000"/>
+                <w:sz w:val="24"/>
+                <w:szCs w:val="24"/>
+              </w:rPr>
+              <w:t>1</w:t>
+            </w:r>
+          </w:p>
+        </w:tc>
+        <w:tc>
+          <w:tcPr>
+            <w:tcW w:w="606" w:type="pct"/>
+            <w:tcBorders>
+              <w:top w:val="outset" w:sz="6" w:space="0" w:color="auto"/>
+              <w:left w:val="outset" w:sz="6" w:space="0" w:color="auto"/>
+              <w:bottom w:val="outset" w:sz="6" w:space="0" w:color="auto"/>
+              <w:right w:val="outset" w:sz="6" w:space="0" w:color="auto"/>
+            </w:tcBorders>
+            <w:vAlign w:val="center"/>
+            <w:hideMark/>
+          </w:tcPr>
+          <w:p>
+            <w:pPr>
+              <w:spacing w:after="0" w:line="240" w:lineRule="auto"/>
+              <w:jc w:val="right"/>
+              <w:rPr>
+                <w:rFonts w:ascii="Times New Roman" w:eastAsia="Times New Roman" w:hAnsi="Times New Roman" w:cs="Times New Roman"/>
+                <w:color w:val="000000"/>
+                <w:sz w:val="24"/>
+                <w:szCs w:val="24"/>
+              </w:rPr>
+            </w:pPr>
+            <w:r>
+              <w:rPr>
+                <w:rFonts w:ascii="Times New Roman" w:eastAsia="Times New Roman" w:hAnsi="Times New Roman" w:cs="Times New Roman"/>
+                <w:color w:val="000000"/>
+                <w:sz w:val="24"/>
+                <w:szCs w:val="24"/>
+              </w:rPr>
+              <w:t>24</w:t>
+            </w:r>
+          </w:p>
+        </w:tc>
+        <w:tc>
+          <w:tcPr>
+            <w:tcW w:w="681" w:type="pct"/>
+            <w:tcBorders>
+              <w:top w:val="outset" w:sz="6" w:space="0" w:color="auto"/>
+              <w:left w:val="outset" w:sz="6" w:space="0" w:color="auto"/>
+              <w:bottom w:val="outset" w:sz="6" w:space="0" w:color="auto"/>
+              <w:right w:val="outset" w:sz="6" w:space="0" w:color="auto"/>
+            </w:tcBorders>
+            <w:vAlign w:val="center"/>
+            <w:hideMark/>
+          </w:tcPr>
+          <w:p>
+            <w:pPr>
+              <w:spacing w:after="0" w:line="240" w:lineRule="auto"/>
+              <w:jc w:val="right"/>
+              <w:rPr>
+                <w:rFonts w:ascii="Times New Roman" w:eastAsia="Times New Roman" w:hAnsi="Times New Roman" w:cs="Times New Roman"/>
+                <w:color w:val="000000"/>
+                <w:sz w:val="24"/>
+                <w:szCs w:val="24"/>
+              </w:rPr>
+            </w:pPr>
+            <w:r>
+              <w:rPr>
+                <w:rFonts w:ascii="Times New Roman" w:eastAsia="Times New Roman" w:hAnsi="Times New Roman" w:cs="Times New Roman"/>
+                <w:color w:val="000000"/>
+                <w:sz w:val="24"/>
+                <w:szCs w:val="24"/>
+              </w:rPr>
+              <w:t>4%</w:t>
+            </w:r>
+          </w:p>
+        </w:tc>
+      </w:tr>
+      <w:tr>
+        <w:trPr>
+          <w:tblCellSpacing w:w="0" w:type="dxa"/>
+        </w:trPr>
+        <w:tc>
+          <w:tcPr>
+            <w:tcW w:w="3333" w:type="pct"/>
+            <w:tcBorders>
+              <w:top w:val="outset" w:sz="6" w:space="0" w:color="auto"/>
+              <w:left w:val="outset" w:sz="6" w:space="0" w:color="auto"/>
+              <w:bottom w:val="outset" w:sz="6" w:space="0" w:color="auto"/>
+              <w:right w:val="outset" w:sz="6" w:space="0" w:color="auto"/>
+            </w:tcBorders>
+            <w:vAlign w:val="center"/>
+            <w:hideMark/>
+          </w:tcPr>
+          <w:p>
+            <w:pPr>
+              <w:spacing w:after="0" w:line="240" w:lineRule="auto"/>
+              <w:rPr>
+                <w:rFonts w:ascii="Times New Roman" w:eastAsia="Times New Roman" w:hAnsi="Times New Roman" w:cs="Times New Roman"/>
+                <w:color w:val="000000"/>
+                <w:sz w:val="24"/>
+                <w:szCs w:val="24"/>
+              </w:rPr>
+            </w:pPr>
+            <w:r>
+              <w:rPr>
+                <w:rFonts w:ascii="Times New Roman" w:eastAsia="Times New Roman" w:hAnsi="Times New Roman" w:cs="Times New Roman"/>
+                <w:color w:val="000000"/>
+                <w:sz w:val="24"/>
+                <w:szCs w:val="24"/>
+              </w:rPr>
+              <w:t>Number of MULT18X18SIOs</w:t>
+            </w:r>
+          </w:p>
+        </w:tc>
+        <w:tc>
+          <w:tcPr>
+            <w:tcW w:w="380" w:type="pct"/>
+            <w:tcBorders>
+              <w:top w:val="outset" w:sz="6" w:space="0" w:color="auto"/>
+              <w:left w:val="outset" w:sz="6" w:space="0" w:color="auto"/>
+              <w:bottom w:val="outset" w:sz="6" w:space="0" w:color="auto"/>
+              <w:right w:val="outset" w:sz="6" w:space="0" w:color="auto"/>
+            </w:tcBorders>
+            <w:vAlign w:val="center"/>
+            <w:hideMark/>
+          </w:tcPr>
+          <w:p>
+            <w:pPr>
+              <w:spacing w:after="0" w:line="240" w:lineRule="auto"/>
+              <w:jc w:val="right"/>
+              <w:rPr>
+                <w:rFonts w:ascii="Times New Roman" w:eastAsia="Times New Roman" w:hAnsi="Times New Roman" w:cs="Times New Roman"/>
+                <w:color w:val="000000"/>
+                <w:sz w:val="24"/>
+                <w:szCs w:val="24"/>
+              </w:rPr>
+            </w:pPr>
+            <w:r>
+              <w:rPr>
+                <w:rFonts w:ascii="Times New Roman" w:eastAsia="Times New Roman" w:hAnsi="Times New Roman" w:cs="Times New Roman"/>
+                <w:color w:val="000000"/>
+                <w:sz w:val="24"/>
+                <w:szCs w:val="24"/>
+              </w:rPr>
+              <w:t>1</w:t>
+            </w:r>
+          </w:p>
+        </w:tc>
+        <w:tc>
+          <w:tcPr>
+            <w:tcW w:w="606" w:type="pct"/>
+            <w:tcBorders>
+              <w:top w:val="outset" w:sz="6" w:space="0" w:color="auto"/>
+              <w:left w:val="outset" w:sz="6" w:space="0" w:color="auto"/>
+              <w:bottom w:val="outset" w:sz="6" w:space="0" w:color="auto"/>
+              <w:right w:val="outset" w:sz="6" w:space="0" w:color="auto"/>
+            </w:tcBorders>
+            <w:vAlign w:val="center"/>
+            <w:hideMark/>
+          </w:tcPr>
+          <w:p>
+            <w:pPr>
+              <w:spacing w:after="0" w:line="240" w:lineRule="auto"/>
+              <w:jc w:val="right"/>
+              <w:rPr>
+                <w:rFonts w:ascii="Times New Roman" w:eastAsia="Times New Roman" w:hAnsi="Times New Roman" w:cs="Times New Roman"/>
+                <w:color w:val="000000"/>
+                <w:sz w:val="24"/>
+                <w:szCs w:val="24"/>
+              </w:rPr>
+            </w:pPr>
+            <w:r>
+              <w:rPr>
+                <w:rFonts w:ascii="Times New Roman" w:eastAsia="Times New Roman" w:hAnsi="Times New Roman" w:cs="Times New Roman"/>
+                <w:color w:val="000000"/>
+                <w:sz w:val="24"/>
+                <w:szCs w:val="24"/>
+              </w:rPr>
+              <w:t>20</w:t>
+            </w:r>
+          </w:p>
+        </w:tc>
+        <w:tc>
+          <w:tcPr>
+            <w:tcW w:w="681" w:type="pct"/>
+            <w:tcBorders>
+              <w:top w:val="outset" w:sz="6" w:space="0" w:color="auto"/>
+              <w:left w:val="outset" w:sz="6" w:space="0" w:color="auto"/>
+              <w:bottom w:val="outset" w:sz="6" w:space="0" w:color="auto"/>
+              <w:right w:val="outset" w:sz="6" w:space="0" w:color="auto"/>
+            </w:tcBorders>
+            <w:vAlign w:val="center"/>
+            <w:hideMark/>
+          </w:tcPr>
+          <w:p>
+            <w:pPr>
+              <w:spacing w:after="0" w:line="240" w:lineRule="auto"/>
+              <w:jc w:val="right"/>
+              <w:rPr>
+                <w:rFonts w:ascii="Times New Roman" w:eastAsia="Times New Roman" w:hAnsi="Times New Roman" w:cs="Times New Roman"/>
+                <w:color w:val="000000"/>
+                <w:sz w:val="24"/>
+                <w:szCs w:val="24"/>
+              </w:rPr>
+            </w:pPr>
+            <w:r>
+              <w:rPr>
+                <w:rFonts w:ascii="Times New Roman" w:eastAsia="Times New Roman" w:hAnsi="Times New Roman" w:cs="Times New Roman"/>
+                <w:color w:val="000000"/>
+                <w:sz w:val="24"/>
+                <w:szCs w:val="24"/>
+              </w:rPr>
+              <w:t>5%</w:t>
+            </w:r>
+          </w:p>
+        </w:tc>
+      </w:tr>
+      <w:tr>
+        <w:trPr>
+          <w:tblCellSpacing w:w="0" w:type="dxa"/>
+        </w:trPr>
+        <w:tc>
+          <w:tcPr>
+            <w:tcW w:w="3333" w:type="pct"/>
+            <w:tcBorders>
+              <w:top w:val="outset" w:sz="6" w:space="0" w:color="auto"/>
+              <w:left w:val="outset" w:sz="6" w:space="0" w:color="auto"/>
+              <w:bottom w:val="outset" w:sz="6" w:space="0" w:color="auto"/>
+              <w:right w:val="outset" w:sz="6" w:space="0" w:color="auto"/>
+            </w:tcBorders>
+            <w:vAlign w:val="center"/>
+            <w:hideMark/>
+          </w:tcPr>
+          <w:p>
+            <w:pPr>
+              <w:spacing w:after="0" w:line="240" w:lineRule="auto"/>
+              <w:rPr>
+                <w:rFonts w:ascii="Times New Roman" w:eastAsia="Times New Roman" w:hAnsi="Times New Roman" w:cs="Times New Roman"/>
+                <w:color w:val="000000"/>
+                <w:sz w:val="24"/>
+                <w:szCs w:val="24"/>
+              </w:rPr>
+            </w:pPr>
+            <w:r>
+              <w:rPr>
+                <w:rFonts w:ascii="Times New Roman" w:eastAsia="Times New Roman" w:hAnsi="Times New Roman" w:cs="Times New Roman"/>
+                <w:color w:val="000000"/>
+                <w:sz w:val="24"/>
+                <w:szCs w:val="24"/>
+              </w:rPr>
+              <w:t>Average Fanout of Non-Clock Nets</w:t>
+            </w:r>
+          </w:p>
+        </w:tc>
+        <w:tc>
+          <w:tcPr>
+            <w:tcW w:w="380" w:type="pct"/>
+            <w:tcBorders>
+              <w:top w:val="outset" w:sz="6" w:space="0" w:color="auto"/>
+              <w:left w:val="outset" w:sz="6" w:space="0" w:color="auto"/>
+              <w:bottom w:val="outset" w:sz="6" w:space="0" w:color="auto"/>
+              <w:right w:val="outset" w:sz="6" w:space="0" w:color="auto"/>
+            </w:tcBorders>
+            <w:vAlign w:val="center"/>
+            <w:hideMark/>
+          </w:tcPr>
+          <w:p>
+            <w:pPr>
+              <w:spacing w:after="0" w:line="240" w:lineRule="auto"/>
+              <w:jc w:val="right"/>
+              <w:rPr>
+                <w:rFonts w:ascii="Times New Roman" w:eastAsia="Times New Roman" w:hAnsi="Times New Roman" w:cs="Times New Roman"/>
+                <w:color w:val="000000"/>
+                <w:sz w:val="24"/>
+                <w:szCs w:val="24"/>
+              </w:rPr>
+            </w:pPr>
+            <w:r>
+              <w:rPr>
+                <w:rFonts w:ascii="Times New Roman" w:eastAsia="Times New Roman" w:hAnsi="Times New Roman" w:cs="Times New Roman"/>
+                <w:color w:val="000000"/>
+                <w:sz w:val="24"/>
+                <w:szCs w:val="24"/>
+              </w:rPr>
+              <w:t>2.25</w:t>
+            </w:r>
+          </w:p>
+        </w:tc>
+        <w:tc>
+          <w:tcPr>
+            <w:tcW w:w="606" w:type="pct"/>
+            <w:tcBorders>
+              <w:top w:val="outset" w:sz="6" w:space="0" w:color="auto"/>
+              <w:left w:val="outset" w:sz="6" w:space="0" w:color="auto"/>
+              <w:bottom w:val="outset" w:sz="6" w:space="0" w:color="auto"/>
+              <w:right w:val="outset" w:sz="6" w:space="0" w:color="auto"/>
+            </w:tcBorders>
+            <w:vAlign w:val="center"/>
+            <w:hideMark/>
+          </w:tcPr>
+          <w:p>
+            <w:pPr>
+              <w:spacing w:after="0" w:line="240" w:lineRule="auto"/>
+              <w:jc w:val="right"/>
+              <w:rPr>
+                <w:rFonts w:ascii="Times New Roman" w:eastAsia="Times New Roman" w:hAnsi="Times New Roman" w:cs="Times New Roman"/>
+                <w:color w:val="000000"/>
+                <w:sz w:val="24"/>
+                <w:szCs w:val="24"/>
+              </w:rPr>
+            </w:pPr>
+            <w:r>
+              <w:rPr>
+                <w:rFonts w:ascii="Times New Roman" w:eastAsia="Times New Roman" w:hAnsi="Times New Roman" w:cs="Times New Roman"/>
+                <w:color w:val="000000"/>
+                <w:sz w:val="24"/>
+                <w:szCs w:val="24"/>
+              </w:rPr>
+              <w:t> </w:t>
+            </w:r>
+          </w:p>
+        </w:tc>
+        <w:tc>
+          <w:tcPr>
+            <w:tcW w:w="681" w:type="pct"/>
+            <w:tcBorders>
+              <w:top w:val="outset" w:sz="6" w:space="0" w:color="auto"/>
+              <w:left w:val="outset" w:sz="6" w:space="0" w:color="auto"/>
+              <w:bottom w:val="outset" w:sz="6" w:space="0" w:color="auto"/>
+              <w:right w:val="outset" w:sz="6" w:space="0" w:color="auto"/>
+            </w:tcBorders>
+            <w:vAlign w:val="center"/>
+            <w:hideMark/>
+          </w:tcPr>
+          <w:p>
+            <w:pPr>
+              <w:spacing w:after="0" w:line="240" w:lineRule="auto"/>
+              <w:jc w:val="right"/>
+              <w:rPr>
+                <w:rFonts w:ascii="Times New Roman" w:eastAsia="Times New Roman" w:hAnsi="Times New Roman" w:cs="Times New Roman"/>
+                <w:color w:val="000000"/>
+                <w:sz w:val="24"/>
+                <w:szCs w:val="24"/>
+              </w:rPr>
+            </w:pPr>
+            <w:r>
+              <w:rPr>
+                <w:rFonts w:ascii="Times New Roman" w:eastAsia="Times New Roman" w:hAnsi="Times New Roman" w:cs="Times New Roman"/>
+                <w:color w:val="000000"/>
+                <w:sz w:val="24"/>
+                <w:szCs w:val="24"/>
+              </w:rPr>
+              <w:t> </w:t>
+            </w:r>
+          </w:p>
+        </w:tc>
+      </w:tr>
+    </w:tbl>
+    <w:p>
+      <w:pPr>
+        <w:rPr>
+          <w:lang w:val="pl-PL"/>
+        </w:rPr>
+      </w:pPr>
+    </w:p>
+    <w:p>
+      <w:pPr>
+        <w:pStyle w:val="Heading2"/>
+      </w:pPr>
+      <w:r>
+        <w:t>Prędkość</w:t>
+      </w:r>
+    </w:p>
+    <w:p>
+      <w:pPr>
+        <w:rPr>
+          <w:lang w:val="pl-PL"/>
+        </w:rPr>
+      </w:pPr>
+      <w:r>
+        <w:rPr>
+          <w:noProof/>
+        </w:rPr>
+        <w:drawing>
+          <wp:inline distT="0" distB="0" distL="0" distR="0" wp14:anchorId="648B28A7" wp14:editId="630FF0EC">
+            <wp:extent cx="5943600" cy="779780"/>
+            <wp:effectExtent l="0" t="0" r="0" b="1270"/>
+            <wp:docPr id="8" name="Picture 8"/>
+            <wp:cNvGraphicFramePr>
+              <a:graphicFrameLocks xmlns:a="http://schemas.openxmlformats.org/drawingml/2006/main" noChangeAspect="1"/>
+            </wp:cNvGraphicFramePr>
+            <a:graphic xmlns:a="http://schemas.openxmlformats.org/drawingml/2006/main">
+              <a:graphicData uri="http://schemas.openxmlformats.org/drawingml/2006/picture">
+                <pic:pic xmlns:pic="http://schemas.openxmlformats.org/drawingml/2006/picture">
+                  <pic:nvPicPr>
+                    <pic:cNvPr id="1" name=""/>
+                    <pic:cNvPicPr/>
+                  </pic:nvPicPr>
+                  <pic:blipFill>
+                    <a:blip r:embed="rId14"/>
+                    <a:stretch>
+                      <a:fillRect/>
+                    </a:stretch>
+                  </pic:blipFill>
+                  <pic:spPr>
+                    <a:xfrm>
+                      <a:off x="0" y="0"/>
+                      <a:ext cx="5943600" cy="779780"/>
+                    </a:xfrm>
+                    <a:prstGeom prst="rect">
+                      <a:avLst/>
+                    </a:prstGeom>
+                  </pic:spPr>
+                </pic:pic>
+              </a:graphicData>
+            </a:graphic>
+          </wp:inline>
+        </w:drawing>
+      </w:r>
+    </w:p>
+    <w:p>
+      <w:pPr>
+        <w:rPr>
+          <w:lang w:val="pl-PL"/>
+        </w:rPr>
+      </w:pPr>
+      <w:r>
+        <w:rPr>
+          <w:lang w:val="pl-PL"/>
+        </w:rPr>
+        <w:t xml:space="preserve">Nasz program jest taktowany zegarem 50MHz, czyli okresem 20ns. Z uwagi na „timing </w:t>
+      </w:r>
+      <w:proofErr w:type="spellStart"/>
+      <w:r>
+        <w:rPr>
+          <w:lang w:val="pl-PL"/>
+        </w:rPr>
+        <w:t>constraint</w:t>
+      </w:r>
+      <w:proofErr w:type="spellEnd"/>
+      <w:r>
+        <w:rPr>
+          <w:lang w:val="pl-PL"/>
+        </w:rPr>
+        <w:t xml:space="preserve">” nasz rzeczywisty okres wynosi 29.188ns, co przekłada się na zegar rzeczywisty </w:t>
+      </w:r>
+      <w:r>
+        <w:rPr>
+          <w:lang w:val="pl-PL"/>
+        </w:rPr>
+        <w:t>34.26</w:t>
+      </w:r>
+      <w:r>
+        <w:rPr>
+          <w:lang w:val="pl-PL"/>
+        </w:rPr>
+        <w:t>1MHz.</w:t>
+      </w:r>
+    </w:p>
+    <w:p>
+      <w:pPr>
+        <w:pStyle w:val="Heading2"/>
+      </w:pPr>
+      <w:r>
+        <w:t>Podręcznik użytkownika</w:t>
+      </w:r>
+    </w:p>
+    <w:p>
+      <w:pPr>
+        <w:rPr>
+          <w:lang w:val="pl-PL"/>
+        </w:rPr>
+      </w:pPr>
       <w:bookmarkStart w:id="1" w:name="_GoBack"/>
       <w:bookmarkEnd w:id="1"/>
     </w:p>
@@ -17666,7 +20132,7 @@
         <w:pStyle w:val="Heading1"/>
       </w:pPr>
       <w:r>
-        <w:t>Implementacja</w:t>
+        <w:t>Podsumowanie</w:t>
       </w:r>
     </w:p>
     <w:p>
@@ -17674,7 +20140,7 @@
         <w:pStyle w:val="Heading2"/>
       </w:pPr>
       <w:r>
-        <w:t>Rozmiar</w:t>
+        <w:t>Uwagi krytyczne</w:t>
       </w:r>
     </w:p>
     <w:p>
@@ -17689,22 +20155,7 @@
         <w:pStyle w:val="Heading2"/>
       </w:pPr>
       <w:r>
-        <w:t>Prędkość</w:t>
-      </w:r>
-    </w:p>
-    <w:p>
-      <w:pPr>
-        <w:rPr>
-          <w:lang w:val="pl-PL"/>
-        </w:rPr>
-      </w:pPr>
-    </w:p>
-    <w:p>
-      <w:pPr>
-        <w:pStyle w:val="Heading2"/>
-      </w:pPr>
-      <w:r>
-        <w:t>Podręcznik użytkownika</w:t>
+        <w:t>Możliwości dalszego rozwoju</w:t>
       </w:r>
     </w:p>
     <w:p>
@@ -17719,45 +20170,6 @@
         <w:pStyle w:val="Heading1"/>
       </w:pPr>
       <w:r>
-        <w:t>Podsumowanie</w:t>
-      </w:r>
-    </w:p>
-    <w:p>
-      <w:pPr>
-        <w:pStyle w:val="Heading2"/>
-      </w:pPr>
-      <w:r>
-        <w:t>Uwagi krytyczne</w:t>
-      </w:r>
-    </w:p>
-    <w:p>
-      <w:pPr>
-        <w:rPr>
-          <w:lang w:val="pl-PL"/>
-        </w:rPr>
-      </w:pPr>
-    </w:p>
-    <w:p>
-      <w:pPr>
-        <w:pStyle w:val="Heading2"/>
-      </w:pPr>
-      <w:r>
-        <w:t>Możliwości dalszego rozwoju</w:t>
-      </w:r>
-    </w:p>
-    <w:p>
-      <w:pPr>
-        <w:rPr>
-          <w:lang w:val="pl-PL"/>
-        </w:rPr>
-      </w:pPr>
-    </w:p>
-    <w:p>
-      <w:pPr>
-        <w:pStyle w:val="Heading1"/>
-      </w:pPr>
-      <w:r>
-        <w:lastRenderedPageBreak/>
         <w:t>Spis literatury</w:t>
       </w:r>
     </w:p>
@@ -17778,7 +20190,7 @@
         </w:rPr>
         <w:t xml:space="preserve">Repozytorium z naszym projektem - </w:t>
       </w:r>
-      <w:hyperlink r:id="rId14" w:history="1">
+      <w:hyperlink r:id="rId15" w:history="1">
         <w:r>
           <w:rPr>
             <w:rStyle w:val="Hyperlink"/>
@@ -17805,7 +20217,7 @@
         </w:rPr>
         <w:t xml:space="preserve">Strona producenta - </w:t>
       </w:r>
-      <w:hyperlink r:id="rId15" w:history="1">
+      <w:hyperlink r:id="rId16" w:history="1">
         <w:r>
           <w:rPr>
             <w:rStyle w:val="Hyperlink"/>
@@ -17880,7 +20292,7 @@
         </w:rPr>
         <w:t xml:space="preserve">) - </w:t>
       </w:r>
-      <w:hyperlink r:id="rId16" w:history="1">
+      <w:hyperlink r:id="rId17" w:history="1">
         <w:r>
           <w:rPr>
             <w:rStyle w:val="Hyperlink"/>
@@ -17907,7 +20319,7 @@
         </w:rPr>
         <w:t xml:space="preserve">Strona z modułami dr Sugiera - </w:t>
       </w:r>
-      <w:hyperlink r:id="rId17" w:history="1">
+      <w:hyperlink r:id="rId18" w:history="1">
         <w:r>
           <w:rPr>
             <w:rStyle w:val="Hyperlink"/>
@@ -17928,7 +20340,7 @@
       <w:r>
         <w:t xml:space="preserve">VGA Signal Timings - </w:t>
       </w:r>
-      <w:hyperlink r:id="rId18" w:history="1">
+      <w:hyperlink r:id="rId19" w:history="1">
         <w:r>
           <w:rPr>
             <w:rStyle w:val="Hyperlink"/>
@@ -17947,7 +20359,7 @@
       </w:pPr>
     </w:p>
     <w:sectPr>
-      <w:footerReference w:type="default" r:id="rId19"/>
+      <w:footerReference w:type="default" r:id="rId20"/>
       <w:pgSz w:w="12240" w:h="15840"/>
       <w:pgMar w:top="1440" w:right="1440" w:bottom="1440" w:left="1440" w:header="708" w:footer="708" w:gutter="0"/>
       <w:cols w:space="708"/>
@@ -19848,7 +22260,7 @@
 </file>
 
 <file path=customXml/itemProps1.xml><?xml version="1.0" encoding="utf-8"?>
-<ds:datastoreItem xmlns:ds="http://schemas.openxmlformats.org/officeDocument/2006/customXml" ds:itemID="{8C12C463-B2FB-4D9D-AAA0-F369D5EB9F59}">
+<ds:datastoreItem xmlns:ds="http://schemas.openxmlformats.org/officeDocument/2006/customXml" ds:itemID="{C32E651B-7B80-4FED-8AF3-E9CD63A46300}">
   <ds:schemaRefs>
     <ds:schemaRef ds:uri="http://schemas.openxmlformats.org/officeDocument/2006/bibliography"/>
   </ds:schemaRefs>

</xml_diff>

<commit_message>
Finish User guide section with gameplay photos
</commit_message>
<xml_diff>
--- a/docs/Report.docx
+++ b/docs/Report.docx
@@ -20120,12 +20120,1336 @@
     </w:p>
     <w:p>
       <w:pPr>
-        <w:rPr>
-          <w:lang w:val="pl-PL"/>
-        </w:rPr>
+        <w:pStyle w:val="Heading3"/>
       </w:pPr>
-      <w:bookmarkStart w:id="1" w:name="_GoBack"/>
-      <w:bookmarkEnd w:id="1"/>
+      <w:r>
+        <w:t xml:space="preserve">Podłączenie </w:t>
+      </w:r>
+      <w:r>
+        <w:t>układu</w:t>
+      </w:r>
+    </w:p>
+    <w:p>
+      <w:pPr>
+        <w:rPr>
+          <w:lang w:val="pl-PL"/>
+        </w:rPr>
+      </w:pPr>
+      <w:r>
+        <w:rPr>
+          <w:noProof/>
+          <w:lang w:val="pl-PL"/>
+        </w:rPr>
+        <w:drawing>
+          <wp:inline distT="0" distB="0" distL="0" distR="0" wp14:anchorId="4EF94AC5" wp14:editId="53D11B5E">
+            <wp:extent cx="5932800" cy="3191697"/>
+            <wp:effectExtent l="0" t="0" r="0" b="8890"/>
+            <wp:docPr id="9" name="Picture 9"/>
+            <wp:cNvGraphicFramePr>
+              <a:graphicFrameLocks xmlns:a="http://schemas.openxmlformats.org/drawingml/2006/main" noChangeAspect="1"/>
+            </wp:cNvGraphicFramePr>
+            <a:graphic xmlns:a="http://schemas.openxmlformats.org/drawingml/2006/main">
+              <a:graphicData uri="http://schemas.openxmlformats.org/drawingml/2006/picture">
+                <pic:pic xmlns:pic="http://schemas.openxmlformats.org/drawingml/2006/picture">
+                  <pic:nvPicPr>
+                    <pic:cNvPr id="0" name="Picture 1"/>
+                    <pic:cNvPicPr>
+                      <a:picLocks noChangeAspect="1" noChangeArrowheads="1"/>
+                    </pic:cNvPicPr>
+                  </pic:nvPicPr>
+                  <pic:blipFill rotWithShape="1">
+                    <a:blip r:embed="rId15">
+                      <a:extLst>
+                        <a:ext uri="{28A0092B-C50C-407E-A947-70E740481C1C}">
+                          <a14:useLocalDpi xmlns:a14="http://schemas.microsoft.com/office/drawing/2010/main" val="0"/>
+                        </a:ext>
+                      </a:extLst>
+                    </a:blip>
+                    <a:srcRect l="24039" t="33117" b="11689"/>
+                    <a:stretch/>
+                  </pic:blipFill>
+                  <pic:spPr bwMode="auto">
+                    <a:xfrm>
+                      <a:off x="0" y="0"/>
+                      <a:ext cx="5932800" cy="3191697"/>
+                    </a:xfrm>
+                    <a:prstGeom prst="rect">
+                      <a:avLst/>
+                    </a:prstGeom>
+                    <a:noFill/>
+                    <a:ln>
+                      <a:noFill/>
+                    </a:ln>
+                    <a:extLst>
+                      <a:ext uri="{53640926-AAD7-44D8-BBD7-CCE9431645EC}">
+                        <a14:shadowObscured xmlns:a14="http://schemas.microsoft.com/office/drawing/2010/main"/>
+                      </a:ext>
+                    </a:extLst>
+                  </pic:spPr>
+                </pic:pic>
+              </a:graphicData>
+            </a:graphic>
+          </wp:inline>
+        </w:drawing>
+      </w:r>
+    </w:p>
+    <w:p>
+      <w:pPr>
+        <w:rPr>
+          <w:lang w:val="pl-PL"/>
+        </w:rPr>
+      </w:pPr>
+      <w:r>
+        <w:rPr>
+          <w:lang w:val="pl-PL"/>
+        </w:rPr>
+        <w:t>Poza podstawowym podłączeniem płytki Spartan, należy podłączyć monitor do złącza VGA i potencjometr do portu ADC.</w:t>
+      </w:r>
+    </w:p>
+    <w:p>
+      <w:pPr>
+        <w:pStyle w:val="Heading4"/>
+        <w:rPr>
+          <w:lang w:val="pl-PL"/>
+        </w:rPr>
+      </w:pPr>
+      <w:r>
+        <w:rPr>
+          <w:lang w:val="pl-PL"/>
+        </w:rPr>
+        <w:lastRenderedPageBreak/>
+        <w:t>Podłączenie potencjometru</w:t>
+      </w:r>
+    </w:p>
+    <w:tbl>
+      <w:tblPr>
+        <w:tblStyle w:val="TableGrid"/>
+        <w:tblW w:w="0" w:type="auto"/>
+        <w:tblBorders>
+          <w:top w:val="none" w:sz="0" w:space="0" w:color="auto"/>
+          <w:left w:val="none" w:sz="0" w:space="0" w:color="auto"/>
+          <w:bottom w:val="none" w:sz="0" w:space="0" w:color="auto"/>
+          <w:right w:val="none" w:sz="0" w:space="0" w:color="auto"/>
+          <w:insideH w:val="none" w:sz="0" w:space="0" w:color="auto"/>
+          <w:insideV w:val="none" w:sz="0" w:space="0" w:color="auto"/>
+        </w:tblBorders>
+        <w:tblLook w:val="04A0" w:firstRow="1" w:lastRow="0" w:firstColumn="1" w:lastColumn="0" w:noHBand="0" w:noVBand="1"/>
+      </w:tblPr>
+      <w:tblGrid>
+        <w:gridCol w:w="3116"/>
+        <w:gridCol w:w="3117"/>
+        <w:gridCol w:w="3117"/>
+      </w:tblGrid>
+      <w:tr>
+        <w:tc>
+          <w:tcPr>
+            <w:tcW w:w="3116" w:type="dxa"/>
+            <w:vAlign w:val="bottom"/>
+          </w:tcPr>
+          <w:p>
+            <w:pPr>
+              <w:jc w:val="center"/>
+              <w:rPr>
+                <w:lang w:val="pl-PL"/>
+              </w:rPr>
+            </w:pPr>
+            <w:r>
+              <w:rPr>
+                <w:noProof/>
+                <w:lang w:val="pl-PL"/>
+              </w:rPr>
+              <w:drawing>
+                <wp:inline distT="0" distB="0" distL="0" distR="0" wp14:anchorId="64473F5F" wp14:editId="1C570139">
+                  <wp:extent cx="1257300" cy="1771650"/>
+                  <wp:effectExtent l="0" t="0" r="0" b="0"/>
+                  <wp:docPr id="10" name="Picture 10"/>
+                  <wp:cNvGraphicFramePr>
+                    <a:graphicFrameLocks xmlns:a="http://schemas.openxmlformats.org/drawingml/2006/main" noChangeAspect="1"/>
+                  </wp:cNvGraphicFramePr>
+                  <a:graphic xmlns:a="http://schemas.openxmlformats.org/drawingml/2006/main">
+                    <a:graphicData uri="http://schemas.openxmlformats.org/drawingml/2006/picture">
+                      <pic:pic xmlns:pic="http://schemas.openxmlformats.org/drawingml/2006/picture">
+                        <pic:nvPicPr>
+                          <pic:cNvPr id="0" name="Picture 2"/>
+                          <pic:cNvPicPr>
+                            <a:picLocks noChangeAspect="1" noChangeArrowheads="1"/>
+                          </pic:cNvPicPr>
+                        </pic:nvPicPr>
+                        <pic:blipFill rotWithShape="1">
+                          <a:blip r:embed="rId16">
+                            <a:extLst>
+                              <a:ext uri="{28A0092B-C50C-407E-A947-70E740481C1C}">
+                                <a14:useLocalDpi xmlns:a14="http://schemas.microsoft.com/office/drawing/2010/main" val="0"/>
+                              </a:ext>
+                            </a:extLst>
+                          </a:blip>
+                          <a:srcRect l="41252" t="29870" r="37560" b="29870"/>
+                          <a:stretch/>
+                        </pic:blipFill>
+                        <pic:spPr bwMode="auto">
+                          <a:xfrm>
+                            <a:off x="0" y="0"/>
+                            <a:ext cx="1257300" cy="1771650"/>
+                          </a:xfrm>
+                          <a:prstGeom prst="rect">
+                            <a:avLst/>
+                          </a:prstGeom>
+                          <a:noFill/>
+                          <a:ln>
+                            <a:noFill/>
+                          </a:ln>
+                          <a:extLst>
+                            <a:ext uri="{53640926-AAD7-44D8-BBD7-CCE9431645EC}">
+                              <a14:shadowObscured xmlns:a14="http://schemas.microsoft.com/office/drawing/2010/main"/>
+                            </a:ext>
+                          </a:extLst>
+                        </pic:spPr>
+                      </pic:pic>
+                    </a:graphicData>
+                  </a:graphic>
+                </wp:inline>
+              </w:drawing>
+            </w:r>
+          </w:p>
+        </w:tc>
+        <w:tc>
+          <w:tcPr>
+            <w:tcW w:w="3117" w:type="dxa"/>
+            <w:vAlign w:val="bottom"/>
+          </w:tcPr>
+          <w:p>
+            <w:pPr>
+              <w:jc w:val="center"/>
+              <w:rPr>
+                <w:lang w:val="pl-PL"/>
+              </w:rPr>
+            </w:pPr>
+            <w:r>
+              <w:rPr>
+                <w:noProof/>
+              </w:rPr>
+              <w:drawing>
+                <wp:inline distT="0" distB="0" distL="0" distR="0" wp14:anchorId="647354B7" wp14:editId="3785D52F">
+                  <wp:extent cx="819150" cy="2200275"/>
+                  <wp:effectExtent l="0" t="0" r="0" b="9525"/>
+                  <wp:docPr id="12" name="Picture 12"/>
+                  <wp:cNvGraphicFramePr>
+                    <a:graphicFrameLocks xmlns:a="http://schemas.openxmlformats.org/drawingml/2006/main" noChangeAspect="1"/>
+                  </wp:cNvGraphicFramePr>
+                  <a:graphic xmlns:a="http://schemas.openxmlformats.org/drawingml/2006/main">
+                    <a:graphicData uri="http://schemas.openxmlformats.org/drawingml/2006/picture">
+                      <pic:pic xmlns:pic="http://schemas.openxmlformats.org/drawingml/2006/picture">
+                        <pic:nvPicPr>
+                          <pic:cNvPr id="1" name=""/>
+                          <pic:cNvPicPr/>
+                        </pic:nvPicPr>
+                        <pic:blipFill>
+                          <a:blip r:embed="rId17"/>
+                          <a:stretch>
+                            <a:fillRect/>
+                          </a:stretch>
+                        </pic:blipFill>
+                        <pic:spPr>
+                          <a:xfrm>
+                            <a:off x="0" y="0"/>
+                            <a:ext cx="819150" cy="2200275"/>
+                          </a:xfrm>
+                          <a:prstGeom prst="rect">
+                            <a:avLst/>
+                          </a:prstGeom>
+                        </pic:spPr>
+                      </pic:pic>
+                    </a:graphicData>
+                  </a:graphic>
+                </wp:inline>
+              </w:drawing>
+            </w:r>
+          </w:p>
+        </w:tc>
+        <w:tc>
+          <w:tcPr>
+            <w:tcW w:w="3117" w:type="dxa"/>
+            <w:vAlign w:val="bottom"/>
+          </w:tcPr>
+          <w:p>
+            <w:pPr>
+              <w:jc w:val="center"/>
+              <w:rPr>
+                <w:lang w:val="pl-PL"/>
+              </w:rPr>
+            </w:pPr>
+            <w:r>
+              <w:rPr>
+                <w:noProof/>
+                <w:lang w:val="pl-PL"/>
+              </w:rPr>
+              <w:drawing>
+                <wp:inline distT="0" distB="0" distL="0" distR="0" wp14:anchorId="003A05FD" wp14:editId="4D045AC1">
+                  <wp:extent cx="895350" cy="3181350"/>
+                  <wp:effectExtent l="0" t="0" r="0" b="0"/>
+                  <wp:docPr id="11" name="Picture 11"/>
+                  <wp:cNvGraphicFramePr>
+                    <a:graphicFrameLocks xmlns:a="http://schemas.openxmlformats.org/drawingml/2006/main" noChangeAspect="1"/>
+                  </wp:cNvGraphicFramePr>
+                  <a:graphic xmlns:a="http://schemas.openxmlformats.org/drawingml/2006/main">
+                    <a:graphicData uri="http://schemas.openxmlformats.org/drawingml/2006/picture">
+                      <pic:pic xmlns:pic="http://schemas.openxmlformats.org/drawingml/2006/picture">
+                        <pic:nvPicPr>
+                          <pic:cNvPr id="0" name="Picture 3"/>
+                          <pic:cNvPicPr>
+                            <a:picLocks noChangeAspect="1" noChangeArrowheads="1"/>
+                          </pic:cNvPicPr>
+                        </pic:nvPicPr>
+                        <pic:blipFill rotWithShape="1">
+                          <a:blip r:embed="rId18">
+                            <a:extLst>
+                              <a:ext uri="{28A0092B-C50C-407E-A947-70E740481C1C}">
+                                <a14:useLocalDpi xmlns:a14="http://schemas.microsoft.com/office/drawing/2010/main" val="0"/>
+                              </a:ext>
+                            </a:extLst>
+                          </a:blip>
+                          <a:srcRect l="49438" t="9524" r="35474" b="18182"/>
+                          <a:stretch/>
+                        </pic:blipFill>
+                        <pic:spPr bwMode="auto">
+                          <a:xfrm>
+                            <a:off x="0" y="0"/>
+                            <a:ext cx="895350" cy="3181350"/>
+                          </a:xfrm>
+                          <a:prstGeom prst="rect">
+                            <a:avLst/>
+                          </a:prstGeom>
+                          <a:noFill/>
+                          <a:ln>
+                            <a:noFill/>
+                          </a:ln>
+                          <a:extLst>
+                            <a:ext uri="{53640926-AAD7-44D8-BBD7-CCE9431645EC}">
+                              <a14:shadowObscured xmlns:a14="http://schemas.microsoft.com/office/drawing/2010/main"/>
+                            </a:ext>
+                          </a:extLst>
+                        </pic:spPr>
+                      </pic:pic>
+                    </a:graphicData>
+                  </a:graphic>
+                </wp:inline>
+              </w:drawing>
+            </w:r>
+          </w:p>
+        </w:tc>
+      </w:tr>
+    </w:tbl>
+    <w:p>
+      <w:pPr>
+        <w:rPr>
+          <w:lang w:val="pl-PL"/>
+        </w:rPr>
+      </w:pPr>
+    </w:p>
+    <w:p>
+      <w:pPr>
+        <w:rPr>
+          <w:lang w:val="pl-PL"/>
+        </w:rPr>
+      </w:pPr>
+      <w:r>
+        <w:rPr>
+          <w:lang w:val="pl-PL"/>
+        </w:rPr>
+        <w:t xml:space="preserve">                                </w:t>
+      </w:r>
+    </w:p>
+    <w:p>
+      <w:pPr>
+        <w:rPr>
+          <w:lang w:val="pl-PL"/>
+        </w:rPr>
+      </w:pPr>
+      <w:r>
+        <w:rPr>
+          <w:lang w:val="pl-PL"/>
+        </w:rPr>
+        <w:t>Potencjometr posiada trzy kabelki – zasilanie (czerwony), sygnał (czarny) i masę (niebieski). Kolory mogą się różnić dla innych potencjometrów.</w:t>
+      </w:r>
+    </w:p>
+    <w:p>
+      <w:pPr>
+        <w:rPr>
+          <w:lang w:val="pl-PL"/>
+        </w:rPr>
+      </w:pPr>
+      <w:r>
+        <w:rPr>
+          <w:lang w:val="pl-PL"/>
+        </w:rPr>
+        <w:t>Kabel zasilania i masy podłączamy odpowiednio do zasilania i masy, a kabel sygnałowy do wejścia kanału A.</w:t>
+      </w:r>
+    </w:p>
+    <w:p>
+      <w:pPr>
+        <w:pStyle w:val="Heading3"/>
+      </w:pPr>
+      <w:r>
+        <w:t>Zaprogramowanie układu</w:t>
+      </w:r>
+    </w:p>
+    <w:p>
+      <w:pPr>
+        <w:rPr>
+          <w:lang w:val="pl-PL"/>
+        </w:rPr>
+      </w:pPr>
+      <w:r>
+        <w:rPr>
+          <w:lang w:val="pl-PL"/>
+        </w:rPr>
+        <w:t>Po poprawnym podłączeniu układu kompilujemy projekt („</w:t>
+      </w:r>
+      <w:proofErr w:type="spellStart"/>
+      <w:r>
+        <w:rPr>
+          <w:i/>
+          <w:lang w:val="pl-PL"/>
+        </w:rPr>
+        <w:t>Generate</w:t>
+      </w:r>
+      <w:proofErr w:type="spellEnd"/>
+      <w:r>
+        <w:rPr>
+          <w:i/>
+          <w:lang w:val="pl-PL"/>
+        </w:rPr>
+        <w:t xml:space="preserve"> Programming File</w:t>
+      </w:r>
+      <w:r>
+        <w:rPr>
+          <w:lang w:val="pl-PL"/>
+        </w:rPr>
+        <w:t xml:space="preserve">”) (bądź bierzemy gotową </w:t>
+      </w:r>
+      <w:proofErr w:type="spellStart"/>
+      <w:r>
+        <w:rPr>
+          <w:lang w:val="pl-PL"/>
+        </w:rPr>
+        <w:t>binarkę</w:t>
+      </w:r>
+      <w:proofErr w:type="spellEnd"/>
+      <w:r>
+        <w:rPr>
+          <w:lang w:val="pl-PL"/>
+        </w:rPr>
+        <w:t xml:space="preserve"> z naszego GitHuba) i wgrywamy gotowy plik poprzez </w:t>
+      </w:r>
+      <w:proofErr w:type="spellStart"/>
+      <w:r>
+        <w:rPr>
+          <w:lang w:val="pl-PL"/>
+        </w:rPr>
+        <w:t>iMPACT</w:t>
+      </w:r>
+      <w:proofErr w:type="spellEnd"/>
+      <w:r>
+        <w:rPr>
+          <w:lang w:val="pl-PL"/>
+        </w:rPr>
+        <w:t xml:space="preserve">. Wgrywamy tylko </w:t>
+      </w:r>
+      <w:proofErr w:type="gramStart"/>
+      <w:r>
+        <w:rPr>
+          <w:lang w:val="pl-PL"/>
+        </w:rPr>
+        <w:t xml:space="preserve">plik </w:t>
+      </w:r>
+      <w:r>
+        <w:rPr>
+          <w:i/>
+          <w:lang w:val="pl-PL"/>
+        </w:rPr>
+        <w:t>.bit</w:t>
+      </w:r>
+      <w:proofErr w:type="gramEnd"/>
+      <w:r>
+        <w:rPr>
+          <w:lang w:val="pl-PL"/>
+        </w:rPr>
+        <w:t xml:space="preserve"> i pomijamy wszystkie inne wyskakujące okienka.</w:t>
+      </w:r>
+    </w:p>
+    <w:p>
+      <w:pPr>
+        <w:pStyle w:val="Heading3"/>
+      </w:pPr>
+      <w:r>
+        <w:t>Właściwa gra</w:t>
+      </w:r>
+    </w:p>
+    <w:p>
+      <w:pPr>
+        <w:rPr>
+          <w:lang w:val="pl-PL"/>
+        </w:rPr>
+      </w:pPr>
+      <w:r>
+        <w:rPr>
+          <w:noProof/>
+          <w:lang w:val="pl-PL"/>
+        </w:rPr>
+        <w:drawing>
+          <wp:inline distT="0" distB="0" distL="0" distR="0" wp14:anchorId="5C1C5F3C" wp14:editId="2249AAC1">
+            <wp:extent cx="5934075" cy="1771650"/>
+            <wp:effectExtent l="0" t="0" r="9525" b="0"/>
+            <wp:docPr id="13" name="Picture 13"/>
+            <wp:cNvGraphicFramePr>
+              <a:graphicFrameLocks xmlns:a="http://schemas.openxmlformats.org/drawingml/2006/main" noChangeAspect="1"/>
+            </wp:cNvGraphicFramePr>
+            <a:graphic xmlns:a="http://schemas.openxmlformats.org/drawingml/2006/main">
+              <a:graphicData uri="http://schemas.openxmlformats.org/drawingml/2006/picture">
+                <pic:pic xmlns:pic="http://schemas.openxmlformats.org/drawingml/2006/picture">
+                  <pic:nvPicPr>
+                    <pic:cNvPr id="0" name="Picture 4"/>
+                    <pic:cNvPicPr>
+                      <a:picLocks noChangeAspect="1" noChangeArrowheads="1"/>
+                    </pic:cNvPicPr>
+                  </pic:nvPicPr>
+                  <pic:blipFill rotWithShape="1">
+                    <a:blip r:embed="rId19">
+                      <a:extLst>
+                        <a:ext uri="{28A0092B-C50C-407E-A947-70E740481C1C}">
+                          <a14:useLocalDpi xmlns:a14="http://schemas.microsoft.com/office/drawing/2010/main" val="0"/>
+                        </a:ext>
+                      </a:extLst>
+                    </a:blip>
+                    <a:srcRect t="41558" b="18182"/>
+                    <a:stretch/>
+                  </pic:blipFill>
+                  <pic:spPr bwMode="auto">
+                    <a:xfrm>
+                      <a:off x="0" y="0"/>
+                      <a:ext cx="5934075" cy="1771650"/>
+                    </a:xfrm>
+                    <a:prstGeom prst="rect">
+                      <a:avLst/>
+                    </a:prstGeom>
+                    <a:noFill/>
+                    <a:ln>
+                      <a:noFill/>
+                    </a:ln>
+                    <a:extLst>
+                      <a:ext uri="{53640926-AAD7-44D8-BBD7-CCE9431645EC}">
+                        <a14:shadowObscured xmlns:a14="http://schemas.microsoft.com/office/drawing/2010/main"/>
+                      </a:ext>
+                    </a:extLst>
+                  </pic:spPr>
+                </pic:pic>
+              </a:graphicData>
+            </a:graphic>
+          </wp:inline>
+        </w:drawing>
+      </w:r>
+    </w:p>
+    <w:p>
+      <w:pPr>
+        <w:rPr>
+          <w:lang w:val="pl-PL"/>
+        </w:rPr>
+      </w:pPr>
+      <w:r>
+        <w:rPr>
+          <w:lang w:val="pl-PL"/>
+        </w:rPr>
+        <w:lastRenderedPageBreak/>
+        <w:t xml:space="preserve">Po poprawnym zaprogramowaniu układu na ekranie LCD powinna wyświetlić się jakaś liczba. Jest to aktualna wartość zwracana przez ADC i powinna się zmieniać, gdy kręcimy potencjometrem. </w:t>
+      </w:r>
+    </w:p>
+    <w:p>
+      <w:pPr>
+        <w:rPr>
+          <w:lang w:val="pl-PL"/>
+        </w:rPr>
+      </w:pPr>
+      <w:r>
+        <w:rPr>
+          <w:noProof/>
+          <w:lang w:val="pl-PL"/>
+        </w:rPr>
+        <w:drawing>
+          <wp:inline distT="0" distB="0" distL="0" distR="0" wp14:anchorId="1EA2701D" wp14:editId="17F0FBEE">
+            <wp:extent cx="5934075" cy="3543300"/>
+            <wp:effectExtent l="0" t="0" r="9525" b="0"/>
+            <wp:docPr id="14" name="Picture 14"/>
+            <wp:cNvGraphicFramePr>
+              <a:graphicFrameLocks xmlns:a="http://schemas.openxmlformats.org/drawingml/2006/main" noChangeAspect="1"/>
+            </wp:cNvGraphicFramePr>
+            <a:graphic xmlns:a="http://schemas.openxmlformats.org/drawingml/2006/main">
+              <a:graphicData uri="http://schemas.openxmlformats.org/drawingml/2006/picture">
+                <pic:pic xmlns:pic="http://schemas.openxmlformats.org/drawingml/2006/picture">
+                  <pic:nvPicPr>
+                    <pic:cNvPr id="0" name="Picture 5"/>
+                    <pic:cNvPicPr>
+                      <a:picLocks noChangeAspect="1" noChangeArrowheads="1"/>
+                    </pic:cNvPicPr>
+                  </pic:nvPicPr>
+                  <pic:blipFill rotWithShape="1">
+                    <a:blip r:embed="rId20">
+                      <a:extLst>
+                        <a:ext uri="{28A0092B-C50C-407E-A947-70E740481C1C}">
+                          <a14:useLocalDpi xmlns:a14="http://schemas.microsoft.com/office/drawing/2010/main" val="0"/>
+                        </a:ext>
+                      </a:extLst>
+                    </a:blip>
+                    <a:srcRect t="5844" b="13637"/>
+                    <a:stretch/>
+                  </pic:blipFill>
+                  <pic:spPr bwMode="auto">
+                    <a:xfrm>
+                      <a:off x="0" y="0"/>
+                      <a:ext cx="5934075" cy="3543300"/>
+                    </a:xfrm>
+                    <a:prstGeom prst="rect">
+                      <a:avLst/>
+                    </a:prstGeom>
+                    <a:noFill/>
+                    <a:ln>
+                      <a:noFill/>
+                    </a:ln>
+                    <a:extLst>
+                      <a:ext uri="{53640926-AAD7-44D8-BBD7-CCE9431645EC}">
+                        <a14:shadowObscured xmlns:a14="http://schemas.microsoft.com/office/drawing/2010/main"/>
+                      </a:ext>
+                    </a:extLst>
+                  </pic:spPr>
+                </pic:pic>
+              </a:graphicData>
+            </a:graphic>
+          </wp:inline>
+        </w:drawing>
+      </w:r>
+    </w:p>
+    <w:p>
+      <w:pPr>
+        <w:rPr>
+          <w:lang w:val="pl-PL"/>
+        </w:rPr>
+      </w:pPr>
+      <w:r>
+        <w:rPr>
+          <w:lang w:val="pl-PL"/>
+        </w:rPr>
+        <w:t xml:space="preserve">Po zaprogramowaniu również powinien włączyć się monitor i wyświetlić platformę gracza w kolorze fuksji. Powinna poruszać się lewo prawo, gdy kręcimy potencjometrem. </w:t>
+      </w:r>
+    </w:p>
+    <w:p>
+      <w:pPr>
+        <w:rPr>
+          <w:lang w:val="pl-PL"/>
+        </w:rPr>
+      </w:pPr>
+      <w:r>
+        <w:rPr>
+          <w:noProof/>
+          <w:lang w:val="pl-PL"/>
+        </w:rPr>
+        <w:drawing>
+          <wp:inline distT="0" distB="0" distL="0" distR="0" wp14:anchorId="000C3837" wp14:editId="087B0995">
+            <wp:extent cx="5934075" cy="3514725"/>
+            <wp:effectExtent l="0" t="0" r="9525" b="9525"/>
+            <wp:docPr id="15" name="Picture 15"/>
+            <wp:cNvGraphicFramePr>
+              <a:graphicFrameLocks xmlns:a="http://schemas.openxmlformats.org/drawingml/2006/main" noChangeAspect="1"/>
+            </wp:cNvGraphicFramePr>
+            <a:graphic xmlns:a="http://schemas.openxmlformats.org/drawingml/2006/main">
+              <a:graphicData uri="http://schemas.openxmlformats.org/drawingml/2006/picture">
+                <pic:pic xmlns:pic="http://schemas.openxmlformats.org/drawingml/2006/picture">
+                  <pic:nvPicPr>
+                    <pic:cNvPr id="0" name="Picture 6"/>
+                    <pic:cNvPicPr>
+                      <a:picLocks noChangeAspect="1" noChangeArrowheads="1"/>
+                    </pic:cNvPicPr>
+                  </pic:nvPicPr>
+                  <pic:blipFill rotWithShape="1">
+                    <a:blip r:embed="rId21">
+                      <a:extLst>
+                        <a:ext uri="{28A0092B-C50C-407E-A947-70E740481C1C}">
+                          <a14:useLocalDpi xmlns:a14="http://schemas.microsoft.com/office/drawing/2010/main" val="0"/>
+                        </a:ext>
+                      </a:extLst>
+                    </a:blip>
+                    <a:srcRect t="6494" b="13636"/>
+                    <a:stretch/>
+                  </pic:blipFill>
+                  <pic:spPr bwMode="auto">
+                    <a:xfrm>
+                      <a:off x="0" y="0"/>
+                      <a:ext cx="5934075" cy="3514725"/>
+                    </a:xfrm>
+                    <a:prstGeom prst="rect">
+                      <a:avLst/>
+                    </a:prstGeom>
+                    <a:noFill/>
+                    <a:ln>
+                      <a:noFill/>
+                    </a:ln>
+                    <a:extLst>
+                      <a:ext uri="{53640926-AAD7-44D8-BBD7-CCE9431645EC}">
+                        <a14:shadowObscured xmlns:a14="http://schemas.microsoft.com/office/drawing/2010/main"/>
+                      </a:ext>
+                    </a:extLst>
+                  </pic:spPr>
+                </pic:pic>
+              </a:graphicData>
+            </a:graphic>
+          </wp:inline>
+        </w:drawing>
+      </w:r>
+    </w:p>
+    <w:p>
+      <w:pPr>
+        <w:rPr>
+          <w:lang w:val="pl-PL"/>
+        </w:rPr>
+      </w:pPr>
+      <w:r>
+        <w:rPr>
+          <w:lang w:val="pl-PL"/>
+        </w:rPr>
+        <w:lastRenderedPageBreak/>
+        <w:t>Po dwóch-trzech sekundach powinniśmy zobaczyć pierwsze spadające bomby.</w:t>
+      </w:r>
+      <w:r>
+        <w:rPr>
+          <w:lang w:val="pl-PL"/>
+        </w:rPr>
+        <w:t xml:space="preserve"> Bomby spadają cały czas z tą samą prędkością.</w:t>
+      </w:r>
+      <w:r>
+        <w:rPr>
+          <w:lang w:val="pl-PL"/>
+        </w:rPr>
+        <w:t xml:space="preserve"> Gra może trwać w nieskończoność</w:t>
+      </w:r>
+      <w:r>
+        <w:rPr>
+          <w:lang w:val="pl-PL"/>
+        </w:rPr>
+        <w:t xml:space="preserve"> – kończy się, gdy jedna z bomb uderzy w platformę gracza.</w:t>
+      </w:r>
+    </w:p>
+    <w:p>
+      <w:pPr>
+        <w:rPr>
+          <w:lang w:val="pl-PL"/>
+        </w:rPr>
+      </w:pPr>
+      <w:r>
+        <w:rPr>
+          <w:noProof/>
+          <w:lang w:val="pl-PL"/>
+        </w:rPr>
+        <w:drawing>
+          <wp:inline distT="0" distB="0" distL="0" distR="0" wp14:anchorId="65F1D670" wp14:editId="4263B01D">
+            <wp:extent cx="5934075" cy="4400550"/>
+            <wp:effectExtent l="0" t="0" r="9525" b="0"/>
+            <wp:docPr id="16" name="Picture 16"/>
+            <wp:cNvGraphicFramePr>
+              <a:graphicFrameLocks xmlns:a="http://schemas.openxmlformats.org/drawingml/2006/main" noChangeAspect="1"/>
+            </wp:cNvGraphicFramePr>
+            <a:graphic xmlns:a="http://schemas.openxmlformats.org/drawingml/2006/main">
+              <a:graphicData uri="http://schemas.openxmlformats.org/drawingml/2006/picture">
+                <pic:pic xmlns:pic="http://schemas.openxmlformats.org/drawingml/2006/picture">
+                  <pic:nvPicPr>
+                    <pic:cNvPr id="0" name="Picture 7"/>
+                    <pic:cNvPicPr>
+                      <a:picLocks noChangeAspect="1" noChangeArrowheads="1"/>
+                    </pic:cNvPicPr>
+                  </pic:nvPicPr>
+                  <pic:blipFill>
+                    <a:blip r:embed="rId22">
+                      <a:extLst>
+                        <a:ext uri="{28A0092B-C50C-407E-A947-70E740481C1C}">
+                          <a14:useLocalDpi xmlns:a14="http://schemas.microsoft.com/office/drawing/2010/main" val="0"/>
+                        </a:ext>
+                      </a:extLst>
+                    </a:blip>
+                    <a:srcRect/>
+                    <a:stretch>
+                      <a:fillRect/>
+                    </a:stretch>
+                  </pic:blipFill>
+                  <pic:spPr bwMode="auto">
+                    <a:xfrm>
+                      <a:off x="0" y="0"/>
+                      <a:ext cx="5934075" cy="4400550"/>
+                    </a:xfrm>
+                    <a:prstGeom prst="rect">
+                      <a:avLst/>
+                    </a:prstGeom>
+                    <a:noFill/>
+                    <a:ln>
+                      <a:noFill/>
+                    </a:ln>
+                  </pic:spPr>
+                </pic:pic>
+              </a:graphicData>
+            </a:graphic>
+          </wp:inline>
+        </w:drawing>
+      </w:r>
+    </w:p>
+    <w:p>
+      <w:pPr>
+        <w:rPr>
+          <w:lang w:val="pl-PL"/>
+        </w:rPr>
+      </w:pPr>
+      <w:r>
+        <w:rPr>
+          <w:lang w:val="pl-PL"/>
+        </w:rPr>
+        <w:t xml:space="preserve">Ekran wtedy robi się czerwony i gra się wstrzymuje. </w:t>
+      </w:r>
+    </w:p>
+    <w:p>
+      <w:pPr>
+        <w:rPr>
+          <w:lang w:val="pl-PL"/>
+        </w:rPr>
+      </w:pPr>
+      <w:r>
+        <w:rPr>
+          <w:noProof/>
+          <w:lang w:val="pl-PL"/>
+        </w:rPr>
+        <w:drawing>
+          <wp:inline distT="0" distB="0" distL="0" distR="0" wp14:anchorId="67523E0A" wp14:editId="34E6963F">
+            <wp:extent cx="1962150" cy="1776262"/>
+            <wp:effectExtent l="0" t="0" r="0" b="0"/>
+            <wp:docPr id="17" name="Picture 17"/>
+            <wp:cNvGraphicFramePr>
+              <a:graphicFrameLocks xmlns:a="http://schemas.openxmlformats.org/drawingml/2006/main" noChangeAspect="1"/>
+            </wp:cNvGraphicFramePr>
+            <a:graphic xmlns:a="http://schemas.openxmlformats.org/drawingml/2006/main">
+              <a:graphicData uri="http://schemas.openxmlformats.org/drawingml/2006/picture">
+                <pic:pic xmlns:pic="http://schemas.openxmlformats.org/drawingml/2006/picture">
+                  <pic:nvPicPr>
+                    <pic:cNvPr id="0" name="Picture 8"/>
+                    <pic:cNvPicPr>
+                      <a:picLocks noChangeAspect="1" noChangeArrowheads="1"/>
+                    </pic:cNvPicPr>
+                  </pic:nvPicPr>
+                  <pic:blipFill rotWithShape="1">
+                    <a:blip r:embed="rId15">
+                      <a:extLst>
+                        <a:ext uri="{28A0092B-C50C-407E-A947-70E740481C1C}">
+                          <a14:useLocalDpi xmlns:a14="http://schemas.microsoft.com/office/drawing/2010/main" val="0"/>
+                        </a:ext>
+                      </a:extLst>
+                    </a:blip>
+                    <a:srcRect l="32853" t="66234" r="51923" b="15151"/>
+                    <a:stretch/>
+                  </pic:blipFill>
+                  <pic:spPr bwMode="auto">
+                    <a:xfrm>
+                      <a:off x="0" y="0"/>
+                      <a:ext cx="1968751" cy="1782238"/>
+                    </a:xfrm>
+                    <a:prstGeom prst="rect">
+                      <a:avLst/>
+                    </a:prstGeom>
+                    <a:noFill/>
+                    <a:ln>
+                      <a:noFill/>
+                    </a:ln>
+                    <a:extLst>
+                      <a:ext uri="{53640926-AAD7-44D8-BBD7-CCE9431645EC}">
+                        <a14:shadowObscured xmlns:a14="http://schemas.microsoft.com/office/drawing/2010/main"/>
+                      </a:ext>
+                    </a:extLst>
+                  </pic:spPr>
+                </pic:pic>
+              </a:graphicData>
+            </a:graphic>
+          </wp:inline>
+        </w:drawing>
+      </w:r>
+    </w:p>
+    <w:p>
+      <w:pPr>
+        <w:rPr>
+          <w:lang w:val="pl-PL"/>
+        </w:rPr>
+      </w:pPr>
+      <w:r>
+        <w:rPr>
+          <w:lang w:val="pl-PL"/>
+        </w:rPr>
+        <w:t>Aby wtedy ponownie uruchomić grę należy nacisnąć lewy przycisk. Restart gry jest możliwy również w trakcie gry, nie trzeba być w trybie „</w:t>
+      </w:r>
+      <w:proofErr w:type="spellStart"/>
+      <w:r>
+        <w:rPr>
+          <w:lang w:val="pl-PL"/>
+        </w:rPr>
+        <w:t>game</w:t>
+      </w:r>
+      <w:proofErr w:type="spellEnd"/>
+      <w:r>
+        <w:rPr>
+          <w:lang w:val="pl-PL"/>
+        </w:rPr>
+        <w:t xml:space="preserve"> </w:t>
+      </w:r>
+      <w:proofErr w:type="spellStart"/>
+      <w:r>
+        <w:rPr>
+          <w:lang w:val="pl-PL"/>
+        </w:rPr>
+        <w:t>over</w:t>
+      </w:r>
+      <w:proofErr w:type="spellEnd"/>
+      <w:r>
+        <w:rPr>
+          <w:lang w:val="pl-PL"/>
+        </w:rPr>
+        <w:t>”.</w:t>
+      </w:r>
+    </w:p>
+    <w:p>
+      <w:pPr>
+        <w:pStyle w:val="Heading3"/>
+      </w:pPr>
+      <w:r>
+        <w:lastRenderedPageBreak/>
+        <w:t xml:space="preserve">Więcej zdjęć z </w:t>
+      </w:r>
+      <w:proofErr w:type="spellStart"/>
+      <w:r>
+        <w:t>gameplay’u</w:t>
+      </w:r>
+      <w:proofErr w:type="spellEnd"/>
+    </w:p>
+    <w:tbl>
+      <w:tblPr>
+        <w:tblStyle w:val="TableGrid"/>
+        <w:tblW w:w="0" w:type="auto"/>
+        <w:tblLook w:val="04A0" w:firstRow="1" w:lastRow="0" w:firstColumn="1" w:lastColumn="0" w:noHBand="0" w:noVBand="1"/>
+      </w:tblPr>
+      <w:tblGrid>
+        <w:gridCol w:w="4675"/>
+        <w:gridCol w:w="4675"/>
+      </w:tblGrid>
+      <w:tr>
+        <w:tc>
+          <w:tcPr>
+            <w:tcW w:w="4675" w:type="dxa"/>
+          </w:tcPr>
+          <w:p>
+            <w:pPr>
+              <w:rPr>
+                <w:lang w:val="pl-PL"/>
+              </w:rPr>
+            </w:pPr>
+            <w:r>
+              <w:rPr>
+                <w:noProof/>
+                <w:lang w:val="pl-PL"/>
+              </w:rPr>
+              <w:drawing>
+                <wp:inline distT="0" distB="0" distL="0" distR="0" wp14:anchorId="11919544" wp14:editId="756970F8">
+                  <wp:extent cx="2880000" cy="2135730"/>
+                  <wp:effectExtent l="0" t="0" r="0" b="0"/>
+                  <wp:docPr id="20" name="Picture 20"/>
+                  <wp:cNvGraphicFramePr>
+                    <a:graphicFrameLocks xmlns:a="http://schemas.openxmlformats.org/drawingml/2006/main" noChangeAspect="1"/>
+                  </wp:cNvGraphicFramePr>
+                  <a:graphic xmlns:a="http://schemas.openxmlformats.org/drawingml/2006/main">
+                    <a:graphicData uri="http://schemas.openxmlformats.org/drawingml/2006/picture">
+                      <pic:pic xmlns:pic="http://schemas.openxmlformats.org/drawingml/2006/picture">
+                        <pic:nvPicPr>
+                          <pic:cNvPr id="0" name="Picture 11"/>
+                          <pic:cNvPicPr>
+                            <a:picLocks noChangeAspect="1" noChangeArrowheads="1"/>
+                          </pic:cNvPicPr>
+                        </pic:nvPicPr>
+                        <pic:blipFill>
+                          <a:blip r:embed="rId23" cstate="print">
+                            <a:extLst>
+                              <a:ext uri="{28A0092B-C50C-407E-A947-70E740481C1C}">
+                                <a14:useLocalDpi xmlns:a14="http://schemas.microsoft.com/office/drawing/2010/main" val="0"/>
+                              </a:ext>
+                            </a:extLst>
+                          </a:blip>
+                          <a:srcRect/>
+                          <a:stretch>
+                            <a:fillRect/>
+                          </a:stretch>
+                        </pic:blipFill>
+                        <pic:spPr bwMode="auto">
+                          <a:xfrm>
+                            <a:off x="0" y="0"/>
+                            <a:ext cx="2880000" cy="2135730"/>
+                          </a:xfrm>
+                          <a:prstGeom prst="rect">
+                            <a:avLst/>
+                          </a:prstGeom>
+                          <a:noFill/>
+                          <a:ln>
+                            <a:noFill/>
+                          </a:ln>
+                        </pic:spPr>
+                      </pic:pic>
+                    </a:graphicData>
+                  </a:graphic>
+                </wp:inline>
+              </w:drawing>
+            </w:r>
+          </w:p>
+        </w:tc>
+        <w:tc>
+          <w:tcPr>
+            <w:tcW w:w="4675" w:type="dxa"/>
+          </w:tcPr>
+          <w:p>
+            <w:pPr>
+              <w:rPr>
+                <w:lang w:val="pl-PL"/>
+              </w:rPr>
+            </w:pPr>
+            <w:r>
+              <w:rPr>
+                <w:noProof/>
+                <w:lang w:val="pl-PL"/>
+              </w:rPr>
+              <w:drawing>
+                <wp:inline distT="0" distB="0" distL="0" distR="0" wp14:anchorId="0336E367" wp14:editId="6BBE8789">
+                  <wp:extent cx="2880000" cy="2135730"/>
+                  <wp:effectExtent l="0" t="0" r="0" b="0"/>
+                  <wp:docPr id="21" name="Picture 21"/>
+                  <wp:cNvGraphicFramePr>
+                    <a:graphicFrameLocks xmlns:a="http://schemas.openxmlformats.org/drawingml/2006/main" noChangeAspect="1"/>
+                  </wp:cNvGraphicFramePr>
+                  <a:graphic xmlns:a="http://schemas.openxmlformats.org/drawingml/2006/main">
+                    <a:graphicData uri="http://schemas.openxmlformats.org/drawingml/2006/picture">
+                      <pic:pic xmlns:pic="http://schemas.openxmlformats.org/drawingml/2006/picture">
+                        <pic:nvPicPr>
+                          <pic:cNvPr id="0" name="Picture 12"/>
+                          <pic:cNvPicPr>
+                            <a:picLocks noChangeAspect="1" noChangeArrowheads="1"/>
+                          </pic:cNvPicPr>
+                        </pic:nvPicPr>
+                        <pic:blipFill>
+                          <a:blip r:embed="rId24" cstate="print">
+                            <a:extLst>
+                              <a:ext uri="{28A0092B-C50C-407E-A947-70E740481C1C}">
+                                <a14:useLocalDpi xmlns:a14="http://schemas.microsoft.com/office/drawing/2010/main" val="0"/>
+                              </a:ext>
+                            </a:extLst>
+                          </a:blip>
+                          <a:srcRect/>
+                          <a:stretch>
+                            <a:fillRect/>
+                          </a:stretch>
+                        </pic:blipFill>
+                        <pic:spPr bwMode="auto">
+                          <a:xfrm>
+                            <a:off x="0" y="0"/>
+                            <a:ext cx="2880000" cy="2135730"/>
+                          </a:xfrm>
+                          <a:prstGeom prst="rect">
+                            <a:avLst/>
+                          </a:prstGeom>
+                          <a:noFill/>
+                          <a:ln>
+                            <a:noFill/>
+                          </a:ln>
+                        </pic:spPr>
+                      </pic:pic>
+                    </a:graphicData>
+                  </a:graphic>
+                </wp:inline>
+              </w:drawing>
+            </w:r>
+          </w:p>
+        </w:tc>
+      </w:tr>
+      <w:tr>
+        <w:tc>
+          <w:tcPr>
+            <w:tcW w:w="4675" w:type="dxa"/>
+          </w:tcPr>
+          <w:p>
+            <w:pPr>
+              <w:rPr>
+                <w:lang w:val="pl-PL"/>
+              </w:rPr>
+            </w:pPr>
+            <w:r>
+              <w:rPr>
+                <w:noProof/>
+                <w:lang w:val="pl-PL"/>
+              </w:rPr>
+              <w:drawing>
+                <wp:inline distT="0" distB="0" distL="0" distR="0" wp14:anchorId="2F9FD809" wp14:editId="222FA98A">
+                  <wp:extent cx="2880000" cy="2135730"/>
+                  <wp:effectExtent l="0" t="0" r="0" b="0"/>
+                  <wp:docPr id="22" name="Picture 22"/>
+                  <wp:cNvGraphicFramePr>
+                    <a:graphicFrameLocks xmlns:a="http://schemas.openxmlformats.org/drawingml/2006/main" noChangeAspect="1"/>
+                  </wp:cNvGraphicFramePr>
+                  <a:graphic xmlns:a="http://schemas.openxmlformats.org/drawingml/2006/main">
+                    <a:graphicData uri="http://schemas.openxmlformats.org/drawingml/2006/picture">
+                      <pic:pic xmlns:pic="http://schemas.openxmlformats.org/drawingml/2006/picture">
+                        <pic:nvPicPr>
+                          <pic:cNvPr id="0" name="Picture 13"/>
+                          <pic:cNvPicPr>
+                            <a:picLocks noChangeAspect="1" noChangeArrowheads="1"/>
+                          </pic:cNvPicPr>
+                        </pic:nvPicPr>
+                        <pic:blipFill>
+                          <a:blip r:embed="rId25" cstate="print">
+                            <a:extLst>
+                              <a:ext uri="{28A0092B-C50C-407E-A947-70E740481C1C}">
+                                <a14:useLocalDpi xmlns:a14="http://schemas.microsoft.com/office/drawing/2010/main" val="0"/>
+                              </a:ext>
+                            </a:extLst>
+                          </a:blip>
+                          <a:srcRect/>
+                          <a:stretch>
+                            <a:fillRect/>
+                          </a:stretch>
+                        </pic:blipFill>
+                        <pic:spPr bwMode="auto">
+                          <a:xfrm>
+                            <a:off x="0" y="0"/>
+                            <a:ext cx="2880000" cy="2135730"/>
+                          </a:xfrm>
+                          <a:prstGeom prst="rect">
+                            <a:avLst/>
+                          </a:prstGeom>
+                          <a:noFill/>
+                          <a:ln>
+                            <a:noFill/>
+                          </a:ln>
+                        </pic:spPr>
+                      </pic:pic>
+                    </a:graphicData>
+                  </a:graphic>
+                </wp:inline>
+              </w:drawing>
+            </w:r>
+          </w:p>
+        </w:tc>
+        <w:tc>
+          <w:tcPr>
+            <w:tcW w:w="4675" w:type="dxa"/>
+          </w:tcPr>
+          <w:p>
+            <w:pPr>
+              <w:rPr>
+                <w:lang w:val="pl-PL"/>
+              </w:rPr>
+            </w:pPr>
+            <w:r>
+              <w:rPr>
+                <w:noProof/>
+                <w:lang w:val="pl-PL"/>
+              </w:rPr>
+              <w:drawing>
+                <wp:inline distT="0" distB="0" distL="0" distR="0" wp14:anchorId="55E2D92D" wp14:editId="7AB27128">
+                  <wp:extent cx="2880000" cy="2135730"/>
+                  <wp:effectExtent l="0" t="0" r="0" b="0"/>
+                  <wp:docPr id="23" name="Picture 23"/>
+                  <wp:cNvGraphicFramePr>
+                    <a:graphicFrameLocks xmlns:a="http://schemas.openxmlformats.org/drawingml/2006/main" noChangeAspect="1"/>
+                  </wp:cNvGraphicFramePr>
+                  <a:graphic xmlns:a="http://schemas.openxmlformats.org/drawingml/2006/main">
+                    <a:graphicData uri="http://schemas.openxmlformats.org/drawingml/2006/picture">
+                      <pic:pic xmlns:pic="http://schemas.openxmlformats.org/drawingml/2006/picture">
+                        <pic:nvPicPr>
+                          <pic:cNvPr id="0" name="Picture 14"/>
+                          <pic:cNvPicPr>
+                            <a:picLocks noChangeAspect="1" noChangeArrowheads="1"/>
+                          </pic:cNvPicPr>
+                        </pic:nvPicPr>
+                        <pic:blipFill>
+                          <a:blip r:embed="rId26" cstate="print">
+                            <a:extLst>
+                              <a:ext uri="{28A0092B-C50C-407E-A947-70E740481C1C}">
+                                <a14:useLocalDpi xmlns:a14="http://schemas.microsoft.com/office/drawing/2010/main" val="0"/>
+                              </a:ext>
+                            </a:extLst>
+                          </a:blip>
+                          <a:srcRect/>
+                          <a:stretch>
+                            <a:fillRect/>
+                          </a:stretch>
+                        </pic:blipFill>
+                        <pic:spPr bwMode="auto">
+                          <a:xfrm>
+                            <a:off x="0" y="0"/>
+                            <a:ext cx="2880000" cy="2135730"/>
+                          </a:xfrm>
+                          <a:prstGeom prst="rect">
+                            <a:avLst/>
+                          </a:prstGeom>
+                          <a:noFill/>
+                          <a:ln>
+                            <a:noFill/>
+                          </a:ln>
+                        </pic:spPr>
+                      </pic:pic>
+                    </a:graphicData>
+                  </a:graphic>
+                </wp:inline>
+              </w:drawing>
+            </w:r>
+          </w:p>
+        </w:tc>
+      </w:tr>
+      <w:tr>
+        <w:tc>
+          <w:tcPr>
+            <w:tcW w:w="4675" w:type="dxa"/>
+          </w:tcPr>
+          <w:p>
+            <w:pPr>
+              <w:rPr>
+                <w:noProof/>
+                <w:lang w:val="pl-PL"/>
+              </w:rPr>
+            </w:pPr>
+            <w:r>
+              <w:rPr>
+                <w:noProof/>
+                <w:lang w:val="pl-PL"/>
+              </w:rPr>
+              <w:drawing>
+                <wp:inline distT="0" distB="0" distL="0" distR="0" wp14:anchorId="04B3273D" wp14:editId="51790417">
+                  <wp:extent cx="2880000" cy="2135730"/>
+                  <wp:effectExtent l="0" t="0" r="0" b="0"/>
+                  <wp:docPr id="24" name="Picture 24"/>
+                  <wp:cNvGraphicFramePr>
+                    <a:graphicFrameLocks xmlns:a="http://schemas.openxmlformats.org/drawingml/2006/main" noChangeAspect="1"/>
+                  </wp:cNvGraphicFramePr>
+                  <a:graphic xmlns:a="http://schemas.openxmlformats.org/drawingml/2006/main">
+                    <a:graphicData uri="http://schemas.openxmlformats.org/drawingml/2006/picture">
+                      <pic:pic xmlns:pic="http://schemas.openxmlformats.org/drawingml/2006/picture">
+                        <pic:nvPicPr>
+                          <pic:cNvPr id="0" name="Picture 15"/>
+                          <pic:cNvPicPr>
+                            <a:picLocks noChangeAspect="1" noChangeArrowheads="1"/>
+                          </pic:cNvPicPr>
+                        </pic:nvPicPr>
+                        <pic:blipFill>
+                          <a:blip r:embed="rId27" cstate="print">
+                            <a:extLst>
+                              <a:ext uri="{28A0092B-C50C-407E-A947-70E740481C1C}">
+                                <a14:useLocalDpi xmlns:a14="http://schemas.microsoft.com/office/drawing/2010/main" val="0"/>
+                              </a:ext>
+                            </a:extLst>
+                          </a:blip>
+                          <a:srcRect/>
+                          <a:stretch>
+                            <a:fillRect/>
+                          </a:stretch>
+                        </pic:blipFill>
+                        <pic:spPr bwMode="auto">
+                          <a:xfrm>
+                            <a:off x="0" y="0"/>
+                            <a:ext cx="2880000" cy="2135730"/>
+                          </a:xfrm>
+                          <a:prstGeom prst="rect">
+                            <a:avLst/>
+                          </a:prstGeom>
+                          <a:noFill/>
+                          <a:ln>
+                            <a:noFill/>
+                          </a:ln>
+                        </pic:spPr>
+                      </pic:pic>
+                    </a:graphicData>
+                  </a:graphic>
+                </wp:inline>
+              </w:drawing>
+            </w:r>
+          </w:p>
+        </w:tc>
+        <w:tc>
+          <w:tcPr>
+            <w:tcW w:w="4675" w:type="dxa"/>
+          </w:tcPr>
+          <w:p>
+            <w:pPr>
+              <w:rPr>
+                <w:noProof/>
+                <w:lang w:val="pl-PL"/>
+              </w:rPr>
+            </w:pPr>
+            <w:r>
+              <w:rPr>
+                <w:noProof/>
+                <w:lang w:val="pl-PL"/>
+              </w:rPr>
+              <w:drawing>
+                <wp:inline distT="0" distB="0" distL="0" distR="0" wp14:anchorId="693ECFF4" wp14:editId="1F491AC9">
+                  <wp:extent cx="2880000" cy="2135730"/>
+                  <wp:effectExtent l="0" t="0" r="0" b="0"/>
+                  <wp:docPr id="25" name="Picture 25"/>
+                  <wp:cNvGraphicFramePr>
+                    <a:graphicFrameLocks xmlns:a="http://schemas.openxmlformats.org/drawingml/2006/main" noChangeAspect="1"/>
+                  </wp:cNvGraphicFramePr>
+                  <a:graphic xmlns:a="http://schemas.openxmlformats.org/drawingml/2006/main">
+                    <a:graphicData uri="http://schemas.openxmlformats.org/drawingml/2006/picture">
+                      <pic:pic xmlns:pic="http://schemas.openxmlformats.org/drawingml/2006/picture">
+                        <pic:nvPicPr>
+                          <pic:cNvPr id="0" name="Picture 16"/>
+                          <pic:cNvPicPr>
+                            <a:picLocks noChangeAspect="1" noChangeArrowheads="1"/>
+                          </pic:cNvPicPr>
+                        </pic:nvPicPr>
+                        <pic:blipFill>
+                          <a:blip r:embed="rId28" cstate="print">
+                            <a:extLst>
+                              <a:ext uri="{28A0092B-C50C-407E-A947-70E740481C1C}">
+                                <a14:useLocalDpi xmlns:a14="http://schemas.microsoft.com/office/drawing/2010/main" val="0"/>
+                              </a:ext>
+                            </a:extLst>
+                          </a:blip>
+                          <a:srcRect/>
+                          <a:stretch>
+                            <a:fillRect/>
+                          </a:stretch>
+                        </pic:blipFill>
+                        <pic:spPr bwMode="auto">
+                          <a:xfrm>
+                            <a:off x="0" y="0"/>
+                            <a:ext cx="2880000" cy="2135730"/>
+                          </a:xfrm>
+                          <a:prstGeom prst="rect">
+                            <a:avLst/>
+                          </a:prstGeom>
+                          <a:noFill/>
+                          <a:ln>
+                            <a:noFill/>
+                          </a:ln>
+                        </pic:spPr>
+                      </pic:pic>
+                    </a:graphicData>
+                  </a:graphic>
+                </wp:inline>
+              </w:drawing>
+            </w:r>
+          </w:p>
+        </w:tc>
+      </w:tr>
+    </w:tbl>
+    <w:p>
+      <w:pPr>
+        <w:rPr>
+          <w:lang w:val="pl-PL"/>
+        </w:rPr>
+      </w:pPr>
     </w:p>
     <w:p>
       <w:pPr>
@@ -20142,6 +21466,8 @@
       <w:r>
         <w:t>Uwagi krytyczne</w:t>
       </w:r>
+      <w:bookmarkStart w:id="1" w:name="_GoBack"/>
+      <w:bookmarkEnd w:id="1"/>
     </w:p>
     <w:p>
       <w:pPr>
@@ -20155,6 +21481,7 @@
         <w:pStyle w:val="Heading2"/>
       </w:pPr>
       <w:r>
+        <w:lastRenderedPageBreak/>
         <w:t>Możliwości dalszego rozwoju</w:t>
       </w:r>
     </w:p>
@@ -20190,7 +21517,7 @@
         </w:rPr>
         <w:t xml:space="preserve">Repozytorium z naszym projektem - </w:t>
       </w:r>
-      <w:hyperlink r:id="rId15" w:history="1">
+      <w:hyperlink r:id="rId29" w:history="1">
         <w:r>
           <w:rPr>
             <w:rStyle w:val="Hyperlink"/>
@@ -20217,7 +21544,7 @@
         </w:rPr>
         <w:t xml:space="preserve">Strona producenta - </w:t>
       </w:r>
-      <w:hyperlink r:id="rId16" w:history="1">
+      <w:hyperlink r:id="rId30" w:history="1">
         <w:r>
           <w:rPr>
             <w:rStyle w:val="Hyperlink"/>
@@ -20292,7 +21619,7 @@
         </w:rPr>
         <w:t xml:space="preserve">) - </w:t>
       </w:r>
-      <w:hyperlink r:id="rId17" w:history="1">
+      <w:hyperlink r:id="rId31" w:history="1">
         <w:r>
           <w:rPr>
             <w:rStyle w:val="Hyperlink"/>
@@ -20319,7 +21646,7 @@
         </w:rPr>
         <w:t xml:space="preserve">Strona z modułami dr Sugiera - </w:t>
       </w:r>
-      <w:hyperlink r:id="rId18" w:history="1">
+      <w:hyperlink r:id="rId32" w:history="1">
         <w:r>
           <w:rPr>
             <w:rStyle w:val="Hyperlink"/>
@@ -20340,7 +21667,7 @@
       <w:r>
         <w:t xml:space="preserve">VGA Signal Timings - </w:t>
       </w:r>
-      <w:hyperlink r:id="rId19" w:history="1">
+      <w:hyperlink r:id="rId33" w:history="1">
         <w:r>
           <w:rPr>
             <w:rStyle w:val="Hyperlink"/>
@@ -20359,7 +21686,7 @@
       </w:pPr>
     </w:p>
     <w:sectPr>
-      <w:footerReference w:type="default" r:id="rId20"/>
+      <w:footerReference w:type="default" r:id="rId34"/>
       <w:pgSz w:w="12240" w:h="15840"/>
       <w:pgMar w:top="1440" w:right="1440" w:bottom="1440" w:left="1440" w:header="708" w:footer="708" w:gutter="0"/>
       <w:cols w:space="708"/>
@@ -21726,6 +23053,28 @@
       <w:lang w:val="pl-PL"/>
     </w:rPr>
   </w:style>
+  <w:style w:type="paragraph" w:styleId="Heading4">
+    <w:name w:val="heading 4"/>
+    <w:basedOn w:val="Normal"/>
+    <w:next w:val="Normal"/>
+    <w:link w:val="Heading4Char"/>
+    <w:uiPriority w:val="9"/>
+    <w:unhideWhenUsed/>
+    <w:qFormat/>
+    <w:rsid w:val="00A15B77"/>
+    <w:pPr>
+      <w:keepNext/>
+      <w:keepLines/>
+      <w:spacing w:before="40" w:after="0"/>
+      <w:outlineLvl w:val="3"/>
+    </w:pPr>
+    <w:rPr>
+      <w:rFonts w:asciiTheme="majorHAnsi" w:eastAsiaTheme="majorEastAsia" w:hAnsiTheme="majorHAnsi" w:cstheme="majorBidi"/>
+      <w:i/>
+      <w:iCs/>
+      <w:color w:val="2F5496" w:themeColor="accent1" w:themeShade="BF"/>
+    </w:rPr>
+  </w:style>
   <w:style w:type="character" w:default="1" w:styleId="DefaultParagraphFont">
     <w:name w:val="Default Paragraph Font"/>
     <w:uiPriority w:val="1"/>
@@ -21956,6 +23305,19 @@
         <w:insideV w:val="single" w:sz="4" w:space="0" w:color="auto"/>
       </w:tblBorders>
     </w:tblPr>
+  </w:style>
+  <w:style w:type="character" w:customStyle="1" w:styleId="Heading4Char">
+    <w:name w:val="Heading 4 Char"/>
+    <w:basedOn w:val="DefaultParagraphFont"/>
+    <w:link w:val="Heading4"/>
+    <w:uiPriority w:val="9"/>
+    <w:rsid w:val="00A15B77"/>
+    <w:rPr>
+      <w:rFonts w:asciiTheme="majorHAnsi" w:eastAsiaTheme="majorEastAsia" w:hAnsiTheme="majorHAnsi" w:cstheme="majorBidi"/>
+      <w:i/>
+      <w:iCs/>
+      <w:color w:val="2F5496" w:themeColor="accent1" w:themeShade="BF"/>
+    </w:rPr>
   </w:style>
 </w:styles>
 </file>
@@ -22260,7 +23622,7 @@
 </file>
 
 <file path=customXml/itemProps1.xml><?xml version="1.0" encoding="utf-8"?>
-<ds:datastoreItem xmlns:ds="http://schemas.openxmlformats.org/officeDocument/2006/customXml" ds:itemID="{C32E651B-7B80-4FED-8AF3-E9CD63A46300}">
+<ds:datastoreItem xmlns:ds="http://schemas.openxmlformats.org/officeDocument/2006/customXml" ds:itemID="{0AE8D5DF-F9FC-49D4-8340-29E59F408C37}">
   <ds:schemaRefs>
     <ds:schemaRef ds:uri="http://schemas.openxmlformats.org/officeDocument/2006/bibliography"/>
   </ds:schemaRefs>

</xml_diff>

<commit_message>
Update the report with few typo fixes
</commit_message>
<xml_diff>
--- a/docs/Report.docx
+++ b/docs/Report.docx
@@ -33,8 +33,6 @@
         </w:rPr>
         <w:t>SYSTEMY WBUDOWANE</w:t>
       </w:r>
-      <w:bookmarkStart w:id="0" w:name="_GoBack"/>
-      <w:bookmarkEnd w:id="0"/>
     </w:p>
     <w:p>
       <w:pPr>
@@ -977,16 +975,12 @@
         </w:rPr>
         <w:t xml:space="preserve">”, w </w:t>
       </w:r>
-      <w:proofErr w:type="spellStart"/>
-      <w:proofErr w:type="gramStart"/>
-      <w:r>
-        <w:rPr>
-          <w:lang w:val="pl-PL"/>
-        </w:rPr>
-        <w:t>moemncie</w:t>
-      </w:r>
-      <w:proofErr w:type="spellEnd"/>
-      <w:proofErr w:type="gramEnd"/>
+      <w:r>
+        <w:rPr>
+          <w:lang w:val="pl-PL"/>
+        </w:rPr>
+        <w:t>momencie,</w:t>
+      </w:r>
       <w:r>
         <w:rPr>
           <w:lang w:val="pl-PL"/>
@@ -3850,7 +3844,7 @@
               </w:rPr>
               <w:tab/>
             </w:r>
-            <w:bookmarkStart w:id="1" w:name="_Hlk515986621"/>
+            <w:bookmarkStart w:id="0" w:name="_Hlk515986621"/>
             <w:proofErr w:type="spellStart"/>
             <w:proofErr w:type="gramStart"/>
             <w:r>
@@ -3868,7 +3862,7 @@
               </w:rPr>
               <w:t xml:space="preserve"> </w:t>
             </w:r>
-            <w:bookmarkEnd w:id="1"/>
+            <w:bookmarkEnd w:id="0"/>
             <w:r>
               <w:rPr>
                 <w:rFonts w:ascii="Lucida Console" w:hAnsi="Lucida Console"/>
@@ -4261,14 +4255,12 @@
         </w:rPr>
         <w:t xml:space="preserve"> dla VGA. Nadawany jest </w:t>
       </w:r>
-      <w:proofErr w:type="gramStart"/>
-      <w:r>
-        <w:rPr>
-          <w:lang w:val="pl-PL"/>
-        </w:rPr>
-        <w:t>on</w:t>
-      </w:r>
-      <w:proofErr w:type="gramEnd"/>
+      <w:r>
+        <w:rPr>
+          <w:lang w:val="pl-PL"/>
+        </w:rPr>
+        <w:t>on,</w:t>
+      </w:r>
       <w:r>
         <w:rPr>
           <w:lang w:val="pl-PL"/>
@@ -4722,14 +4714,12 @@
         </w:rPr>
         <w:t xml:space="preserve"> dla VGA. Nadawany jest </w:t>
       </w:r>
-      <w:proofErr w:type="gramStart"/>
-      <w:r>
-        <w:rPr>
-          <w:lang w:val="pl-PL"/>
-        </w:rPr>
-        <w:t>on</w:t>
-      </w:r>
-      <w:proofErr w:type="gramEnd"/>
+      <w:r>
+        <w:rPr>
+          <w:lang w:val="pl-PL"/>
+        </w:rPr>
+        <w:t>on,</w:t>
+      </w:r>
       <w:r>
         <w:rPr>
           <w:lang w:val="pl-PL"/>
@@ -5522,7 +5512,6 @@
         </w:rPr>
         <w:t>hs</w:t>
       </w:r>
-      <w:proofErr w:type="spellEnd"/>
       <w:r>
         <w:rPr>
           <w:i/>
@@ -5530,14 +5519,6 @@
         </w:rPr>
         <w:t>_</w:t>
       </w:r>
-      <w:r>
-        <w:rPr>
-          <w:i/>
-          <w:lang w:val="pl-PL"/>
-        </w:rPr>
-        <w:t xml:space="preserve"> </w:t>
-      </w:r>
-      <w:proofErr w:type="spellStart"/>
       <w:r>
         <w:rPr>
           <w:i/>
@@ -17244,6 +17225,7 @@
           <w:lang w:val="pl-PL"/>
         </w:rPr>
       </w:pPr>
+      <w:bookmarkStart w:id="1" w:name="_GoBack"/>
       <w:r>
         <w:rPr>
           <w:noProof/>
@@ -17291,6 +17273,7 @@
           </wp:inline>
         </w:drawing>
       </w:r>
+      <w:bookmarkEnd w:id="1"/>
     </w:p>
     <w:p>
       <w:pPr>
@@ -23963,7 +23946,7 @@
 </file>
 
 <file path=customXml/itemProps1.xml><?xml version="1.0" encoding="utf-8"?>
-<ds:datastoreItem xmlns:ds="http://schemas.openxmlformats.org/officeDocument/2006/customXml" ds:itemID="{BCF24E91-3F50-498B-894D-9E3289AA2BED}">
+<ds:datastoreItem xmlns:ds="http://schemas.openxmlformats.org/officeDocument/2006/customXml" ds:itemID="{E2849AFF-9243-40A0-A787-3029DB0F596C}">
   <ds:schemaRefs>
     <ds:schemaRef ds:uri="http://schemas.openxmlformats.org/officeDocument/2006/bibliography"/>
   </ds:schemaRefs>

</xml_diff>